<commit_message>
Revisión de guion mat 9 tema 1
</commit_message>
<xml_diff>
--- a/fuentes/contenidos/grado09/guion01/Guiadidactica_MA_09_01_co.docx
+++ b/fuentes/contenidos/grado09/guion01/Guiadidactica_MA_09_01_co.docx
@@ -37,6 +37,27 @@
           <w:b/>
         </w:rPr>
         <w:t>Estándar</w:t>
+      </w:r>
+      <w:r>
+        <w:rPr>
+          <w:rFonts w:asciiTheme="majorHAnsi" w:hAnsiTheme="majorHAnsi"/>
+          <w:b/>
+        </w:rPr>
+        <w:t>es</w:t>
+      </w:r>
+    </w:p>
+    <w:p>
+      <w:pPr>
+        <w:rPr>
+          <w:rFonts w:asciiTheme="majorHAnsi" w:hAnsiTheme="majorHAnsi"/>
+          <w:b/>
+        </w:rPr>
+      </w:pPr>
+      <w:r>
+        <w:rPr>
+          <w:rFonts w:asciiTheme="majorHAnsi" w:hAnsiTheme="majorHAnsi"/>
+        </w:rPr>
+        <w:t>Pensamiento numérico y sistemas numéricos</w:t>
       </w:r>
     </w:p>
     <w:p>
@@ -138,63 +159,64 @@
       <w:pPr>
         <w:rPr>
           <w:rFonts w:asciiTheme="majorHAnsi" w:hAnsiTheme="majorHAnsi"/>
+        </w:rPr>
+      </w:pPr>
+      <w:r>
+        <w:rPr>
+          <w:rFonts w:asciiTheme="majorHAnsi" w:hAnsiTheme="majorHAnsi"/>
+        </w:rPr>
+        <w:t xml:space="preserve">Pensamiento </w:t>
+      </w:r>
+      <w:proofErr w:type="spellStart"/>
+      <w:r>
+        <w:rPr>
+          <w:rFonts w:asciiTheme="majorHAnsi" w:hAnsiTheme="majorHAnsi"/>
+        </w:rPr>
+        <w:t>variacional</w:t>
+      </w:r>
+      <w:proofErr w:type="spellEnd"/>
+      <w:r>
+        <w:rPr>
+          <w:rFonts w:asciiTheme="majorHAnsi" w:hAnsiTheme="majorHAnsi"/>
+        </w:rPr>
+        <w:t xml:space="preserve"> y sistemas algebraicos analíticos. </w:t>
+      </w:r>
+    </w:p>
+    <w:p>
+      <w:pPr>
+        <w:rPr>
+          <w:rFonts w:asciiTheme="majorHAnsi" w:hAnsiTheme="majorHAnsi"/>
+        </w:rPr>
+      </w:pPr>
+      <w:r>
+        <w:rPr>
+          <w:rFonts w:asciiTheme="majorHAnsi" w:hAnsiTheme="majorHAnsi"/>
+          <w:highlight w:val="yellow"/>
+        </w:rPr>
+        <w:t>¿Cuáles son los estándares?</w:t>
+      </w:r>
+    </w:p>
+    <w:p>
+      <w:pPr>
+        <w:rPr>
+          <w:rFonts w:asciiTheme="majorHAnsi" w:hAnsiTheme="majorHAnsi"/>
           <w:b/>
         </w:rPr>
       </w:pPr>
+      <w:commentRangeStart w:id="0"/>
       <w:r>
         <w:rPr>
           <w:rFonts w:asciiTheme="majorHAnsi" w:hAnsiTheme="majorHAnsi"/>
           <w:b/>
         </w:rPr>
-        <w:t>Pensamiento</w:t>
-      </w:r>
-    </w:p>
-    <w:p>
-      <w:pPr>
-        <w:rPr>
-          <w:rFonts w:asciiTheme="majorHAnsi" w:hAnsiTheme="majorHAnsi"/>
-        </w:rPr>
-      </w:pPr>
-      <w:r>
-        <w:rPr>
-          <w:rFonts w:asciiTheme="majorHAnsi" w:hAnsiTheme="majorHAnsi"/>
-        </w:rPr>
-        <w:t xml:space="preserve">Pensamiento numérico y sistemas numéricos </w:t>
-      </w:r>
-    </w:p>
-    <w:p>
-      <w:pPr>
-        <w:rPr>
-          <w:rFonts w:asciiTheme="majorHAnsi" w:hAnsiTheme="majorHAnsi"/>
-        </w:rPr>
-      </w:pPr>
-      <w:r>
-        <w:rPr>
-          <w:rFonts w:asciiTheme="majorHAnsi" w:hAnsiTheme="majorHAnsi"/>
-        </w:rPr>
-        <w:t xml:space="preserve">Pensamiento variacional y sistemas algebraicos analíticos. </w:t>
-      </w:r>
-    </w:p>
-    <w:p>
-      <w:pPr>
-        <w:rPr>
-          <w:rFonts w:asciiTheme="majorHAnsi" w:hAnsiTheme="majorHAnsi"/>
-        </w:rPr>
-      </w:pPr>
-    </w:p>
-    <w:p>
-      <w:pPr>
-        <w:rPr>
-          <w:rFonts w:asciiTheme="majorHAnsi" w:hAnsiTheme="majorHAnsi"/>
-          <w:b/>
-        </w:rPr>
-      </w:pPr>
-      <w:r>
-        <w:rPr>
-          <w:rFonts w:asciiTheme="majorHAnsi" w:hAnsiTheme="majorHAnsi"/>
-          <w:b/>
-        </w:rPr>
         <w:t>Competencias</w:t>
+      </w:r>
+      <w:commentRangeEnd w:id="0"/>
+      <w:r>
+        <w:rPr>
+          <w:rStyle w:val="Refdecomentario"/>
+        </w:rPr>
+        <w:commentReference w:id="0"/>
       </w:r>
     </w:p>
     <w:p>
@@ -829,6 +851,7 @@
           <w:rFonts w:asciiTheme="majorHAnsi" w:hAnsiTheme="majorHAnsi"/>
         </w:rPr>
       </w:pPr>
+      <w:commentRangeStart w:id="1"/>
       <w:r>
         <w:rPr>
           <w:rFonts w:asciiTheme="majorHAnsi" w:hAnsiTheme="majorHAnsi"/>
@@ -866,6 +889,7 @@
         <w:rPr>
           <w:rFonts w:asciiTheme="majorHAnsi" w:hAnsiTheme="majorHAnsi"/>
         </w:rPr>
+        <w:lastRenderedPageBreak/>
         <w:t>Conjunto numéricos naturales y enteros</w:t>
       </w:r>
     </w:p>
@@ -1240,6 +1264,8 @@
         </w:rPr>
         <w:t xml:space="preserve"> </w:t>
       </w:r>
+      <w:bookmarkStart w:id="2" w:name="_GoBack"/>
+      <w:bookmarkEnd w:id="2"/>
     </w:p>
     <w:p>
       <w:pPr>
@@ -1455,6 +1481,13 @@
         </w:rPr>
         <w:t xml:space="preserve"> Ejercitación evaluación final </w:t>
       </w:r>
+      <w:commentRangeEnd w:id="1"/>
+      <w:r>
+        <w:rPr>
+          <w:rStyle w:val="Refdecomentario"/>
+        </w:rPr>
+        <w:commentReference w:id="1"/>
+      </w:r>
     </w:p>
     <w:p>
       <w:pPr>
@@ -2405,15 +2438,7 @@
         <w:rPr>
           <w:rFonts w:asciiTheme="majorHAnsi" w:hAnsiTheme="majorHAnsi"/>
         </w:rPr>
-        <w:t>r</w:t>
-      </w:r>
-      <w:bookmarkStart w:id="0" w:name="_GoBack"/>
-      <w:bookmarkEnd w:id="0"/>
-      <w:r>
-        <w:rPr>
-          <w:rFonts w:asciiTheme="majorHAnsi" w:hAnsiTheme="majorHAnsi"/>
-        </w:rPr>
-        <w:t>eales</w:t>
+        <w:t>reales</w:t>
       </w:r>
       <w:r>
         <w:rPr>
@@ -2614,6 +2639,50 @@
     </w:sectPr>
   </w:body>
 </w:document>
+</file>
+
+<file path=word/comments.xml><?xml version="1.0" encoding="utf-8"?>
+<w:comments xmlns:wpc="http://schemas.microsoft.com/office/word/2010/wordprocessingCanvas" xmlns:mc="http://schemas.openxmlformats.org/markup-compatibility/2006" xmlns:o="urn:schemas-microsoft-com:office:office" xmlns:r="http://schemas.openxmlformats.org/officeDocument/2006/relationships" xmlns:m="http://schemas.openxmlformats.org/officeDocument/2006/math" xmlns:v="urn:schemas-microsoft-com:vml" xmlns:wp14="http://schemas.microsoft.com/office/word/2010/wordprocessingDrawing" xmlns:wp="http://schemas.openxmlformats.org/drawingml/2006/wordprocessingDrawing" xmlns:w10="urn:schemas-microsoft-com:office:word" xmlns:w="http://schemas.openxmlformats.org/wordprocessingml/2006/main" xmlns:w14="http://schemas.microsoft.com/office/word/2010/wordml" xmlns:w15="http://schemas.microsoft.com/office/word/2012/wordml" xmlns:wpg="http://schemas.microsoft.com/office/word/2010/wordprocessingGroup" xmlns:wpi="http://schemas.microsoft.com/office/word/2010/wordprocessingInk" xmlns:wne="http://schemas.microsoft.com/office/word/2006/wordml" xmlns:wps="http://schemas.microsoft.com/office/word/2010/wordprocessingShape" mc:Ignorable="w14 w15 wp14">
+  <w:comment w:id="0" w:author="lizzie patricia zambrano llamas" w:date="2015-03-25T17:34:00Z" w:initials="lpzl">
+    <w:p>
+      <w:pPr>
+        <w:pStyle w:val="Textocomentario"/>
+      </w:pPr>
+      <w:r>
+        <w:rPr>
+          <w:rStyle w:val="Refdecomentario"/>
+        </w:rPr>
+        <w:annotationRef/>
+      </w:r>
+      <w:r>
+        <w:t>Estas frases son más desempeños que competencias. Es utiliza el concepto saber hacer, involucrando los procesos matemáticos o las competencias argumentativa, propositiva e interpretativa. En lo que se muestra solo se quedó en la interpretación.</w:t>
+      </w:r>
+    </w:p>
+  </w:comment>
+  <w:comment w:id="1" w:author="lizzie patricia zambrano llamas" w:date="2015-03-25T17:38:00Z" w:initials="lpzl">
+    <w:p>
+      <w:pPr>
+        <w:pStyle w:val="Textocomentario"/>
+      </w:pPr>
+      <w:r>
+        <w:rPr>
+          <w:rStyle w:val="Refdecomentario"/>
+        </w:rPr>
+        <w:annotationRef/>
+      </w:r>
+      <w:r>
+        <w:t>Esto que quiere decir</w:t>
+      </w:r>
+    </w:p>
+  </w:comment>
+</w:comments>
+</file>
+
+<file path=word/commentsExtended.xml><?xml version="1.0" encoding="utf-8"?>
+<w15:commentsEx xmlns:wpc="http://schemas.microsoft.com/office/word/2010/wordprocessingCanvas" xmlns:mc="http://schemas.openxmlformats.org/markup-compatibility/2006" xmlns:o="urn:schemas-microsoft-com:office:office" xmlns:r="http://schemas.openxmlformats.org/officeDocument/2006/relationships" xmlns:m="http://schemas.openxmlformats.org/officeDocument/2006/math" xmlns:v="urn:schemas-microsoft-com:vml" xmlns:wp14="http://schemas.microsoft.com/office/word/2010/wordprocessingDrawing" xmlns:wp="http://schemas.openxmlformats.org/drawingml/2006/wordprocessingDrawing" xmlns:w10="urn:schemas-microsoft-com:office:word" xmlns:w="http://schemas.openxmlformats.org/wordprocessingml/2006/main" xmlns:w14="http://schemas.microsoft.com/office/word/2010/wordml" xmlns:w15="http://schemas.microsoft.com/office/word/2012/wordml" xmlns:wpg="http://schemas.microsoft.com/office/word/2010/wordprocessingGroup" xmlns:wpi="http://schemas.microsoft.com/office/word/2010/wordprocessingInk" xmlns:wne="http://schemas.microsoft.com/office/word/2006/wordml" xmlns:wps="http://schemas.microsoft.com/office/word/2010/wordprocessingShape" mc:Ignorable="w14 w15 wp14">
+  <w15:commentEx w15:paraId="5AE4CC87" w15:done="0"/>
+  <w15:commentEx w15:paraId="16872D4A" w15:done="0"/>
+</w15:commentsEx>
 </file>
 
 <file path=word/numbering.xml><?xml version="1.0" encoding="utf-8"?>
@@ -3328,6 +3397,14 @@
     <w:abstractNumId w:val="4"/>
   </w:num>
 </w:numbering>
+</file>
+
+<file path=word/people.xml><?xml version="1.0" encoding="utf-8"?>
+<w15:people xmlns:wpc="http://schemas.microsoft.com/office/word/2010/wordprocessingCanvas" xmlns:mc="http://schemas.openxmlformats.org/markup-compatibility/2006" xmlns:o="urn:schemas-microsoft-com:office:office" xmlns:r="http://schemas.openxmlformats.org/officeDocument/2006/relationships" xmlns:m="http://schemas.openxmlformats.org/officeDocument/2006/math" xmlns:v="urn:schemas-microsoft-com:vml" xmlns:wp14="http://schemas.microsoft.com/office/word/2010/wordprocessingDrawing" xmlns:wp="http://schemas.openxmlformats.org/drawingml/2006/wordprocessingDrawing" xmlns:w10="urn:schemas-microsoft-com:office:word" xmlns:w="http://schemas.openxmlformats.org/wordprocessingml/2006/main" xmlns:w14="http://schemas.microsoft.com/office/word/2010/wordml" xmlns:w15="http://schemas.microsoft.com/office/word/2012/wordml" xmlns:wpg="http://schemas.microsoft.com/office/word/2010/wordprocessingGroup" xmlns:wpi="http://schemas.microsoft.com/office/word/2010/wordprocessingInk" xmlns:wne="http://schemas.microsoft.com/office/word/2006/wordml" xmlns:wps="http://schemas.microsoft.com/office/word/2010/wordprocessingShape" mc:Ignorable="w14 w15 wp14">
+  <w15:person w15:author="lizzie patricia zambrano llamas">
+    <w15:presenceInfo w15:providerId="Windows Live" w15:userId="02dfb86449c2ec71"/>
+  </w15:person>
+</w15:people>
 </file>
 
 <file path=word/styles.xml><?xml version="1.0" encoding="utf-8"?>
@@ -3951,6 +4028,69 @@
     <w:basedOn w:val="Fuentedeprrafopredeter"/>
     <w:rsid w:val="00F90441"/>
   </w:style>
+  <w:style w:type="character" w:styleId="Refdecomentario">
+    <w:name w:val="annotation reference"/>
+    <w:basedOn w:val="Fuentedeprrafopredeter"/>
+    <w:uiPriority w:val="99"/>
+    <w:semiHidden/>
+    <w:unhideWhenUsed/>
+    <w:rsid w:val="00C52A79"/>
+    <w:rPr>
+      <w:sz w:val="16"/>
+      <w:szCs w:val="16"/>
+    </w:rPr>
+  </w:style>
+  <w:style w:type="paragraph" w:styleId="Textocomentario">
+    <w:name w:val="annotation text"/>
+    <w:basedOn w:val="Normal"/>
+    <w:link w:val="TextocomentarioCar"/>
+    <w:uiPriority w:val="99"/>
+    <w:semiHidden/>
+    <w:unhideWhenUsed/>
+    <w:rsid w:val="00C52A79"/>
+    <w:rPr>
+      <w:sz w:val="20"/>
+      <w:szCs w:val="20"/>
+    </w:rPr>
+  </w:style>
+  <w:style w:type="character" w:customStyle="1" w:styleId="TextocomentarioCar">
+    <w:name w:val="Texto comentario Car"/>
+    <w:basedOn w:val="Fuentedeprrafopredeter"/>
+    <w:link w:val="Textocomentario"/>
+    <w:uiPriority w:val="99"/>
+    <w:semiHidden/>
+    <w:rsid w:val="00C52A79"/>
+    <w:rPr>
+      <w:lang w:eastAsia="es-ES"/>
+    </w:rPr>
+  </w:style>
+  <w:style w:type="paragraph" w:styleId="Asuntodelcomentario">
+    <w:name w:val="annotation subject"/>
+    <w:basedOn w:val="Textocomentario"/>
+    <w:next w:val="Textocomentario"/>
+    <w:link w:val="AsuntodelcomentarioCar"/>
+    <w:uiPriority w:val="99"/>
+    <w:semiHidden/>
+    <w:unhideWhenUsed/>
+    <w:rsid w:val="00C52A79"/>
+    <w:rPr>
+      <w:b/>
+      <w:bCs/>
+    </w:rPr>
+  </w:style>
+  <w:style w:type="character" w:customStyle="1" w:styleId="AsuntodelcomentarioCar">
+    <w:name w:val="Asunto del comentario Car"/>
+    <w:basedOn w:val="TextocomentarioCar"/>
+    <w:link w:val="Asuntodelcomentario"/>
+    <w:uiPriority w:val="99"/>
+    <w:semiHidden/>
+    <w:rsid w:val="00C52A79"/>
+    <w:rPr>
+      <w:b/>
+      <w:bCs/>
+      <w:lang w:eastAsia="es-ES"/>
+    </w:rPr>
+  </w:style>
 </w:styles>
 </file>
 

</xml_diff>

<commit_message>
MA_09_01_CO  MA_09_02_CO MA_09_03_CO Guiadidactica
Versión final de la guía didáctica de los temas 1, 2 y 3.
</commit_message>
<xml_diff>
--- a/fuentes/contenidos/grado09/guion01/Guiadidactica_MA_09_01_co.docx
+++ b/fuentes/contenidos/grado09/guion01/Guiadidactica_MA_09_01_co.docx
@@ -76,11 +76,20 @@
     </w:p>
     <w:p>
       <w:pPr>
+        <w:rPr>
+          <w:rFonts w:ascii="Arial" w:hAnsi="Arial" w:cs="Arial"/>
+          <w:b/>
+        </w:rPr>
+      </w:pPr>
+    </w:p>
+    <w:p>
+      <w:pPr>
         <w:pStyle w:val="Prrafodelista"/>
         <w:numPr>
           <w:ilvl w:val="0"/>
           <w:numId w:val="5"/>
         </w:numPr>
+        <w:ind w:left="360"/>
         <w:rPr>
           <w:rFonts w:ascii="Arial" w:hAnsi="Arial" w:cs="Arial"/>
           <w:b/>
@@ -96,6 +105,7 @@
     <w:p>
       <w:pPr>
         <w:pStyle w:val="Prrafodelista"/>
+        <w:ind w:left="360"/>
         <w:rPr>
           <w:rFonts w:ascii="Arial" w:hAnsi="Arial" w:cs="Arial"/>
           <w:b/>
@@ -109,6 +119,7 @@
           <w:ilvl w:val="0"/>
           <w:numId w:val="5"/>
         </w:numPr>
+        <w:ind w:left="360"/>
         <w:rPr>
           <w:rFonts w:ascii="Arial" w:hAnsi="Arial" w:cs="Arial"/>
           <w:b/>
@@ -265,6 +276,15 @@
         </w:rPr>
         <w:t xml:space="preserve"> importancia en la vida del hombre.</w:t>
       </w:r>
+    </w:p>
+    <w:p>
+      <w:pPr>
+        <w:pStyle w:val="Prrafodelista"/>
+        <w:ind w:left="360"/>
+        <w:rPr>
+          <w:rFonts w:ascii="Arial" w:hAnsi="Arial" w:cs="Arial"/>
+        </w:rPr>
+      </w:pPr>
     </w:p>
     <w:p>
       <w:pPr>
@@ -348,33 +368,12 @@
     <w:p>
       <w:pPr>
         <w:pStyle w:val="Prrafodelista"/>
-        <w:numPr>
-          <w:ilvl w:val="0"/>
-          <w:numId w:val="22"/>
-        </w:numPr>
+        <w:ind w:left="360"/>
         <w:jc w:val="both"/>
         <w:rPr>
           <w:rFonts w:ascii="Arial" w:hAnsi="Arial" w:cs="Arial"/>
         </w:rPr>
       </w:pPr>
-      <w:r>
-        <w:rPr>
-          <w:rFonts w:ascii="Arial" w:hAnsi="Arial" w:cs="Arial"/>
-        </w:rPr>
-        <w:t xml:space="preserve">Utiliza algunas técnicas para pasar de una representación fraccionaria a una representación decimal y viceversa en el conjunto de los números </w:t>
-      </w:r>
-      <w:r>
-        <w:rPr>
-          <w:rFonts w:ascii="Arial" w:hAnsi="Arial" w:cs="Arial"/>
-        </w:rPr>
-        <w:t>r</w:t>
-      </w:r>
-      <w:r>
-        <w:rPr>
-          <w:rFonts w:ascii="Arial" w:hAnsi="Arial" w:cs="Arial"/>
-        </w:rPr>
-        <w:t>acionales.</w:t>
-      </w:r>
     </w:p>
     <w:p>
       <w:pPr>
@@ -392,38 +391,30 @@
         <w:rPr>
           <w:rFonts w:ascii="Arial" w:hAnsi="Arial" w:cs="Arial"/>
         </w:rPr>
-        <w:t>Utiliza la aproximación de números decimales para desarrollar cálculo</w:t>
-      </w:r>
-      <w:r>
-        <w:rPr>
-          <w:rFonts w:ascii="Arial" w:hAnsi="Arial" w:cs="Arial"/>
-        </w:rPr>
-        <w:t xml:space="preserve">s </w:t>
-      </w:r>
-      <w:r>
-        <w:rPr>
-          <w:rFonts w:ascii="Arial" w:hAnsi="Arial" w:cs="Arial"/>
-        </w:rPr>
-        <w:t>aproximados</w:t>
-      </w:r>
-      <w:r>
-        <w:rPr>
-          <w:rFonts w:ascii="Arial" w:hAnsi="Arial" w:cs="Arial"/>
-        </w:rPr>
-        <w:t xml:space="preserve"> e identifica sus errores</w:t>
-      </w:r>
-      <w:r>
-        <w:rPr>
-          <w:rFonts w:ascii="Arial" w:hAnsi="Arial" w:cs="Arial"/>
-        </w:rPr>
-        <w:t xml:space="preserve"> en contextos matemáticos</w:t>
-      </w:r>
-      <w:r>
-        <w:rPr>
-          <w:rFonts w:ascii="Arial" w:hAnsi="Arial" w:cs="Arial"/>
-        </w:rPr>
-        <w:t xml:space="preserve">. </w:t>
-      </w:r>
+        <w:t xml:space="preserve">Utiliza algunas técnicas para pasar de una representación fraccionaria a una representación decimal y viceversa en el conjunto de los números </w:t>
+      </w:r>
+      <w:r>
+        <w:rPr>
+          <w:rFonts w:ascii="Arial" w:hAnsi="Arial" w:cs="Arial"/>
+        </w:rPr>
+        <w:t>r</w:t>
+      </w:r>
+      <w:r>
+        <w:rPr>
+          <w:rFonts w:ascii="Arial" w:hAnsi="Arial" w:cs="Arial"/>
+        </w:rPr>
+        <w:t>acionales.</w:t>
+      </w:r>
+    </w:p>
+    <w:p>
+      <w:pPr>
+        <w:pStyle w:val="Prrafodelista"/>
+        <w:ind w:left="360"/>
+        <w:jc w:val="both"/>
+        <w:rPr>
+          <w:rFonts w:ascii="Arial" w:hAnsi="Arial" w:cs="Arial"/>
+        </w:rPr>
+      </w:pPr>
     </w:p>
     <w:p>
       <w:pPr>
@@ -441,80 +432,48 @@
         <w:rPr>
           <w:rFonts w:ascii="Arial" w:hAnsi="Arial" w:cs="Arial"/>
         </w:rPr>
-        <w:t xml:space="preserve">Identifica al conjunto de los números </w:t>
-      </w:r>
-      <w:r>
-        <w:rPr>
-          <w:rFonts w:ascii="Arial" w:hAnsi="Arial" w:cs="Arial"/>
-        </w:rPr>
-        <w:t>r</w:t>
-      </w:r>
-      <w:r>
-        <w:rPr>
-          <w:rFonts w:ascii="Arial" w:hAnsi="Arial" w:cs="Arial"/>
-        </w:rPr>
-        <w:t>eales como la unión de</w:t>
-      </w:r>
-      <w:r>
-        <w:rPr>
-          <w:rFonts w:ascii="Arial" w:hAnsi="Arial" w:cs="Arial"/>
-        </w:rPr>
-        <w:t>l</w:t>
-      </w:r>
-      <w:r>
-        <w:rPr>
-          <w:rFonts w:ascii="Arial" w:hAnsi="Arial" w:cs="Arial"/>
-        </w:rPr>
-        <w:t xml:space="preserve"> conjunto de los números racionales </w:t>
-      </w:r>
-      <w:r>
-        <w:rPr>
-          <w:rFonts w:ascii="Arial" w:hAnsi="Arial" w:cs="Arial"/>
-        </w:rPr>
-        <w:t>con</w:t>
-      </w:r>
-      <w:r>
-        <w:rPr>
-          <w:rFonts w:ascii="Arial" w:hAnsi="Arial" w:cs="Arial"/>
-        </w:rPr>
-        <w:t xml:space="preserve"> </w:t>
-      </w:r>
-      <w:r>
-        <w:rPr>
-          <w:rFonts w:ascii="Arial" w:hAnsi="Arial" w:cs="Arial"/>
-        </w:rPr>
-        <w:t>el conjunto de los n</w:t>
-      </w:r>
-      <w:r>
-        <w:rPr>
-          <w:rFonts w:ascii="Arial" w:hAnsi="Arial" w:cs="Arial"/>
-        </w:rPr>
-        <w:t>ú</w:t>
-      </w:r>
-      <w:r>
-        <w:rPr>
-          <w:rFonts w:ascii="Arial" w:hAnsi="Arial" w:cs="Arial"/>
-        </w:rPr>
-        <w:t>mero</w:t>
-      </w:r>
-      <w:r>
-        <w:rPr>
-          <w:rFonts w:ascii="Arial" w:hAnsi="Arial" w:cs="Arial"/>
-        </w:rPr>
-        <w:t>s</w:t>
-      </w:r>
-      <w:r>
-        <w:rPr>
-          <w:rFonts w:ascii="Arial" w:hAnsi="Arial" w:cs="Arial"/>
-        </w:rPr>
-        <w:t xml:space="preserve"> irracionales.</w:t>
-      </w:r>
-      <w:r>
-        <w:rPr>
-          <w:rFonts w:ascii="Arial" w:hAnsi="Arial" w:cs="Arial"/>
-        </w:rPr>
-        <w:t xml:space="preserve"> </w:t>
-      </w:r>
+        <w:t>Utiliza la aproximación de números decimales para desarrollar cálculo</w:t>
+      </w:r>
+      <w:r>
+        <w:rPr>
+          <w:rFonts w:ascii="Arial" w:hAnsi="Arial" w:cs="Arial"/>
+        </w:rPr>
+        <w:t xml:space="preserve">s </w:t>
+      </w:r>
+      <w:r>
+        <w:rPr>
+          <w:rFonts w:ascii="Arial" w:hAnsi="Arial" w:cs="Arial"/>
+        </w:rPr>
+        <w:t>aproximados</w:t>
+      </w:r>
+      <w:r>
+        <w:rPr>
+          <w:rFonts w:ascii="Arial" w:hAnsi="Arial" w:cs="Arial"/>
+        </w:rPr>
+        <w:t xml:space="preserve"> e identifica sus errores</w:t>
+      </w:r>
+      <w:r>
+        <w:rPr>
+          <w:rFonts w:ascii="Arial" w:hAnsi="Arial" w:cs="Arial"/>
+        </w:rPr>
+        <w:t xml:space="preserve"> en contextos matemáticos</w:t>
+      </w:r>
+      <w:r>
+        <w:rPr>
+          <w:rFonts w:ascii="Arial" w:hAnsi="Arial" w:cs="Arial"/>
+        </w:rPr>
+        <w:t xml:space="preserve">. </w:t>
+      </w:r>
+    </w:p>
+    <w:p>
+      <w:pPr>
+        <w:pStyle w:val="Prrafodelista"/>
+        <w:ind w:left="360"/>
+        <w:jc w:val="both"/>
+        <w:rPr>
+          <w:rFonts w:ascii="Arial" w:hAnsi="Arial" w:cs="Arial"/>
+        </w:rPr>
+      </w:pPr>
     </w:p>
     <w:p>
       <w:pPr>
@@ -532,13 +491,37 @@
         <w:rPr>
           <w:rFonts w:ascii="Arial" w:hAnsi="Arial" w:cs="Arial"/>
         </w:rPr>
-        <w:t>R</w:t>
-      </w:r>
-      <w:r>
-        <w:rPr>
-          <w:rFonts w:ascii="Arial" w:hAnsi="Arial" w:cs="Arial"/>
-        </w:rPr>
-        <w:t>econoce la relación que existe entre los números reales y la recta para</w:t>
+        <w:t xml:space="preserve">Identifica al conjunto de los números </w:t>
+      </w:r>
+      <w:r>
+        <w:rPr>
+          <w:rFonts w:ascii="Arial" w:hAnsi="Arial" w:cs="Arial"/>
+        </w:rPr>
+        <w:t>r</w:t>
+      </w:r>
+      <w:r>
+        <w:rPr>
+          <w:rFonts w:ascii="Arial" w:hAnsi="Arial" w:cs="Arial"/>
+        </w:rPr>
+        <w:t>eales como la unión de</w:t>
+      </w:r>
+      <w:r>
+        <w:rPr>
+          <w:rFonts w:ascii="Arial" w:hAnsi="Arial" w:cs="Arial"/>
+        </w:rPr>
+        <w:t>l</w:t>
+      </w:r>
+      <w:r>
+        <w:rPr>
+          <w:rFonts w:ascii="Arial" w:hAnsi="Arial" w:cs="Arial"/>
+        </w:rPr>
+        <w:t xml:space="preserve"> conjunto de los números racionales </w:t>
+      </w:r>
+      <w:r>
+        <w:rPr>
+          <w:rFonts w:ascii="Arial" w:hAnsi="Arial" w:cs="Arial"/>
+        </w:rPr>
+        <w:t>con</w:t>
       </w:r>
       <w:r>
         <w:rPr>
@@ -550,37 +533,19 @@
         <w:rPr>
           <w:rFonts w:ascii="Arial" w:hAnsi="Arial" w:cs="Arial"/>
         </w:rPr>
-        <w:t>r</w:t>
-      </w:r>
-      <w:r>
-        <w:rPr>
-          <w:rFonts w:ascii="Arial" w:hAnsi="Arial" w:cs="Arial"/>
-        </w:rPr>
-        <w:t>epresenta</w:t>
-      </w:r>
-      <w:r>
-        <w:rPr>
-          <w:rFonts w:ascii="Arial" w:hAnsi="Arial" w:cs="Arial"/>
-        </w:rPr>
-        <w:t>r</w:t>
-      </w:r>
-      <w:r>
-        <w:rPr>
-          <w:rFonts w:ascii="Arial" w:hAnsi="Arial" w:cs="Arial"/>
-        </w:rPr>
-        <w:t xml:space="preserve"> intervalos de números reales de </w:t>
-      </w:r>
-      <w:r>
-        <w:rPr>
-          <w:rFonts w:ascii="Arial" w:hAnsi="Arial" w:cs="Arial"/>
-        </w:rPr>
-        <w:t xml:space="preserve">las </w:t>
-      </w:r>
-      <w:r>
-        <w:rPr>
-          <w:rFonts w:ascii="Arial" w:hAnsi="Arial" w:cs="Arial"/>
-        </w:rPr>
-        <w:t>forma</w:t>
+        <w:t>el conjunto de los n</w:t>
+      </w:r>
+      <w:r>
+        <w:rPr>
+          <w:rFonts w:ascii="Arial" w:hAnsi="Arial" w:cs="Arial"/>
+        </w:rPr>
+        <w:t>ú</w:t>
+      </w:r>
+      <w:r>
+        <w:rPr>
+          <w:rFonts w:ascii="Arial" w:hAnsi="Arial" w:cs="Arial"/>
+        </w:rPr>
+        <w:t>mero</w:t>
       </w:r>
       <w:r>
         <w:rPr>
@@ -592,20 +557,24 @@
         <w:rPr>
           <w:rFonts w:ascii="Arial" w:hAnsi="Arial" w:cs="Arial"/>
         </w:rPr>
-        <w:t xml:space="preserve"> gr</w:t>
-      </w:r>
-      <w:r>
-        <w:rPr>
-          <w:rFonts w:ascii="Arial" w:hAnsi="Arial" w:cs="Arial"/>
-        </w:rPr>
-        <w:t>á</w:t>
-      </w:r>
-      <w:r>
-        <w:rPr>
-          <w:rFonts w:ascii="Arial" w:hAnsi="Arial" w:cs="Arial"/>
-        </w:rPr>
-        <w:t xml:space="preserve">fica y analítica. </w:t>
-      </w:r>
+        <w:t xml:space="preserve"> irracionales.</w:t>
+      </w:r>
+      <w:r>
+        <w:rPr>
+          <w:rFonts w:ascii="Arial" w:hAnsi="Arial" w:cs="Arial"/>
+        </w:rPr>
+        <w:t xml:space="preserve"> </w:t>
+      </w:r>
+    </w:p>
+    <w:p>
+      <w:pPr>
+        <w:pStyle w:val="Prrafodelista"/>
+        <w:ind w:left="360"/>
+        <w:jc w:val="both"/>
+        <w:rPr>
+          <w:rFonts w:ascii="Arial" w:hAnsi="Arial" w:cs="Arial"/>
+        </w:rPr>
+      </w:pPr>
     </w:p>
     <w:p>
       <w:pPr>
@@ -617,39 +586,96 @@
         <w:jc w:val="both"/>
         <w:rPr>
           <w:rFonts w:ascii="Arial" w:hAnsi="Arial" w:cs="Arial"/>
-          <w:color w:val="000000" w:themeColor="text1"/>
-        </w:rPr>
-      </w:pPr>
-      <w:r>
-        <w:rPr>
-          <w:rFonts w:ascii="Arial" w:hAnsi="Arial" w:cs="Arial"/>
-        </w:rPr>
-        <w:t>Identifica una operación binaria</w:t>
-      </w:r>
-      <w:r>
-        <w:rPr>
-          <w:rFonts w:ascii="Arial" w:hAnsi="Arial" w:cs="Arial"/>
-        </w:rPr>
-        <w:t>;</w:t>
-      </w:r>
-      <w:r>
-        <w:rPr>
-          <w:rFonts w:ascii="Arial" w:hAnsi="Arial" w:cs="Arial"/>
-        </w:rPr>
-        <w:t xml:space="preserve"> las utiliza para resolver problemas de su cotidianidad y de las </w:t>
-      </w:r>
-      <w:r>
-        <w:rPr>
-          <w:rFonts w:ascii="Arial" w:hAnsi="Arial" w:cs="Arial"/>
-        </w:rPr>
-        <w:t>M</w:t>
-      </w:r>
-      <w:r>
-        <w:rPr>
-          <w:rFonts w:ascii="Arial" w:hAnsi="Arial" w:cs="Arial"/>
-        </w:rPr>
-        <w:t>atemáticas.</w:t>
-      </w:r>
+        </w:rPr>
+      </w:pPr>
+      <w:r>
+        <w:rPr>
+          <w:rFonts w:ascii="Arial" w:hAnsi="Arial" w:cs="Arial"/>
+        </w:rPr>
+        <w:t>R</w:t>
+      </w:r>
+      <w:r>
+        <w:rPr>
+          <w:rFonts w:ascii="Arial" w:hAnsi="Arial" w:cs="Arial"/>
+        </w:rPr>
+        <w:t>econoce la relación que existe entre los números reales y la recta para</w:t>
+      </w:r>
+      <w:r>
+        <w:rPr>
+          <w:rFonts w:ascii="Arial" w:hAnsi="Arial" w:cs="Arial"/>
+        </w:rPr>
+        <w:t xml:space="preserve"> </w:t>
+      </w:r>
+      <w:r>
+        <w:rPr>
+          <w:rFonts w:ascii="Arial" w:hAnsi="Arial" w:cs="Arial"/>
+        </w:rPr>
+        <w:t>r</w:t>
+      </w:r>
+      <w:r>
+        <w:rPr>
+          <w:rFonts w:ascii="Arial" w:hAnsi="Arial" w:cs="Arial"/>
+        </w:rPr>
+        <w:t>epresenta</w:t>
+      </w:r>
+      <w:r>
+        <w:rPr>
+          <w:rFonts w:ascii="Arial" w:hAnsi="Arial" w:cs="Arial"/>
+        </w:rPr>
+        <w:t>r</w:t>
+      </w:r>
+      <w:r>
+        <w:rPr>
+          <w:rFonts w:ascii="Arial" w:hAnsi="Arial" w:cs="Arial"/>
+        </w:rPr>
+        <w:t xml:space="preserve"> intervalos de números reales de </w:t>
+      </w:r>
+      <w:r>
+        <w:rPr>
+          <w:rFonts w:ascii="Arial" w:hAnsi="Arial" w:cs="Arial"/>
+        </w:rPr>
+        <w:t xml:space="preserve">las </w:t>
+      </w:r>
+      <w:r>
+        <w:rPr>
+          <w:rFonts w:ascii="Arial" w:hAnsi="Arial" w:cs="Arial"/>
+        </w:rPr>
+        <w:t>forma</w:t>
+      </w:r>
+      <w:r>
+        <w:rPr>
+          <w:rFonts w:ascii="Arial" w:hAnsi="Arial" w:cs="Arial"/>
+        </w:rPr>
+        <w:t>s</w:t>
+      </w:r>
+      <w:r>
+        <w:rPr>
+          <w:rFonts w:ascii="Arial" w:hAnsi="Arial" w:cs="Arial"/>
+        </w:rPr>
+        <w:t xml:space="preserve"> gr</w:t>
+      </w:r>
+      <w:r>
+        <w:rPr>
+          <w:rFonts w:ascii="Arial" w:hAnsi="Arial" w:cs="Arial"/>
+        </w:rPr>
+        <w:t>á</w:t>
+      </w:r>
+      <w:r>
+        <w:rPr>
+          <w:rFonts w:ascii="Arial" w:hAnsi="Arial" w:cs="Arial"/>
+        </w:rPr>
+        <w:t xml:space="preserve">fica y analítica. </w:t>
+      </w:r>
+    </w:p>
+    <w:p>
+      <w:pPr>
+        <w:pStyle w:val="Prrafodelista"/>
+        <w:ind w:left="360"/>
+        <w:jc w:val="both"/>
+        <w:rPr>
+          <w:rFonts w:ascii="Arial" w:hAnsi="Arial" w:cs="Arial"/>
+        </w:rPr>
+      </w:pPr>
     </w:p>
     <w:p>
       <w:pPr>
@@ -667,59 +693,44 @@
       <w:r>
         <w:rPr>
           <w:rFonts w:ascii="Arial" w:hAnsi="Arial" w:cs="Arial"/>
-          <w:color w:val="000000" w:themeColor="text1"/>
-        </w:rPr>
-        <w:t xml:space="preserve"> R</w:t>
-      </w:r>
-      <w:r>
-        <w:rPr>
-          <w:rFonts w:ascii="Arial" w:hAnsi="Arial" w:cs="Arial"/>
-          <w:color w:val="000000" w:themeColor="text1"/>
-        </w:rPr>
-        <w:t>esuelve problemas</w:t>
-      </w:r>
-      <w:r>
-        <w:rPr>
-          <w:rFonts w:ascii="Arial" w:hAnsi="Arial" w:cs="Arial"/>
-          <w:color w:val="000000" w:themeColor="text1"/>
-        </w:rPr>
-        <w:t xml:space="preserve"> en contextos reales y en contextos matemáticos</w:t>
-      </w:r>
-      <w:r>
-        <w:rPr>
-          <w:rFonts w:ascii="Arial" w:hAnsi="Arial" w:cs="Arial"/>
-          <w:color w:val="000000" w:themeColor="text1"/>
-        </w:rPr>
-        <w:t xml:space="preserve"> </w:t>
-      </w:r>
-      <w:r>
-        <w:rPr>
-          <w:rFonts w:ascii="Arial" w:hAnsi="Arial" w:cs="Arial"/>
-          <w:color w:val="000000" w:themeColor="text1"/>
-        </w:rPr>
-        <w:t xml:space="preserve">utilizando </w:t>
-      </w:r>
-      <w:r>
-        <w:rPr>
-          <w:rFonts w:ascii="Arial" w:hAnsi="Arial" w:cs="Arial"/>
-          <w:color w:val="000000" w:themeColor="text1"/>
-        </w:rPr>
-        <w:t>el conjunto de los números r</w:t>
-      </w:r>
-      <w:r>
-        <w:rPr>
-          <w:rFonts w:ascii="Arial" w:hAnsi="Arial" w:cs="Arial"/>
-          <w:color w:val="000000" w:themeColor="text1"/>
-        </w:rPr>
-        <w:t>eales y las operaciones básicas</w:t>
-      </w:r>
-      <w:r>
-        <w:rPr>
-          <w:rFonts w:ascii="Arial" w:hAnsi="Arial" w:cs="Arial"/>
-          <w:color w:val="000000" w:themeColor="text1"/>
-        </w:rPr>
-        <w:t>.</w:t>
-      </w:r>
+        </w:rPr>
+        <w:t>Identifica una operación binaria</w:t>
+      </w:r>
+      <w:r>
+        <w:rPr>
+          <w:rFonts w:ascii="Arial" w:hAnsi="Arial" w:cs="Arial"/>
+        </w:rPr>
+        <w:t>;</w:t>
+      </w:r>
+      <w:r>
+        <w:rPr>
+          <w:rFonts w:ascii="Arial" w:hAnsi="Arial" w:cs="Arial"/>
+        </w:rPr>
+        <w:t xml:space="preserve"> las utiliza para resolver problemas de su cotidianidad y de las </w:t>
+      </w:r>
+      <w:r>
+        <w:rPr>
+          <w:rFonts w:ascii="Arial" w:hAnsi="Arial" w:cs="Arial"/>
+        </w:rPr>
+        <w:t>M</w:t>
+      </w:r>
+      <w:r>
+        <w:rPr>
+          <w:rFonts w:ascii="Arial" w:hAnsi="Arial" w:cs="Arial"/>
+        </w:rPr>
+        <w:t>atemáticas.</w:t>
+      </w:r>
+    </w:p>
+    <w:p>
+      <w:pPr>
+        <w:pStyle w:val="Prrafodelista"/>
+        <w:ind w:left="360"/>
+        <w:jc w:val="both"/>
+        <w:rPr>
+          <w:rFonts w:ascii="Arial" w:hAnsi="Arial" w:cs="Arial"/>
+          <w:color w:val="000000" w:themeColor="text1"/>
+        </w:rPr>
+      </w:pPr>
     </w:p>
     <w:p>
       <w:pPr>
@@ -739,47 +750,63 @@
           <w:rFonts w:ascii="Arial" w:hAnsi="Arial" w:cs="Arial"/>
           <w:color w:val="000000" w:themeColor="text1"/>
         </w:rPr>
-        <w:t xml:space="preserve">Identifica la idea de infinito tanto en la densidad </w:t>
-      </w:r>
-      <w:r>
-        <w:rPr>
-          <w:rFonts w:ascii="Arial" w:hAnsi="Arial" w:cs="Arial"/>
-          <w:color w:val="000000" w:themeColor="text1"/>
-        </w:rPr>
-        <w:t>de los números r</w:t>
-      </w:r>
-      <w:r>
-        <w:rPr>
-          <w:rFonts w:ascii="Arial" w:hAnsi="Arial" w:cs="Arial"/>
-          <w:color w:val="000000" w:themeColor="text1"/>
-        </w:rPr>
-        <w:t>eales</w:t>
-      </w:r>
-      <w:r>
-        <w:rPr>
-          <w:rFonts w:ascii="Arial" w:hAnsi="Arial" w:cs="Arial"/>
-          <w:color w:val="000000" w:themeColor="text1"/>
-        </w:rPr>
-        <w:t xml:space="preserve"> como en la co</w:t>
-      </w:r>
-      <w:r>
-        <w:rPr>
-          <w:rFonts w:ascii="Arial" w:hAnsi="Arial" w:cs="Arial"/>
-          <w:color w:val="000000" w:themeColor="text1"/>
-        </w:rPr>
-        <w:t>la infinita de algunos números r</w:t>
-      </w:r>
-      <w:r>
-        <w:rPr>
-          <w:rFonts w:ascii="Arial" w:hAnsi="Arial" w:cs="Arial"/>
-          <w:color w:val="000000" w:themeColor="text1"/>
-        </w:rPr>
-        <w:t xml:space="preserve">eales.  </w:t>
+        <w:t>R</w:t>
+      </w:r>
+      <w:r>
+        <w:rPr>
+          <w:rFonts w:ascii="Arial" w:hAnsi="Arial" w:cs="Arial"/>
+          <w:color w:val="000000" w:themeColor="text1"/>
+        </w:rPr>
+        <w:t>esuelve problemas</w:t>
+      </w:r>
+      <w:r>
+        <w:rPr>
+          <w:rFonts w:ascii="Arial" w:hAnsi="Arial" w:cs="Arial"/>
+          <w:color w:val="000000" w:themeColor="text1"/>
+        </w:rPr>
+        <w:t xml:space="preserve"> en contextos reales y en contextos matemáticos</w:t>
+      </w:r>
+      <w:r>
+        <w:rPr>
+          <w:rFonts w:ascii="Arial" w:hAnsi="Arial" w:cs="Arial"/>
+          <w:color w:val="000000" w:themeColor="text1"/>
+        </w:rPr>
+        <w:t xml:space="preserve"> </w:t>
+      </w:r>
+      <w:r>
+        <w:rPr>
+          <w:rFonts w:ascii="Arial" w:hAnsi="Arial" w:cs="Arial"/>
+          <w:color w:val="000000" w:themeColor="text1"/>
+        </w:rPr>
+        <w:t xml:space="preserve">utilizando </w:t>
+      </w:r>
+      <w:r>
+        <w:rPr>
+          <w:rFonts w:ascii="Arial" w:hAnsi="Arial" w:cs="Arial"/>
+          <w:color w:val="000000" w:themeColor="text1"/>
+        </w:rPr>
+        <w:t>el conjunto de los números r</w:t>
+      </w:r>
+      <w:r>
+        <w:rPr>
+          <w:rFonts w:ascii="Arial" w:hAnsi="Arial" w:cs="Arial"/>
+          <w:color w:val="000000" w:themeColor="text1"/>
+        </w:rPr>
+        <w:t>eales y las operaciones básicas</w:t>
+      </w:r>
+      <w:r>
+        <w:rPr>
+          <w:rFonts w:ascii="Arial" w:hAnsi="Arial" w:cs="Arial"/>
+          <w:color w:val="000000" w:themeColor="text1"/>
+        </w:rPr>
+        <w:t>.</w:t>
       </w:r>
     </w:p>
     <w:p>
       <w:pPr>
         <w:pStyle w:val="Prrafodelista"/>
+        <w:ind w:left="360"/>
+        <w:jc w:val="both"/>
         <w:rPr>
           <w:rFonts w:ascii="Arial" w:hAnsi="Arial" w:cs="Arial"/>
           <w:color w:val="000000" w:themeColor="text1"/>
@@ -788,23 +815,63 @@
     </w:p>
     <w:p>
       <w:pPr>
-        <w:rPr>
-          <w:rFonts w:ascii="Arial" w:hAnsi="Arial" w:cs="Arial"/>
-          <w:b/>
-          <w:color w:val="000000" w:themeColor="text1"/>
-        </w:rPr>
-      </w:pPr>
-      <w:r>
-        <w:rPr>
-          <w:rFonts w:ascii="Arial" w:hAnsi="Arial" w:cs="Arial"/>
-          <w:b/>
-          <w:color w:val="000000" w:themeColor="text1"/>
-        </w:rPr>
-        <w:t>Estrategia didáctica</w:t>
+        <w:pStyle w:val="Prrafodelista"/>
+        <w:numPr>
+          <w:ilvl w:val="0"/>
+          <w:numId w:val="22"/>
+        </w:numPr>
+        <w:jc w:val="both"/>
+        <w:rPr>
+          <w:rFonts w:ascii="Arial" w:hAnsi="Arial" w:cs="Arial"/>
+          <w:color w:val="000000" w:themeColor="text1"/>
+        </w:rPr>
+      </w:pPr>
+      <w:r>
+        <w:rPr>
+          <w:rFonts w:ascii="Arial" w:hAnsi="Arial" w:cs="Arial"/>
+          <w:color w:val="000000" w:themeColor="text1"/>
+        </w:rPr>
+        <w:t xml:space="preserve">Identifica la idea de infinito tanto en la densidad </w:t>
+      </w:r>
+      <w:r>
+        <w:rPr>
+          <w:rFonts w:ascii="Arial" w:hAnsi="Arial" w:cs="Arial"/>
+          <w:color w:val="000000" w:themeColor="text1"/>
+        </w:rPr>
+        <w:t>de los números r</w:t>
+      </w:r>
+      <w:r>
+        <w:rPr>
+          <w:rFonts w:ascii="Arial" w:hAnsi="Arial" w:cs="Arial"/>
+          <w:color w:val="000000" w:themeColor="text1"/>
+        </w:rPr>
+        <w:t>eales</w:t>
+      </w:r>
+      <w:r>
+        <w:rPr>
+          <w:rFonts w:ascii="Arial" w:hAnsi="Arial" w:cs="Arial"/>
+          <w:color w:val="000000" w:themeColor="text1"/>
+        </w:rPr>
+        <w:t xml:space="preserve"> como en la co</w:t>
+      </w:r>
+      <w:r>
+        <w:rPr>
+          <w:rFonts w:ascii="Arial" w:hAnsi="Arial" w:cs="Arial"/>
+          <w:color w:val="000000" w:themeColor="text1"/>
+        </w:rPr>
+        <w:t>la infinita de algunos números r</w:t>
+      </w:r>
+      <w:r>
+        <w:rPr>
+          <w:rFonts w:ascii="Arial" w:hAnsi="Arial" w:cs="Arial"/>
+          <w:color w:val="000000" w:themeColor="text1"/>
+        </w:rPr>
+        <w:t xml:space="preserve">eales.  </w:t>
       </w:r>
     </w:p>
     <w:p>
       <w:pPr>
+        <w:pStyle w:val="Prrafodelista"/>
         <w:rPr>
           <w:rFonts w:ascii="Arial" w:hAnsi="Arial" w:cs="Arial"/>
           <w:color w:val="000000" w:themeColor="text1"/>
@@ -813,310 +880,23 @@
     </w:p>
     <w:p>
       <w:pPr>
-        <w:jc w:val="both"/>
-        <w:rPr>
-          <w:rFonts w:ascii="Arial" w:hAnsi="Arial" w:cs="Arial"/>
-          <w:color w:val="000000" w:themeColor="text1"/>
-        </w:rPr>
-      </w:pPr>
-      <w:r>
-        <w:rPr>
-          <w:rFonts w:ascii="Arial" w:hAnsi="Arial" w:cs="Arial"/>
-          <w:color w:val="000000" w:themeColor="text1"/>
-        </w:rPr>
-        <w:t>Cuando se t</w:t>
-      </w:r>
-      <w:r>
-        <w:rPr>
-          <w:rFonts w:ascii="Arial" w:hAnsi="Arial" w:cs="Arial"/>
-          <w:color w:val="000000" w:themeColor="text1"/>
-        </w:rPr>
-        <w:t>rabaja con el conjunto de los n</w:t>
-      </w:r>
-      <w:r>
-        <w:rPr>
-          <w:rFonts w:ascii="Arial" w:hAnsi="Arial" w:cs="Arial"/>
-          <w:color w:val="000000" w:themeColor="text1"/>
-        </w:rPr>
-        <w:t xml:space="preserve">úmeros </w:t>
-      </w:r>
-      <w:r>
-        <w:rPr>
-          <w:rFonts w:ascii="Arial" w:hAnsi="Arial" w:cs="Arial"/>
-          <w:color w:val="000000" w:themeColor="text1"/>
-        </w:rPr>
-        <w:t>reales</w:t>
-      </w:r>
-      <w:r>
-        <w:rPr>
-          <w:rFonts w:ascii="Arial" w:hAnsi="Arial" w:cs="Arial"/>
-          <w:color w:val="000000" w:themeColor="text1"/>
-        </w:rPr>
-        <w:t xml:space="preserve"> es primordial que </w:t>
-      </w:r>
-      <w:r>
-        <w:rPr>
-          <w:rFonts w:ascii="Arial" w:hAnsi="Arial" w:cs="Arial"/>
-          <w:color w:val="000000" w:themeColor="text1"/>
-        </w:rPr>
-        <w:t xml:space="preserve">el </w:t>
-      </w:r>
-      <w:r>
-        <w:rPr>
-          <w:rFonts w:ascii="Arial" w:hAnsi="Arial" w:cs="Arial"/>
-          <w:color w:val="000000" w:themeColor="text1"/>
-        </w:rPr>
-        <w:t>estudiante conozca qu</w:t>
-      </w:r>
-      <w:r>
-        <w:rPr>
-          <w:rFonts w:ascii="Arial" w:hAnsi="Arial" w:cs="Arial"/>
-          <w:color w:val="000000" w:themeColor="text1"/>
-        </w:rPr>
-        <w:t>é</w:t>
-      </w:r>
-      <w:r>
-        <w:rPr>
-          <w:rFonts w:ascii="Arial" w:hAnsi="Arial" w:cs="Arial"/>
-          <w:color w:val="000000" w:themeColor="text1"/>
-        </w:rPr>
-        <w:t xml:space="preserve"> es un conjunto numérico</w:t>
-      </w:r>
-      <w:r>
-        <w:rPr>
-          <w:rFonts w:ascii="Arial" w:hAnsi="Arial" w:cs="Arial"/>
-          <w:color w:val="000000" w:themeColor="text1"/>
-        </w:rPr>
-        <w:t>;</w:t>
-      </w:r>
-      <w:r>
-        <w:rPr>
-          <w:rFonts w:ascii="Arial" w:hAnsi="Arial" w:cs="Arial"/>
-          <w:color w:val="000000" w:themeColor="text1"/>
-        </w:rPr>
-        <w:t xml:space="preserve"> </w:t>
-      </w:r>
-      <w:r>
-        <w:rPr>
-          <w:rFonts w:ascii="Arial" w:hAnsi="Arial" w:cs="Arial"/>
-          <w:color w:val="000000" w:themeColor="text1"/>
-        </w:rPr>
-        <w:t xml:space="preserve">para ello, </w:t>
-      </w:r>
-      <w:r>
-        <w:rPr>
-          <w:rFonts w:ascii="Arial" w:hAnsi="Arial" w:cs="Arial"/>
-          <w:color w:val="000000" w:themeColor="text1"/>
-        </w:rPr>
-        <w:t>retom</w:t>
-      </w:r>
-      <w:r>
-        <w:rPr>
-          <w:rFonts w:ascii="Arial" w:hAnsi="Arial" w:cs="Arial"/>
-          <w:color w:val="000000" w:themeColor="text1"/>
-        </w:rPr>
-        <w:t>e</w:t>
-      </w:r>
-      <w:r>
-        <w:rPr>
-          <w:rFonts w:ascii="Arial" w:hAnsi="Arial" w:cs="Arial"/>
-          <w:color w:val="000000" w:themeColor="text1"/>
-        </w:rPr>
-        <w:t xml:space="preserve"> los conjuntos numéricos </w:t>
-      </w:r>
-      <w:r>
-        <w:rPr>
-          <w:rFonts w:ascii="Arial" w:hAnsi="Arial" w:cs="Arial"/>
-          <w:color w:val="000000" w:themeColor="text1"/>
-        </w:rPr>
-        <w:t>que é</w:t>
-      </w:r>
-      <w:r>
-        <w:rPr>
-          <w:rFonts w:ascii="Arial" w:hAnsi="Arial" w:cs="Arial"/>
-          <w:color w:val="000000" w:themeColor="text1"/>
-        </w:rPr>
-        <w:t xml:space="preserve">l ya conoce y </w:t>
-      </w:r>
-      <w:r>
-        <w:rPr>
-          <w:rFonts w:ascii="Arial" w:hAnsi="Arial" w:cs="Arial"/>
-          <w:color w:val="000000" w:themeColor="text1"/>
-        </w:rPr>
-        <w:t>h</w:t>
-      </w:r>
-      <w:r>
-        <w:rPr>
-          <w:rFonts w:ascii="Arial" w:hAnsi="Arial" w:cs="Arial"/>
-          <w:color w:val="000000" w:themeColor="text1"/>
-        </w:rPr>
-        <w:t>a trabajado</w:t>
-      </w:r>
-      <w:r>
-        <w:rPr>
-          <w:rFonts w:ascii="Arial" w:hAnsi="Arial" w:cs="Arial"/>
-          <w:color w:val="000000" w:themeColor="text1"/>
-        </w:rPr>
-        <w:t>, como los natura</w:t>
-      </w:r>
-      <w:r>
-        <w:rPr>
-          <w:rFonts w:ascii="Arial" w:hAnsi="Arial" w:cs="Arial"/>
-          <w:color w:val="000000" w:themeColor="text1"/>
-        </w:rPr>
-        <w:t xml:space="preserve">les y los enteros, para después </w:t>
-      </w:r>
-      <w:r>
-        <w:rPr>
-          <w:rFonts w:ascii="Arial" w:hAnsi="Arial" w:cs="Arial"/>
-          <w:color w:val="000000" w:themeColor="text1"/>
-        </w:rPr>
-        <w:t>ocuparse</w:t>
-      </w:r>
-      <w:r>
-        <w:rPr>
-          <w:rFonts w:ascii="Arial" w:hAnsi="Arial" w:cs="Arial"/>
-          <w:color w:val="000000" w:themeColor="text1"/>
-        </w:rPr>
-        <w:t xml:space="preserve"> </w:t>
-      </w:r>
-      <w:r>
-        <w:rPr>
-          <w:rFonts w:ascii="Arial" w:hAnsi="Arial" w:cs="Arial"/>
-          <w:color w:val="000000" w:themeColor="text1"/>
-        </w:rPr>
-        <w:t xml:space="preserve">con </w:t>
-      </w:r>
-      <w:r>
-        <w:rPr>
-          <w:rFonts w:ascii="Arial" w:hAnsi="Arial" w:cs="Arial"/>
-          <w:color w:val="000000" w:themeColor="text1"/>
-        </w:rPr>
-        <w:t xml:space="preserve"> los conjuntos de los nú</w:t>
-      </w:r>
-      <w:r>
-        <w:rPr>
-          <w:rFonts w:ascii="Arial" w:hAnsi="Arial" w:cs="Arial"/>
-          <w:color w:val="000000" w:themeColor="text1"/>
-        </w:rPr>
-        <w:t>mero</w:t>
-      </w:r>
-      <w:r>
-        <w:rPr>
-          <w:rFonts w:ascii="Arial" w:hAnsi="Arial" w:cs="Arial"/>
-          <w:color w:val="000000" w:themeColor="text1"/>
-        </w:rPr>
-        <w:t>s</w:t>
-      </w:r>
-      <w:r>
-        <w:rPr>
-          <w:rFonts w:ascii="Arial" w:hAnsi="Arial" w:cs="Arial"/>
-          <w:color w:val="000000" w:themeColor="text1"/>
-        </w:rPr>
-        <w:t xml:space="preserve"> racionales e irracionales</w:t>
-      </w:r>
-      <w:r>
-        <w:rPr>
-          <w:rFonts w:ascii="Arial" w:hAnsi="Arial" w:cs="Arial"/>
-          <w:color w:val="000000" w:themeColor="text1"/>
-        </w:rPr>
-        <w:t xml:space="preserve"> y as</w:t>
-      </w:r>
-      <w:r>
-        <w:rPr>
-          <w:rFonts w:ascii="Arial" w:hAnsi="Arial" w:cs="Arial"/>
-          <w:color w:val="000000" w:themeColor="text1"/>
-        </w:rPr>
-        <w:t>í</w:t>
-      </w:r>
-      <w:r>
-        <w:rPr>
-          <w:rFonts w:ascii="Arial" w:hAnsi="Arial" w:cs="Arial"/>
-          <w:color w:val="000000" w:themeColor="text1"/>
-        </w:rPr>
-        <w:t xml:space="preserve"> conformar el c</w:t>
-      </w:r>
-      <w:r>
-        <w:rPr>
-          <w:rFonts w:ascii="Arial" w:hAnsi="Arial" w:cs="Arial"/>
-          <w:color w:val="000000" w:themeColor="text1"/>
-        </w:rPr>
-        <w:t xml:space="preserve">onjunto de los números </w:t>
-      </w:r>
-      <w:r>
-        <w:rPr>
-          <w:rFonts w:ascii="Arial" w:hAnsi="Arial" w:cs="Arial"/>
-          <w:color w:val="000000" w:themeColor="text1"/>
-        </w:rPr>
-        <w:t>reales</w:t>
-      </w:r>
-      <w:r>
-        <w:rPr>
-          <w:rFonts w:ascii="Arial" w:hAnsi="Arial" w:cs="Arial"/>
-          <w:color w:val="000000" w:themeColor="text1"/>
-        </w:rPr>
-        <w:t xml:space="preserve"> y comenzar a</w:t>
-      </w:r>
-      <w:r>
-        <w:rPr>
-          <w:rFonts w:ascii="Arial" w:hAnsi="Arial" w:cs="Arial"/>
-          <w:color w:val="000000" w:themeColor="text1"/>
-        </w:rPr>
-        <w:t xml:space="preserve"> </w:t>
-      </w:r>
-      <w:r>
-        <w:rPr>
-          <w:rFonts w:ascii="Arial" w:hAnsi="Arial" w:cs="Arial"/>
-          <w:color w:val="000000" w:themeColor="text1"/>
-        </w:rPr>
-        <w:t>dedicarse</w:t>
-      </w:r>
-      <w:r>
-        <w:rPr>
-          <w:rFonts w:ascii="Arial" w:hAnsi="Arial" w:cs="Arial"/>
-          <w:color w:val="000000" w:themeColor="text1"/>
-        </w:rPr>
-        <w:t xml:space="preserve"> </w:t>
-      </w:r>
-      <w:r>
-        <w:rPr>
-          <w:rFonts w:ascii="Arial" w:hAnsi="Arial" w:cs="Arial"/>
-          <w:color w:val="000000" w:themeColor="text1"/>
-        </w:rPr>
-        <w:t xml:space="preserve">  </w:t>
-      </w:r>
-      <w:r>
-        <w:rPr>
-          <w:rFonts w:ascii="Arial" w:hAnsi="Arial" w:cs="Arial"/>
-          <w:color w:val="000000" w:themeColor="text1"/>
-        </w:rPr>
-        <w:t xml:space="preserve">a </w:t>
-      </w:r>
-      <w:r>
-        <w:rPr>
-          <w:rFonts w:ascii="Arial" w:hAnsi="Arial" w:cs="Arial"/>
-          <w:color w:val="000000" w:themeColor="text1"/>
-        </w:rPr>
-        <w:t>temas específicos como l</w:t>
-      </w:r>
-      <w:r>
-        <w:rPr>
-          <w:rFonts w:ascii="Arial" w:hAnsi="Arial" w:cs="Arial"/>
-          <w:color w:val="000000" w:themeColor="text1"/>
-        </w:rPr>
-        <w:t>a recta real, los int</w:t>
-      </w:r>
-      <w:r>
-        <w:rPr>
-          <w:rFonts w:ascii="Arial" w:hAnsi="Arial" w:cs="Arial"/>
-          <w:color w:val="000000" w:themeColor="text1"/>
-        </w:rPr>
-        <w:t>ervalos, las operaciones y sus propiedades.</w:t>
+        <w:rPr>
+          <w:rFonts w:ascii="Arial" w:hAnsi="Arial" w:cs="Arial"/>
+          <w:b/>
+          <w:color w:val="000000" w:themeColor="text1"/>
+        </w:rPr>
+      </w:pPr>
+      <w:r>
+        <w:rPr>
+          <w:rFonts w:ascii="Arial" w:hAnsi="Arial" w:cs="Arial"/>
+          <w:b/>
+          <w:color w:val="000000" w:themeColor="text1"/>
+        </w:rPr>
+        <w:t>Estrategia didáctica</w:t>
       </w:r>
     </w:p>
     <w:p>
       <w:pPr>
-        <w:jc w:val="both"/>
         <w:rPr>
           <w:rFonts w:ascii="Arial" w:hAnsi="Arial" w:cs="Arial"/>
           <w:color w:val="000000" w:themeColor="text1"/>
@@ -1136,56 +916,70 @@
           <w:rFonts w:ascii="Arial" w:hAnsi="Arial" w:cs="Arial"/>
           <w:color w:val="000000" w:themeColor="text1"/>
         </w:rPr>
-        <w:t>E</w:t>
-      </w:r>
-      <w:r>
-        <w:rPr>
-          <w:rFonts w:ascii="Arial" w:hAnsi="Arial" w:cs="Arial"/>
-          <w:color w:val="000000" w:themeColor="text1"/>
-        </w:rPr>
-        <w:t xml:space="preserve">l trabajo </w:t>
-      </w:r>
-      <w:r>
-        <w:rPr>
-          <w:rFonts w:ascii="Arial" w:hAnsi="Arial" w:cs="Arial"/>
-          <w:color w:val="000000" w:themeColor="text1"/>
-        </w:rPr>
-        <w:t xml:space="preserve">comienza </w:t>
-      </w:r>
-      <w:r>
-        <w:rPr>
-          <w:rFonts w:ascii="Arial" w:hAnsi="Arial" w:cs="Arial"/>
-          <w:color w:val="000000" w:themeColor="text1"/>
-        </w:rPr>
-        <w:t>con</w:t>
-      </w:r>
-      <w:r>
-        <w:rPr>
-          <w:rFonts w:ascii="Arial" w:hAnsi="Arial" w:cs="Arial"/>
-          <w:color w:val="000000" w:themeColor="text1"/>
-        </w:rPr>
-        <w:t xml:space="preserve"> el conjunto de los números </w:t>
-      </w:r>
-      <w:r>
-        <w:rPr>
-          <w:rFonts w:ascii="Arial" w:hAnsi="Arial" w:cs="Arial"/>
-          <w:color w:val="000000" w:themeColor="text1"/>
-        </w:rPr>
-        <w:t>naturales</w:t>
-      </w:r>
-      <w:r>
-        <w:rPr>
-          <w:rFonts w:ascii="Arial" w:hAnsi="Arial" w:cs="Arial"/>
-          <w:color w:val="000000" w:themeColor="text1"/>
-        </w:rPr>
-        <w:t>; muestre</w:t>
-      </w:r>
-      <w:r>
-        <w:rPr>
-          <w:rFonts w:ascii="Arial" w:hAnsi="Arial" w:cs="Arial"/>
-          <w:color w:val="000000" w:themeColor="text1"/>
-        </w:rPr>
-        <w:t xml:space="preserve"> a los estudiantes que los conjuntos numéricos han</w:t>
+        <w:t>Cuando se t</w:t>
+      </w:r>
+      <w:r>
+        <w:rPr>
+          <w:rFonts w:ascii="Arial" w:hAnsi="Arial" w:cs="Arial"/>
+          <w:color w:val="000000" w:themeColor="text1"/>
+        </w:rPr>
+        <w:t>rabaja con el conjunto de los n</w:t>
+      </w:r>
+      <w:r>
+        <w:rPr>
+          <w:rFonts w:ascii="Arial" w:hAnsi="Arial" w:cs="Arial"/>
+          <w:color w:val="000000" w:themeColor="text1"/>
+        </w:rPr>
+        <w:t xml:space="preserve">úmeros </w:t>
+      </w:r>
+      <w:r>
+        <w:rPr>
+          <w:rFonts w:ascii="Arial" w:hAnsi="Arial" w:cs="Arial"/>
+          <w:color w:val="000000" w:themeColor="text1"/>
+        </w:rPr>
+        <w:t>reales</w:t>
+      </w:r>
+      <w:r>
+        <w:rPr>
+          <w:rFonts w:ascii="Arial" w:hAnsi="Arial" w:cs="Arial"/>
+          <w:color w:val="000000" w:themeColor="text1"/>
+        </w:rPr>
+        <w:t xml:space="preserve"> es primordial que </w:t>
+      </w:r>
+      <w:r>
+        <w:rPr>
+          <w:rFonts w:ascii="Arial" w:hAnsi="Arial" w:cs="Arial"/>
+          <w:color w:val="000000" w:themeColor="text1"/>
+        </w:rPr>
+        <w:t xml:space="preserve">el </w:t>
+      </w:r>
+      <w:r>
+        <w:rPr>
+          <w:rFonts w:ascii="Arial" w:hAnsi="Arial" w:cs="Arial"/>
+          <w:color w:val="000000" w:themeColor="text1"/>
+        </w:rPr>
+        <w:t>estudiante conozca qu</w:t>
+      </w:r>
+      <w:r>
+        <w:rPr>
+          <w:rFonts w:ascii="Arial" w:hAnsi="Arial" w:cs="Arial"/>
+          <w:color w:val="000000" w:themeColor="text1"/>
+        </w:rPr>
+        <w:t>é</w:t>
+      </w:r>
+      <w:r>
+        <w:rPr>
+          <w:rFonts w:ascii="Arial" w:hAnsi="Arial" w:cs="Arial"/>
+          <w:color w:val="000000" w:themeColor="text1"/>
+        </w:rPr>
+        <w:t xml:space="preserve"> es un conjunto numérico</w:t>
+      </w:r>
+      <w:r>
+        <w:rPr>
+          <w:rFonts w:ascii="Arial" w:hAnsi="Arial" w:cs="Arial"/>
+          <w:color w:val="000000" w:themeColor="text1"/>
+        </w:rPr>
+        <w:t>;</w:t>
       </w:r>
       <w:r>
         <w:rPr>
@@ -1199,56 +993,70 @@
           <w:rFonts w:ascii="Arial" w:hAnsi="Arial" w:cs="Arial"/>
           <w:color w:val="000000" w:themeColor="text1"/>
         </w:rPr>
-        <w:t xml:space="preserve"> surgido o se han creado por necesidades del hombre</w:t>
-      </w:r>
-      <w:r>
-        <w:rPr>
-          <w:rFonts w:ascii="Arial" w:hAnsi="Arial" w:cs="Arial"/>
-          <w:color w:val="000000" w:themeColor="text1"/>
-        </w:rPr>
-        <w:t xml:space="preserve"> y que</w:t>
-      </w:r>
-      <w:r>
-        <w:rPr>
-          <w:rFonts w:ascii="Arial" w:hAnsi="Arial" w:cs="Arial"/>
-          <w:color w:val="000000" w:themeColor="text1"/>
-        </w:rPr>
-        <w:t xml:space="preserve"> por estas </w:t>
-      </w:r>
-      <w:r>
-        <w:rPr>
-          <w:rFonts w:ascii="Arial" w:hAnsi="Arial" w:cs="Arial"/>
-          <w:color w:val="000000" w:themeColor="text1"/>
-        </w:rPr>
-        <w:t xml:space="preserve">mismas </w:t>
-      </w:r>
-      <w:r>
-        <w:rPr>
-          <w:rFonts w:ascii="Arial" w:hAnsi="Arial" w:cs="Arial"/>
-          <w:color w:val="000000" w:themeColor="text1"/>
-        </w:rPr>
-        <w:t>se cre</w:t>
-      </w:r>
-      <w:r>
-        <w:rPr>
-          <w:rFonts w:ascii="Arial" w:hAnsi="Arial" w:cs="Arial"/>
-          <w:color w:val="000000" w:themeColor="text1"/>
-        </w:rPr>
-        <w:t>ó</w:t>
-      </w:r>
-      <w:r>
-        <w:rPr>
-          <w:rFonts w:ascii="Arial" w:hAnsi="Arial" w:cs="Arial"/>
-          <w:color w:val="000000" w:themeColor="text1"/>
-        </w:rPr>
-        <w:t xml:space="preserve"> e</w:t>
-      </w:r>
-      <w:r>
-        <w:rPr>
-          <w:rFonts w:ascii="Arial" w:hAnsi="Arial" w:cs="Arial"/>
-          <w:color w:val="000000" w:themeColor="text1"/>
-        </w:rPr>
-        <w:t xml:space="preserve">l conjunto de los </w:t>
+        <w:t xml:space="preserve">para ello, </w:t>
+      </w:r>
+      <w:r>
+        <w:rPr>
+          <w:rFonts w:ascii="Arial" w:hAnsi="Arial" w:cs="Arial"/>
+          <w:color w:val="000000" w:themeColor="text1"/>
+        </w:rPr>
+        <w:t>retom</w:t>
+      </w:r>
+      <w:r>
+        <w:rPr>
+          <w:rFonts w:ascii="Arial" w:hAnsi="Arial" w:cs="Arial"/>
+          <w:color w:val="000000" w:themeColor="text1"/>
+        </w:rPr>
+        <w:t>e</w:t>
+      </w:r>
+      <w:r>
+        <w:rPr>
+          <w:rFonts w:ascii="Arial" w:hAnsi="Arial" w:cs="Arial"/>
+          <w:color w:val="000000" w:themeColor="text1"/>
+        </w:rPr>
+        <w:t xml:space="preserve"> los conjuntos numéricos </w:t>
+      </w:r>
+      <w:r>
+        <w:rPr>
+          <w:rFonts w:ascii="Arial" w:hAnsi="Arial" w:cs="Arial"/>
+          <w:color w:val="000000" w:themeColor="text1"/>
+        </w:rPr>
+        <w:t>que é</w:t>
+      </w:r>
+      <w:r>
+        <w:rPr>
+          <w:rFonts w:ascii="Arial" w:hAnsi="Arial" w:cs="Arial"/>
+          <w:color w:val="000000" w:themeColor="text1"/>
+        </w:rPr>
+        <w:t xml:space="preserve">l ya conoce y </w:t>
+      </w:r>
+      <w:r>
+        <w:rPr>
+          <w:rFonts w:ascii="Arial" w:hAnsi="Arial" w:cs="Arial"/>
+          <w:color w:val="000000" w:themeColor="text1"/>
+        </w:rPr>
+        <w:t>h</w:t>
+      </w:r>
+      <w:r>
+        <w:rPr>
+          <w:rFonts w:ascii="Arial" w:hAnsi="Arial" w:cs="Arial"/>
+          <w:color w:val="000000" w:themeColor="text1"/>
+        </w:rPr>
+        <w:t>a trabajado</w:t>
+      </w:r>
+      <w:r>
+        <w:rPr>
+          <w:rFonts w:ascii="Arial" w:hAnsi="Arial" w:cs="Arial"/>
+          <w:color w:val="000000" w:themeColor="text1"/>
+        </w:rPr>
+        <w:t>, como los natura</w:t>
+      </w:r>
+      <w:r>
+        <w:rPr>
+          <w:rFonts w:ascii="Arial" w:hAnsi="Arial" w:cs="Arial"/>
+          <w:color w:val="000000" w:themeColor="text1"/>
+        </w:rPr>
+        <w:t xml:space="preserve">les y los </w:t>
       </w:r>
       <w:r>
         <w:rPr>
@@ -1256,161 +1064,14 @@
           <w:color w:val="000000" w:themeColor="text1"/>
         </w:rPr>
         <w:lastRenderedPageBreak/>
-        <w:t>números enteros</w:t>
-      </w:r>
-      <w:r>
-        <w:rPr>
-          <w:rFonts w:ascii="Arial" w:hAnsi="Arial" w:cs="Arial"/>
-          <w:color w:val="000000" w:themeColor="text1"/>
-        </w:rPr>
-        <w:t>. E</w:t>
-      </w:r>
-      <w:r>
-        <w:rPr>
-          <w:rFonts w:ascii="Arial" w:hAnsi="Arial" w:cs="Arial"/>
-          <w:color w:val="000000" w:themeColor="text1"/>
-        </w:rPr>
-        <w:t>stos dos conjuntos numéricos</w:t>
-      </w:r>
-      <w:r>
-        <w:rPr>
-          <w:rFonts w:ascii="Arial" w:hAnsi="Arial" w:cs="Arial"/>
-          <w:color w:val="000000" w:themeColor="text1"/>
-        </w:rPr>
-        <w:t>,</w:t>
-      </w:r>
-      <w:r>
-        <w:rPr>
-          <w:rFonts w:ascii="Arial" w:hAnsi="Arial" w:cs="Arial"/>
-          <w:color w:val="000000" w:themeColor="text1"/>
-        </w:rPr>
-        <w:t xml:space="preserve"> naturales y enteros</w:t>
-      </w:r>
-      <w:r>
-        <w:rPr>
-          <w:rFonts w:ascii="Arial" w:hAnsi="Arial" w:cs="Arial"/>
-          <w:color w:val="000000" w:themeColor="text1"/>
-        </w:rPr>
-        <w:t>,</w:t>
-      </w:r>
-      <w:r>
-        <w:rPr>
-          <w:rFonts w:ascii="Arial" w:hAnsi="Arial" w:cs="Arial"/>
-          <w:color w:val="000000" w:themeColor="text1"/>
-        </w:rPr>
-        <w:t xml:space="preserve"> son los que más han trabajado en cursos anteriores</w:t>
-      </w:r>
-      <w:r>
-        <w:rPr>
-          <w:rFonts w:ascii="Arial" w:hAnsi="Arial" w:cs="Arial"/>
-          <w:color w:val="000000" w:themeColor="text1"/>
-        </w:rPr>
-        <w:t xml:space="preserve">;  </w:t>
-      </w:r>
-      <w:r>
-        <w:rPr>
-          <w:rFonts w:ascii="Arial" w:hAnsi="Arial" w:cs="Arial"/>
-          <w:color w:val="000000" w:themeColor="text1"/>
-        </w:rPr>
-        <w:t xml:space="preserve"> por esta razón</w:t>
-      </w:r>
-      <w:r>
-        <w:rPr>
-          <w:rFonts w:ascii="Arial" w:hAnsi="Arial" w:cs="Arial"/>
-          <w:color w:val="000000" w:themeColor="text1"/>
-        </w:rPr>
-        <w:t>,</w:t>
-      </w:r>
-      <w:r>
-        <w:rPr>
-          <w:rFonts w:ascii="Arial" w:hAnsi="Arial" w:cs="Arial"/>
-          <w:color w:val="000000" w:themeColor="text1"/>
-        </w:rPr>
-        <w:t xml:space="preserve"> ya deben tener </w:t>
-      </w:r>
-      <w:r>
-        <w:rPr>
-          <w:rFonts w:ascii="Arial" w:hAnsi="Arial" w:cs="Arial"/>
-          <w:color w:val="000000" w:themeColor="text1"/>
-        </w:rPr>
-        <w:t xml:space="preserve">dominio de estos </w:t>
-      </w:r>
-      <w:r>
-        <w:rPr>
-          <w:rFonts w:ascii="Arial" w:hAnsi="Arial" w:cs="Arial"/>
-          <w:color w:val="000000" w:themeColor="text1"/>
-        </w:rPr>
-        <w:t xml:space="preserve">conjuntos. </w:t>
-      </w:r>
-      <w:r>
-        <w:rPr>
-          <w:rFonts w:ascii="Arial" w:hAnsi="Arial" w:cs="Arial"/>
-          <w:color w:val="000000" w:themeColor="text1"/>
-        </w:rPr>
-        <w:t>Indíqueles q</w:t>
-      </w:r>
-      <w:r>
-        <w:rPr>
-          <w:rFonts w:ascii="Arial" w:hAnsi="Arial" w:cs="Arial"/>
-          <w:color w:val="000000" w:themeColor="text1"/>
-        </w:rPr>
-        <w:t xml:space="preserve">ue a partir de la necesidad de ampliación del conjunto de los números enteros </w:t>
-      </w:r>
-      <w:r>
-        <w:rPr>
-          <w:rFonts w:ascii="Arial" w:hAnsi="Arial" w:cs="Arial"/>
-          <w:color w:val="000000" w:themeColor="text1"/>
-        </w:rPr>
-        <w:t>se construy</w:t>
-      </w:r>
-      <w:r>
-        <w:rPr>
-          <w:rFonts w:ascii="Arial" w:hAnsi="Arial" w:cs="Arial"/>
-          <w:color w:val="000000" w:themeColor="text1"/>
-        </w:rPr>
-        <w:t>ó</w:t>
-      </w:r>
-      <w:r>
-        <w:rPr>
-          <w:rFonts w:ascii="Arial" w:hAnsi="Arial" w:cs="Arial"/>
-          <w:color w:val="000000" w:themeColor="text1"/>
-        </w:rPr>
-        <w:t xml:space="preserve"> el conjunto de </w:t>
-      </w:r>
-      <w:r>
-        <w:rPr>
-          <w:rFonts w:ascii="Arial" w:hAnsi="Arial" w:cs="Arial"/>
-          <w:color w:val="000000" w:themeColor="text1"/>
-        </w:rPr>
-        <w:t>l</w:t>
-      </w:r>
-      <w:r>
-        <w:rPr>
-          <w:rFonts w:ascii="Arial" w:hAnsi="Arial" w:cs="Arial"/>
-          <w:color w:val="000000" w:themeColor="text1"/>
-        </w:rPr>
-        <w:t>os números racionales</w:t>
-      </w:r>
-      <w:r>
-        <w:rPr>
-          <w:rFonts w:ascii="Arial" w:hAnsi="Arial" w:cs="Arial"/>
-          <w:color w:val="000000" w:themeColor="text1"/>
-        </w:rPr>
-        <w:t>;</w:t>
-      </w:r>
-      <w:r>
-        <w:rPr>
-          <w:rFonts w:ascii="Arial" w:hAnsi="Arial" w:cs="Arial"/>
-          <w:color w:val="000000" w:themeColor="text1"/>
-        </w:rPr>
-        <w:t xml:space="preserve"> debe mostrar</w:t>
-      </w:r>
-      <w:r>
-        <w:rPr>
-          <w:rFonts w:ascii="Arial" w:hAnsi="Arial" w:cs="Arial"/>
-          <w:color w:val="000000" w:themeColor="text1"/>
-        </w:rPr>
-        <w:t>les</w:t>
+        <w:t xml:space="preserve">enteros, para después </w:t>
+      </w:r>
+      <w:r>
+        <w:rPr>
+          <w:rFonts w:ascii="Arial" w:hAnsi="Arial" w:cs="Arial"/>
+          <w:color w:val="000000" w:themeColor="text1"/>
+        </w:rPr>
+        <w:t>ocuparse</w:t>
       </w:r>
       <w:r>
         <w:rPr>
@@ -1424,14 +1085,77 @@
           <w:rFonts w:ascii="Arial" w:hAnsi="Arial" w:cs="Arial"/>
           <w:color w:val="000000" w:themeColor="text1"/>
         </w:rPr>
-        <w:t xml:space="preserve">la </w:t>
-      </w:r>
-      <w:r>
-        <w:rPr>
-          <w:rFonts w:ascii="Arial" w:hAnsi="Arial" w:cs="Arial"/>
-          <w:color w:val="000000" w:themeColor="text1"/>
-        </w:rPr>
-        <w:t>manera</w:t>
+        <w:t xml:space="preserve">con </w:t>
+      </w:r>
+      <w:r>
+        <w:rPr>
+          <w:rFonts w:ascii="Arial" w:hAnsi="Arial" w:cs="Arial"/>
+          <w:color w:val="000000" w:themeColor="text1"/>
+        </w:rPr>
+        <w:t xml:space="preserve"> los conjuntos de los nú</w:t>
+      </w:r>
+      <w:r>
+        <w:rPr>
+          <w:rFonts w:ascii="Arial" w:hAnsi="Arial" w:cs="Arial"/>
+          <w:color w:val="000000" w:themeColor="text1"/>
+        </w:rPr>
+        <w:t>mero</w:t>
+      </w:r>
+      <w:r>
+        <w:rPr>
+          <w:rFonts w:ascii="Arial" w:hAnsi="Arial" w:cs="Arial"/>
+          <w:color w:val="000000" w:themeColor="text1"/>
+        </w:rPr>
+        <w:t>s</w:t>
+      </w:r>
+      <w:r>
+        <w:rPr>
+          <w:rFonts w:ascii="Arial" w:hAnsi="Arial" w:cs="Arial"/>
+          <w:color w:val="000000" w:themeColor="text1"/>
+        </w:rPr>
+        <w:t xml:space="preserve"> racionales e irracionales</w:t>
+      </w:r>
+      <w:r>
+        <w:rPr>
+          <w:rFonts w:ascii="Arial" w:hAnsi="Arial" w:cs="Arial"/>
+          <w:color w:val="000000" w:themeColor="text1"/>
+        </w:rPr>
+        <w:t xml:space="preserve"> y as</w:t>
+      </w:r>
+      <w:r>
+        <w:rPr>
+          <w:rFonts w:ascii="Arial" w:hAnsi="Arial" w:cs="Arial"/>
+          <w:color w:val="000000" w:themeColor="text1"/>
+        </w:rPr>
+        <w:t>í</w:t>
+      </w:r>
+      <w:r>
+        <w:rPr>
+          <w:rFonts w:ascii="Arial" w:hAnsi="Arial" w:cs="Arial"/>
+          <w:color w:val="000000" w:themeColor="text1"/>
+        </w:rPr>
+        <w:t xml:space="preserve"> conformar el c</w:t>
+      </w:r>
+      <w:r>
+        <w:rPr>
+          <w:rFonts w:ascii="Arial" w:hAnsi="Arial" w:cs="Arial"/>
+          <w:color w:val="000000" w:themeColor="text1"/>
+        </w:rPr>
+        <w:t xml:space="preserve">onjunto de los números </w:t>
+      </w:r>
+      <w:r>
+        <w:rPr>
+          <w:rFonts w:ascii="Arial" w:hAnsi="Arial" w:cs="Arial"/>
+          <w:color w:val="000000" w:themeColor="text1"/>
+        </w:rPr>
+        <w:t>reales</w:t>
+      </w:r>
+      <w:r>
+        <w:rPr>
+          <w:rFonts w:ascii="Arial" w:hAnsi="Arial" w:cs="Arial"/>
+          <w:color w:val="000000" w:themeColor="text1"/>
+        </w:rPr>
+        <w:t xml:space="preserve"> y comenzar a</w:t>
       </w:r>
       <w:r>
         <w:rPr>
@@ -1445,14 +1169,14 @@
           <w:rFonts w:ascii="Arial" w:hAnsi="Arial" w:cs="Arial"/>
           <w:color w:val="000000" w:themeColor="text1"/>
         </w:rPr>
-        <w:t xml:space="preserve">como los números racionales se </w:t>
-      </w:r>
-      <w:r>
-        <w:rPr>
-          <w:rFonts w:ascii="Arial" w:hAnsi="Arial" w:cs="Arial"/>
-          <w:color w:val="000000" w:themeColor="text1"/>
-        </w:rPr>
-        <w:t xml:space="preserve">construyen </w:t>
+        <w:t>dedicarse</w:t>
+      </w:r>
+      <w:r>
+        <w:rPr>
+          <w:rFonts w:ascii="Arial" w:hAnsi="Arial" w:cs="Arial"/>
+          <w:color w:val="000000" w:themeColor="text1"/>
+        </w:rPr>
+        <w:t xml:space="preserve"> </w:t>
       </w:r>
       <w:r>
         <w:rPr>
@@ -1466,157 +1190,21 @@
           <w:rFonts w:ascii="Arial" w:hAnsi="Arial" w:cs="Arial"/>
           <w:color w:val="000000" w:themeColor="text1"/>
         </w:rPr>
-        <w:t>parti</w:t>
-      </w:r>
-      <w:r>
-        <w:rPr>
-          <w:rFonts w:ascii="Arial" w:hAnsi="Arial" w:cs="Arial"/>
-          <w:color w:val="000000" w:themeColor="text1"/>
-        </w:rPr>
-        <w:t>r</w:t>
-      </w:r>
-      <w:r>
-        <w:rPr>
-          <w:rFonts w:ascii="Arial" w:hAnsi="Arial" w:cs="Arial"/>
-          <w:color w:val="000000" w:themeColor="text1"/>
-        </w:rPr>
-        <w:t xml:space="preserve"> de los </w:t>
-      </w:r>
-      <w:r>
-        <w:rPr>
-          <w:rFonts w:ascii="Arial" w:hAnsi="Arial" w:cs="Arial"/>
-          <w:color w:val="000000" w:themeColor="text1"/>
-        </w:rPr>
-        <w:t xml:space="preserve">enteros y </w:t>
-      </w:r>
-      <w:r>
-        <w:rPr>
-          <w:rFonts w:ascii="Arial" w:hAnsi="Arial" w:cs="Arial"/>
-          <w:color w:val="000000" w:themeColor="text1"/>
-        </w:rPr>
-        <w:t xml:space="preserve">de </w:t>
-      </w:r>
-      <w:r>
-        <w:rPr>
-          <w:rFonts w:ascii="Arial" w:hAnsi="Arial" w:cs="Arial"/>
-          <w:color w:val="000000" w:themeColor="text1"/>
-        </w:rPr>
-        <w:t xml:space="preserve">la forma  </w:t>
-      </w:r>
-      <m:oMath>
-        <m:f>
-          <m:fPr>
-            <m:ctrlPr>
-              <w:rPr>
-                <w:rFonts w:ascii="Cambria Math" w:hAnsi="Cambria Math" w:cs="Arial"/>
-                <w:i/>
-                <w:color w:val="000000" w:themeColor="text1"/>
-              </w:rPr>
-            </m:ctrlPr>
-          </m:fPr>
-          <m:num>
-            <m:r>
-              <w:rPr>
-                <w:rFonts w:ascii="Cambria Math" w:hAnsi="Cambria Math" w:cs="Arial"/>
-                <w:color w:val="000000" w:themeColor="text1"/>
-              </w:rPr>
-              <m:t>a</m:t>
-            </m:r>
-          </m:num>
-          <m:den>
-            <m:r>
-              <w:rPr>
-                <w:rFonts w:ascii="Cambria Math" w:hAnsi="Cambria Math" w:cs="Arial"/>
-                <w:color w:val="000000" w:themeColor="text1"/>
-              </w:rPr>
-              <m:t>b</m:t>
-            </m:r>
-          </m:den>
-        </m:f>
-      </m:oMath>
-      <w:r>
-        <w:rPr>
-          <w:rFonts w:ascii="Arial" w:hAnsi="Arial" w:cs="Arial"/>
-          <w:color w:val="000000" w:themeColor="text1"/>
-        </w:rPr>
-        <w:t xml:space="preserve">  y c</w:t>
-      </w:r>
-      <w:r>
-        <w:rPr>
-          <w:rFonts w:ascii="Arial" w:hAnsi="Arial" w:cs="Arial"/>
-          <w:color w:val="000000" w:themeColor="text1"/>
-        </w:rPr>
-        <w:t>ó</w:t>
-      </w:r>
-      <w:r>
-        <w:rPr>
-          <w:rFonts w:ascii="Arial" w:hAnsi="Arial" w:cs="Arial"/>
-          <w:color w:val="000000" w:themeColor="text1"/>
-        </w:rPr>
-        <w:t>m</w:t>
-      </w:r>
-      <w:r>
-        <w:rPr>
-          <w:rFonts w:ascii="Arial" w:hAnsi="Arial" w:cs="Arial"/>
-          <w:color w:val="000000" w:themeColor="text1"/>
-        </w:rPr>
-        <w:t>o todo n</w:t>
-      </w:r>
-      <w:r>
-        <w:rPr>
-          <w:rFonts w:ascii="Arial" w:hAnsi="Arial" w:cs="Arial"/>
-          <w:color w:val="000000" w:themeColor="text1"/>
-        </w:rPr>
-        <w:t>ú</w:t>
-      </w:r>
-      <w:r>
-        <w:rPr>
-          <w:rFonts w:ascii="Arial" w:hAnsi="Arial" w:cs="Arial"/>
-          <w:color w:val="000000" w:themeColor="text1"/>
-        </w:rPr>
-        <w:t>mero natural y todo nú</w:t>
-      </w:r>
-      <w:r>
-        <w:rPr>
-          <w:rFonts w:ascii="Arial" w:hAnsi="Arial" w:cs="Arial"/>
-          <w:color w:val="000000" w:themeColor="text1"/>
-        </w:rPr>
-        <w:t>mero entero puede</w:t>
-      </w:r>
-      <w:r>
-        <w:rPr>
-          <w:rFonts w:ascii="Arial" w:hAnsi="Arial" w:cs="Arial"/>
-          <w:color w:val="000000" w:themeColor="text1"/>
-        </w:rPr>
-        <w:t>n</w:t>
-      </w:r>
-      <w:r>
-        <w:rPr>
-          <w:rFonts w:ascii="Arial" w:hAnsi="Arial" w:cs="Arial"/>
-          <w:color w:val="000000" w:themeColor="text1"/>
-        </w:rPr>
-        <w:t xml:space="preserve"> expresar</w:t>
-      </w:r>
-      <w:r>
-        <w:rPr>
-          <w:rFonts w:ascii="Arial" w:hAnsi="Arial" w:cs="Arial"/>
-          <w:color w:val="000000" w:themeColor="text1"/>
-        </w:rPr>
-        <w:t>se</w:t>
-      </w:r>
-      <w:r>
-        <w:rPr>
-          <w:rFonts w:ascii="Arial" w:hAnsi="Arial" w:cs="Arial"/>
-          <w:color w:val="000000" w:themeColor="text1"/>
-        </w:rPr>
-        <w:t xml:space="preserve"> de la forma </w:t>
-      </w:r>
-      <w:r>
-        <w:rPr>
-          <w:rFonts w:ascii="Arial" w:hAnsi="Arial" w:cs="Arial"/>
-          <w:color w:val="000000" w:themeColor="text1"/>
-        </w:rPr>
-        <w:t>racional fraccionaria.</w:t>
+        <w:t>temas específicos como l</w:t>
+      </w:r>
+      <w:r>
+        <w:rPr>
+          <w:rFonts w:ascii="Arial" w:hAnsi="Arial" w:cs="Arial"/>
+          <w:color w:val="000000" w:themeColor="text1"/>
+        </w:rPr>
+        <w:t>a recta real, los int</w:t>
+      </w:r>
+      <w:r>
+        <w:rPr>
+          <w:rFonts w:ascii="Arial" w:hAnsi="Arial" w:cs="Arial"/>
+          <w:color w:val="000000" w:themeColor="text1"/>
+        </w:rPr>
+        <w:t>ervalos, las operaciones y sus propiedades.</w:t>
       </w:r>
     </w:p>
     <w:p>
@@ -1641,98 +1229,57 @@
           <w:rFonts w:ascii="Arial" w:hAnsi="Arial" w:cs="Arial"/>
           <w:color w:val="000000" w:themeColor="text1"/>
         </w:rPr>
-        <w:t xml:space="preserve">Resalte la importancia de </w:t>
-      </w:r>
-      <w:r>
-        <w:rPr>
-          <w:rFonts w:ascii="Arial" w:hAnsi="Arial" w:cs="Arial"/>
-          <w:color w:val="000000" w:themeColor="text1"/>
-        </w:rPr>
-        <w:t>definir</w:t>
-      </w:r>
-      <w:r>
-        <w:rPr>
-          <w:rFonts w:ascii="Arial" w:hAnsi="Arial" w:cs="Arial"/>
-          <w:color w:val="000000" w:themeColor="text1"/>
-        </w:rPr>
-        <w:t xml:space="preserve"> lo</w:t>
-      </w:r>
-      <w:r>
-        <w:rPr>
-          <w:rFonts w:ascii="Arial" w:hAnsi="Arial" w:cs="Arial"/>
-          <w:color w:val="000000" w:themeColor="text1"/>
-        </w:rPr>
-        <w:t xml:space="preserve">s números racionales </w:t>
-      </w:r>
-      <w:r>
-        <w:rPr>
-          <w:rFonts w:ascii="Arial" w:hAnsi="Arial" w:cs="Arial"/>
-          <w:color w:val="000000" w:themeColor="text1"/>
-        </w:rPr>
-        <w:t xml:space="preserve">como los números que se expresan de </w:t>
-      </w:r>
-      <w:r>
-        <w:rPr>
-          <w:rFonts w:ascii="Arial" w:hAnsi="Arial" w:cs="Arial"/>
-          <w:color w:val="000000" w:themeColor="text1"/>
-        </w:rPr>
-        <w:t xml:space="preserve">la forma </w:t>
-      </w:r>
-      <m:oMath>
-        <m:f>
-          <m:fPr>
-            <m:ctrlPr>
-              <w:rPr>
-                <w:rFonts w:ascii="Cambria Math" w:hAnsi="Cambria Math" w:cs="Arial"/>
-                <w:i/>
-                <w:color w:val="000000" w:themeColor="text1"/>
-              </w:rPr>
-            </m:ctrlPr>
-          </m:fPr>
-          <m:num>
-            <m:r>
-              <w:rPr>
-                <w:rFonts w:ascii="Cambria Math" w:hAnsi="Cambria Math" w:cs="Arial"/>
-                <w:color w:val="000000" w:themeColor="text1"/>
-              </w:rPr>
-              <m:t>a</m:t>
-            </m:r>
-          </m:num>
-          <m:den>
-            <m:r>
-              <w:rPr>
-                <w:rFonts w:ascii="Cambria Math" w:hAnsi="Cambria Math" w:cs="Arial"/>
-                <w:color w:val="000000" w:themeColor="text1"/>
-              </w:rPr>
-              <m:t>b</m:t>
-            </m:r>
-          </m:den>
-        </m:f>
-        <m:r>
-          <w:rPr>
-            <w:rFonts w:ascii="Cambria Math" w:hAnsi="Cambria Math" w:cs="Arial"/>
-            <w:color w:val="000000" w:themeColor="text1"/>
-          </w:rPr>
-          <m:t>, a,b</m:t>
-        </m:r>
-        <m:r>
-          <m:rPr>
-            <m:scr m:val="double-struck"/>
-          </m:rPr>
-          <w:rPr>
-            <w:rFonts w:ascii="Cambria Math" w:hAnsi="Cambria Math" w:cs="Arial"/>
-            <w:color w:val="000000" w:themeColor="text1"/>
-          </w:rPr>
-          <m:t xml:space="preserve">∈Z </m:t>
-        </m:r>
-        <m:r>
-          <w:rPr>
-            <w:rFonts w:ascii="Cambria Math" w:hAnsi="Cambria Math" w:cs="Arial"/>
-            <w:color w:val="000000" w:themeColor="text1"/>
-          </w:rPr>
-          <m:t>y b≠0</m:t>
-        </m:r>
-      </m:oMath>
+        <w:t>E</w:t>
+      </w:r>
+      <w:r>
+        <w:rPr>
+          <w:rFonts w:ascii="Arial" w:hAnsi="Arial" w:cs="Arial"/>
+          <w:color w:val="000000" w:themeColor="text1"/>
+        </w:rPr>
+        <w:t xml:space="preserve">l trabajo </w:t>
+      </w:r>
+      <w:r>
+        <w:rPr>
+          <w:rFonts w:ascii="Arial" w:hAnsi="Arial" w:cs="Arial"/>
+          <w:color w:val="000000" w:themeColor="text1"/>
+        </w:rPr>
+        <w:t xml:space="preserve">comienza </w:t>
+      </w:r>
+      <w:r>
+        <w:rPr>
+          <w:rFonts w:ascii="Arial" w:hAnsi="Arial" w:cs="Arial"/>
+          <w:color w:val="000000" w:themeColor="text1"/>
+        </w:rPr>
+        <w:t>con</w:t>
+      </w:r>
+      <w:r>
+        <w:rPr>
+          <w:rFonts w:ascii="Arial" w:hAnsi="Arial" w:cs="Arial"/>
+          <w:color w:val="000000" w:themeColor="text1"/>
+        </w:rPr>
+        <w:t xml:space="preserve"> el conjunto de los números </w:t>
+      </w:r>
+      <w:r>
+        <w:rPr>
+          <w:rFonts w:ascii="Arial" w:hAnsi="Arial" w:cs="Arial"/>
+          <w:color w:val="000000" w:themeColor="text1"/>
+        </w:rPr>
+        <w:t>naturales</w:t>
+      </w:r>
+      <w:r>
+        <w:rPr>
+          <w:rFonts w:ascii="Arial" w:hAnsi="Arial" w:cs="Arial"/>
+          <w:color w:val="000000" w:themeColor="text1"/>
+        </w:rPr>
+        <w:t>; muestre</w:t>
+      </w:r>
+      <w:r>
+        <w:rPr>
+          <w:rFonts w:ascii="Arial" w:hAnsi="Arial" w:cs="Arial"/>
+          <w:color w:val="000000" w:themeColor="text1"/>
+        </w:rPr>
+        <w:t xml:space="preserve"> a los estudiantes que los conjuntos numéricos han</w:t>
+      </w:r>
       <w:r>
         <w:rPr>
           <w:rFonts w:ascii="Arial" w:hAnsi="Arial" w:cs="Arial"/>
@@ -1745,7 +1292,308 @@
           <w:rFonts w:ascii="Arial" w:hAnsi="Arial" w:cs="Arial"/>
           <w:color w:val="000000" w:themeColor="text1"/>
         </w:rPr>
-        <w:t xml:space="preserve">sin que </w:t>
+        <w:t xml:space="preserve"> surgido o se han creado por necesidades del hombre</w:t>
+      </w:r>
+      <w:r>
+        <w:rPr>
+          <w:rFonts w:ascii="Arial" w:hAnsi="Arial" w:cs="Arial"/>
+          <w:color w:val="000000" w:themeColor="text1"/>
+        </w:rPr>
+        <w:t xml:space="preserve"> y que</w:t>
+      </w:r>
+      <w:r>
+        <w:rPr>
+          <w:rFonts w:ascii="Arial" w:hAnsi="Arial" w:cs="Arial"/>
+          <w:color w:val="000000" w:themeColor="text1"/>
+        </w:rPr>
+        <w:t xml:space="preserve"> por estas </w:t>
+      </w:r>
+      <w:r>
+        <w:rPr>
+          <w:rFonts w:ascii="Arial" w:hAnsi="Arial" w:cs="Arial"/>
+          <w:color w:val="000000" w:themeColor="text1"/>
+        </w:rPr>
+        <w:t xml:space="preserve">mismas </w:t>
+      </w:r>
+      <w:r>
+        <w:rPr>
+          <w:rFonts w:ascii="Arial" w:hAnsi="Arial" w:cs="Arial"/>
+          <w:color w:val="000000" w:themeColor="text1"/>
+        </w:rPr>
+        <w:t>se cre</w:t>
+      </w:r>
+      <w:r>
+        <w:rPr>
+          <w:rFonts w:ascii="Arial" w:hAnsi="Arial" w:cs="Arial"/>
+          <w:color w:val="000000" w:themeColor="text1"/>
+        </w:rPr>
+        <w:t>ó</w:t>
+      </w:r>
+      <w:r>
+        <w:rPr>
+          <w:rFonts w:ascii="Arial" w:hAnsi="Arial" w:cs="Arial"/>
+          <w:color w:val="000000" w:themeColor="text1"/>
+        </w:rPr>
+        <w:t xml:space="preserve"> e</w:t>
+      </w:r>
+      <w:r>
+        <w:rPr>
+          <w:rFonts w:ascii="Arial" w:hAnsi="Arial" w:cs="Arial"/>
+          <w:color w:val="000000" w:themeColor="text1"/>
+        </w:rPr>
+        <w:t>l conjunto de los números enteros</w:t>
+      </w:r>
+      <w:r>
+        <w:rPr>
+          <w:rFonts w:ascii="Arial" w:hAnsi="Arial" w:cs="Arial"/>
+          <w:color w:val="000000" w:themeColor="text1"/>
+        </w:rPr>
+        <w:t>. E</w:t>
+      </w:r>
+      <w:r>
+        <w:rPr>
+          <w:rFonts w:ascii="Arial" w:hAnsi="Arial" w:cs="Arial"/>
+          <w:color w:val="000000" w:themeColor="text1"/>
+        </w:rPr>
+        <w:t>stos dos conjuntos numéricos</w:t>
+      </w:r>
+      <w:r>
+        <w:rPr>
+          <w:rFonts w:ascii="Arial" w:hAnsi="Arial" w:cs="Arial"/>
+          <w:color w:val="000000" w:themeColor="text1"/>
+        </w:rPr>
+        <w:t>,</w:t>
+      </w:r>
+      <w:r>
+        <w:rPr>
+          <w:rFonts w:ascii="Arial" w:hAnsi="Arial" w:cs="Arial"/>
+          <w:color w:val="000000" w:themeColor="text1"/>
+        </w:rPr>
+        <w:t xml:space="preserve"> naturales y enteros</w:t>
+      </w:r>
+      <w:r>
+        <w:rPr>
+          <w:rFonts w:ascii="Arial" w:hAnsi="Arial" w:cs="Arial"/>
+          <w:color w:val="000000" w:themeColor="text1"/>
+        </w:rPr>
+        <w:t>,</w:t>
+      </w:r>
+      <w:r>
+        <w:rPr>
+          <w:rFonts w:ascii="Arial" w:hAnsi="Arial" w:cs="Arial"/>
+          <w:color w:val="000000" w:themeColor="text1"/>
+        </w:rPr>
+        <w:t xml:space="preserve"> son los que más han trabajado en cursos anteriores</w:t>
+      </w:r>
+      <w:r>
+        <w:rPr>
+          <w:rFonts w:ascii="Arial" w:hAnsi="Arial" w:cs="Arial"/>
+          <w:color w:val="000000" w:themeColor="text1"/>
+        </w:rPr>
+        <w:t xml:space="preserve">;  </w:t>
+      </w:r>
+      <w:r>
+        <w:rPr>
+          <w:rFonts w:ascii="Arial" w:hAnsi="Arial" w:cs="Arial"/>
+          <w:color w:val="000000" w:themeColor="text1"/>
+        </w:rPr>
+        <w:t xml:space="preserve"> por esta razón</w:t>
+      </w:r>
+      <w:r>
+        <w:rPr>
+          <w:rFonts w:ascii="Arial" w:hAnsi="Arial" w:cs="Arial"/>
+          <w:color w:val="000000" w:themeColor="text1"/>
+        </w:rPr>
+        <w:t>,</w:t>
+      </w:r>
+      <w:r>
+        <w:rPr>
+          <w:rFonts w:ascii="Arial" w:hAnsi="Arial" w:cs="Arial"/>
+          <w:color w:val="000000" w:themeColor="text1"/>
+        </w:rPr>
+        <w:t xml:space="preserve"> ya deben tener </w:t>
+      </w:r>
+      <w:r>
+        <w:rPr>
+          <w:rFonts w:ascii="Arial" w:hAnsi="Arial" w:cs="Arial"/>
+          <w:color w:val="000000" w:themeColor="text1"/>
+        </w:rPr>
+        <w:t xml:space="preserve">dominio de estos </w:t>
+      </w:r>
+      <w:r>
+        <w:rPr>
+          <w:rFonts w:ascii="Arial" w:hAnsi="Arial" w:cs="Arial"/>
+          <w:color w:val="000000" w:themeColor="text1"/>
+        </w:rPr>
+        <w:t xml:space="preserve">conjuntos. </w:t>
+      </w:r>
+      <w:r>
+        <w:rPr>
+          <w:rFonts w:ascii="Arial" w:hAnsi="Arial" w:cs="Arial"/>
+          <w:color w:val="000000" w:themeColor="text1"/>
+        </w:rPr>
+        <w:t>Indíqueles q</w:t>
+      </w:r>
+      <w:r>
+        <w:rPr>
+          <w:rFonts w:ascii="Arial" w:hAnsi="Arial" w:cs="Arial"/>
+          <w:color w:val="000000" w:themeColor="text1"/>
+        </w:rPr>
+        <w:t xml:space="preserve">ue a partir de la necesidad de ampliación del conjunto de los números enteros </w:t>
+      </w:r>
+      <w:r>
+        <w:rPr>
+          <w:rFonts w:ascii="Arial" w:hAnsi="Arial" w:cs="Arial"/>
+          <w:color w:val="000000" w:themeColor="text1"/>
+        </w:rPr>
+        <w:t>se construy</w:t>
+      </w:r>
+      <w:r>
+        <w:rPr>
+          <w:rFonts w:ascii="Arial" w:hAnsi="Arial" w:cs="Arial"/>
+          <w:color w:val="000000" w:themeColor="text1"/>
+        </w:rPr>
+        <w:t>ó</w:t>
+      </w:r>
+      <w:r>
+        <w:rPr>
+          <w:rFonts w:ascii="Arial" w:hAnsi="Arial" w:cs="Arial"/>
+          <w:color w:val="000000" w:themeColor="text1"/>
+        </w:rPr>
+        <w:t xml:space="preserve"> el conjunto de </w:t>
+      </w:r>
+      <w:r>
+        <w:rPr>
+          <w:rFonts w:ascii="Arial" w:hAnsi="Arial" w:cs="Arial"/>
+          <w:color w:val="000000" w:themeColor="text1"/>
+        </w:rPr>
+        <w:t>l</w:t>
+      </w:r>
+      <w:r>
+        <w:rPr>
+          <w:rFonts w:ascii="Arial" w:hAnsi="Arial" w:cs="Arial"/>
+          <w:color w:val="000000" w:themeColor="text1"/>
+        </w:rPr>
+        <w:t>os números racionales</w:t>
+      </w:r>
+      <w:r>
+        <w:rPr>
+          <w:rFonts w:ascii="Arial" w:hAnsi="Arial" w:cs="Arial"/>
+          <w:color w:val="000000" w:themeColor="text1"/>
+        </w:rPr>
+        <w:t>;</w:t>
+      </w:r>
+      <w:r>
+        <w:rPr>
+          <w:rFonts w:ascii="Arial" w:hAnsi="Arial" w:cs="Arial"/>
+          <w:color w:val="000000" w:themeColor="text1"/>
+        </w:rPr>
+        <w:t xml:space="preserve"> debe mostrar</w:t>
+      </w:r>
+      <w:r>
+        <w:rPr>
+          <w:rFonts w:ascii="Arial" w:hAnsi="Arial" w:cs="Arial"/>
+          <w:color w:val="000000" w:themeColor="text1"/>
+        </w:rPr>
+        <w:t>les</w:t>
+      </w:r>
+      <w:r>
+        <w:rPr>
+          <w:rFonts w:ascii="Arial" w:hAnsi="Arial" w:cs="Arial"/>
+          <w:color w:val="000000" w:themeColor="text1"/>
+        </w:rPr>
+        <w:t xml:space="preserve"> </w:t>
+      </w:r>
+      <w:r>
+        <w:rPr>
+          <w:rFonts w:ascii="Arial" w:hAnsi="Arial" w:cs="Arial"/>
+          <w:color w:val="000000" w:themeColor="text1"/>
+        </w:rPr>
+        <w:t xml:space="preserve">la </w:t>
+      </w:r>
+      <w:r>
+        <w:rPr>
+          <w:rFonts w:ascii="Arial" w:hAnsi="Arial" w:cs="Arial"/>
+          <w:color w:val="000000" w:themeColor="text1"/>
+        </w:rPr>
+        <w:t>manera</w:t>
+      </w:r>
+      <w:r>
+        <w:rPr>
+          <w:rFonts w:ascii="Arial" w:hAnsi="Arial" w:cs="Arial"/>
+          <w:color w:val="000000" w:themeColor="text1"/>
+        </w:rPr>
+        <w:t xml:space="preserve"> </w:t>
+      </w:r>
+      <w:r>
+        <w:rPr>
+          <w:rFonts w:ascii="Arial" w:hAnsi="Arial" w:cs="Arial"/>
+          <w:color w:val="000000" w:themeColor="text1"/>
+        </w:rPr>
+        <w:t xml:space="preserve">como los números racionales se </w:t>
+      </w:r>
+      <w:r>
+        <w:rPr>
+          <w:rFonts w:ascii="Arial" w:hAnsi="Arial" w:cs="Arial"/>
+          <w:color w:val="000000" w:themeColor="text1"/>
+        </w:rPr>
+        <w:t xml:space="preserve">construyen </w:t>
+      </w:r>
+      <w:r>
+        <w:rPr>
+          <w:rFonts w:ascii="Arial" w:hAnsi="Arial" w:cs="Arial"/>
+          <w:color w:val="000000" w:themeColor="text1"/>
+        </w:rPr>
+        <w:t xml:space="preserve">a </w:t>
+      </w:r>
+      <w:r>
+        <w:rPr>
+          <w:rFonts w:ascii="Arial" w:hAnsi="Arial" w:cs="Arial"/>
+          <w:color w:val="000000" w:themeColor="text1"/>
+        </w:rPr>
+        <w:t>parti</w:t>
+      </w:r>
+      <w:r>
+        <w:rPr>
+          <w:rFonts w:ascii="Arial" w:hAnsi="Arial" w:cs="Arial"/>
+          <w:color w:val="000000" w:themeColor="text1"/>
+        </w:rPr>
+        <w:t>r</w:t>
+      </w:r>
+      <w:r>
+        <w:rPr>
+          <w:rFonts w:ascii="Arial" w:hAnsi="Arial" w:cs="Arial"/>
+          <w:color w:val="000000" w:themeColor="text1"/>
+        </w:rPr>
+        <w:t xml:space="preserve"> de los </w:t>
+      </w:r>
+      <w:r>
+        <w:rPr>
+          <w:rFonts w:ascii="Arial" w:hAnsi="Arial" w:cs="Arial"/>
+          <w:color w:val="000000" w:themeColor="text1"/>
+        </w:rPr>
+        <w:t xml:space="preserve">enteros y </w:t>
+      </w:r>
+      <w:r>
+        <w:rPr>
+          <w:rFonts w:ascii="Arial" w:hAnsi="Arial" w:cs="Arial"/>
+          <w:color w:val="000000" w:themeColor="text1"/>
+        </w:rPr>
+        <w:t xml:space="preserve">de </w:t>
+      </w:r>
+      <w:r>
+        <w:rPr>
+          <w:rFonts w:ascii="Arial" w:hAnsi="Arial" w:cs="Arial"/>
+          <w:color w:val="000000" w:themeColor="text1"/>
+        </w:rPr>
+        <w:t xml:space="preserve">la </w:t>
+      </w:r>
+      <w:r>
+        <w:rPr>
+          <w:rFonts w:ascii="Arial" w:hAnsi="Arial" w:cs="Arial"/>
+          <w:color w:val="000000" w:themeColor="text1"/>
+        </w:rPr>
+        <w:t xml:space="preserve">forma </w:t>
       </w:r>
       <w:r>
         <w:rPr>
@@ -1760,7 +1608,7 @@
           <w:rFonts w:ascii="Arial" w:hAnsi="Arial" w:cs="Arial"/>
           <w:color w:val="000000" w:themeColor="text1"/>
         </w:rPr>
-        <w:t xml:space="preserve"> y</w:t>
+        <w:t>/</w:t>
       </w:r>
       <w:r>
         <w:rPr>
@@ -1768,147 +1616,63 @@
           <w:i/>
           <w:color w:val="000000" w:themeColor="text1"/>
         </w:rPr>
-        <w:t xml:space="preserve"> b</w:t>
-      </w:r>
-      <w:r>
-        <w:rPr>
-          <w:rFonts w:ascii="Arial" w:hAnsi="Arial" w:cs="Arial"/>
-          <w:color w:val="000000" w:themeColor="text1"/>
-        </w:rPr>
-        <w:t xml:space="preserve"> tengan divisor común</w:t>
-      </w:r>
-      <w:r>
-        <w:rPr>
-          <w:rFonts w:ascii="Arial" w:hAnsi="Arial" w:cs="Arial"/>
-          <w:color w:val="000000" w:themeColor="text1"/>
-        </w:rPr>
-        <w:t>.</w:t>
-      </w:r>
-      <w:r>
-        <w:rPr>
-          <w:rFonts w:ascii="Arial" w:hAnsi="Arial" w:cs="Arial"/>
-          <w:color w:val="000000" w:themeColor="text1"/>
-        </w:rPr>
-        <w:t xml:space="preserve"> </w:t>
-      </w:r>
-      <w:r>
-        <w:rPr>
-          <w:rFonts w:ascii="Arial" w:hAnsi="Arial" w:cs="Arial"/>
-          <w:color w:val="000000" w:themeColor="text1"/>
-        </w:rPr>
-        <w:t>T</w:t>
-      </w:r>
-      <w:r>
-        <w:rPr>
-          <w:rFonts w:ascii="Arial" w:hAnsi="Arial" w:cs="Arial"/>
-          <w:color w:val="000000" w:themeColor="text1"/>
-        </w:rPr>
-        <w:t xml:space="preserve">ambién, </w:t>
-      </w:r>
-      <w:r>
-        <w:rPr>
-          <w:rFonts w:ascii="Arial" w:hAnsi="Arial" w:cs="Arial"/>
-          <w:color w:val="000000" w:themeColor="text1"/>
-        </w:rPr>
-        <w:t>que es</w:t>
-      </w:r>
-      <w:r>
-        <w:rPr>
-          <w:rFonts w:ascii="Arial" w:hAnsi="Arial" w:cs="Arial"/>
-          <w:color w:val="000000" w:themeColor="text1"/>
-        </w:rPr>
-        <w:t>t</w:t>
-      </w:r>
-      <w:r>
-        <w:rPr>
-          <w:rFonts w:ascii="Arial" w:hAnsi="Arial" w:cs="Arial"/>
-          <w:color w:val="000000" w:themeColor="text1"/>
-        </w:rPr>
-        <w:t>os números se</w:t>
-      </w:r>
-      <w:r>
-        <w:rPr>
-          <w:rFonts w:ascii="Arial" w:hAnsi="Arial" w:cs="Arial"/>
-          <w:color w:val="000000" w:themeColor="text1"/>
-        </w:rPr>
-        <w:t xml:space="preserve"> puede</w:t>
-      </w:r>
-      <w:r>
-        <w:rPr>
-          <w:rFonts w:ascii="Arial" w:hAnsi="Arial" w:cs="Arial"/>
-          <w:color w:val="000000" w:themeColor="text1"/>
-        </w:rPr>
-        <w:t xml:space="preserve">n </w:t>
-      </w:r>
-      <w:r>
-        <w:rPr>
-          <w:rFonts w:ascii="Arial" w:hAnsi="Arial" w:cs="Arial"/>
-          <w:color w:val="000000" w:themeColor="text1"/>
-        </w:rPr>
-        <w:t>representar</w:t>
-      </w:r>
-      <w:r>
-        <w:rPr>
-          <w:rFonts w:ascii="Arial" w:hAnsi="Arial" w:cs="Arial"/>
-          <w:color w:val="000000" w:themeColor="text1"/>
-        </w:rPr>
-        <w:t xml:space="preserve"> de otras formas. </w:t>
-      </w:r>
-      <w:r>
-        <w:rPr>
-          <w:rFonts w:ascii="Arial" w:hAnsi="Arial" w:cs="Arial"/>
-          <w:color w:val="000000" w:themeColor="text1"/>
-        </w:rPr>
-        <w:t>P</w:t>
-      </w:r>
-      <w:r>
-        <w:rPr>
-          <w:rFonts w:ascii="Arial" w:hAnsi="Arial" w:cs="Arial"/>
-          <w:color w:val="000000" w:themeColor="text1"/>
-        </w:rPr>
-        <w:t>uede preguntar a los estudiantes si conocen otras formas de expresar los números racionale</w:t>
-      </w:r>
-      <w:r>
-        <w:rPr>
-          <w:rFonts w:ascii="Arial" w:hAnsi="Arial" w:cs="Arial"/>
-          <w:color w:val="000000" w:themeColor="text1"/>
-        </w:rPr>
-        <w:t>s o fraccionario</w:t>
-      </w:r>
-      <w:r>
-        <w:rPr>
-          <w:rFonts w:ascii="Arial" w:hAnsi="Arial" w:cs="Arial"/>
-          <w:color w:val="000000" w:themeColor="text1"/>
-        </w:rPr>
-        <w:t>s</w:t>
-      </w:r>
-      <w:r>
-        <w:rPr>
-          <w:rFonts w:ascii="Arial" w:hAnsi="Arial" w:cs="Arial"/>
-          <w:color w:val="000000" w:themeColor="text1"/>
-        </w:rPr>
-        <w:t>,</w:t>
-      </w:r>
-      <w:r>
-        <w:rPr>
-          <w:rFonts w:ascii="Arial" w:hAnsi="Arial" w:cs="Arial"/>
-          <w:color w:val="000000" w:themeColor="text1"/>
-        </w:rPr>
-        <w:t xml:space="preserve"> ya que </w:t>
-      </w:r>
-      <w:r>
-        <w:rPr>
-          <w:rFonts w:ascii="Arial" w:hAnsi="Arial" w:cs="Arial"/>
-          <w:color w:val="000000" w:themeColor="text1"/>
-        </w:rPr>
-        <w:t>el</w:t>
-      </w:r>
-      <w:r>
-        <w:rPr>
-          <w:rFonts w:ascii="Arial" w:hAnsi="Arial" w:cs="Arial"/>
-          <w:color w:val="000000" w:themeColor="text1"/>
-        </w:rPr>
-        <w:t>los tiene</w:t>
+        <w:t>b</w:t>
+      </w:r>
+      <w:r>
+        <w:rPr>
+          <w:rFonts w:ascii="Arial" w:hAnsi="Arial" w:cs="Arial"/>
+          <w:color w:val="000000" w:themeColor="text1"/>
+        </w:rPr>
+        <w:t xml:space="preserve"> y </w:t>
+      </w:r>
+      <w:r>
+        <w:rPr>
+          <w:rFonts w:ascii="Arial" w:hAnsi="Arial" w:cs="Arial"/>
+          <w:color w:val="000000" w:themeColor="text1"/>
+        </w:rPr>
+        <w:t>c</w:t>
+      </w:r>
+      <w:r>
+        <w:rPr>
+          <w:rFonts w:ascii="Arial" w:hAnsi="Arial" w:cs="Arial"/>
+          <w:color w:val="000000" w:themeColor="text1"/>
+        </w:rPr>
+        <w:t>ó</w:t>
+      </w:r>
+      <w:r>
+        <w:rPr>
+          <w:rFonts w:ascii="Arial" w:hAnsi="Arial" w:cs="Arial"/>
+          <w:color w:val="000000" w:themeColor="text1"/>
+        </w:rPr>
+        <w:t>m</w:t>
+      </w:r>
+      <w:r>
+        <w:rPr>
+          <w:rFonts w:ascii="Arial" w:hAnsi="Arial" w:cs="Arial"/>
+          <w:color w:val="000000" w:themeColor="text1"/>
+        </w:rPr>
+        <w:t>o todo n</w:t>
+      </w:r>
+      <w:r>
+        <w:rPr>
+          <w:rFonts w:ascii="Arial" w:hAnsi="Arial" w:cs="Arial"/>
+          <w:color w:val="000000" w:themeColor="text1"/>
+        </w:rPr>
+        <w:t>ú</w:t>
+      </w:r>
+      <w:r>
+        <w:rPr>
+          <w:rFonts w:ascii="Arial" w:hAnsi="Arial" w:cs="Arial"/>
+          <w:color w:val="000000" w:themeColor="text1"/>
+        </w:rPr>
+        <w:t>mero natural y todo nú</w:t>
+      </w:r>
+      <w:r>
+        <w:rPr>
+          <w:rFonts w:ascii="Arial" w:hAnsi="Arial" w:cs="Arial"/>
+          <w:color w:val="000000" w:themeColor="text1"/>
+        </w:rPr>
+        <w:t>mero entero puede</w:t>
       </w:r>
       <w:r>
         <w:rPr>
@@ -1922,308 +1686,28 @@
           <w:rFonts w:ascii="Arial" w:hAnsi="Arial" w:cs="Arial"/>
           <w:color w:val="000000" w:themeColor="text1"/>
         </w:rPr>
-        <w:t xml:space="preserve"> muy aferrada la idea </w:t>
-      </w:r>
-      <w:r>
-        <w:rPr>
-          <w:rFonts w:ascii="Arial" w:hAnsi="Arial" w:cs="Arial"/>
-          <w:color w:val="000000" w:themeColor="text1"/>
-        </w:rPr>
-        <w:t xml:space="preserve">de </w:t>
-      </w:r>
-      <w:r>
-        <w:rPr>
-          <w:rFonts w:ascii="Arial" w:hAnsi="Arial" w:cs="Arial"/>
-          <w:color w:val="000000" w:themeColor="text1"/>
-        </w:rPr>
-        <w:t>que las fracciones son los números racionales</w:t>
-      </w:r>
-      <w:r>
-        <w:rPr>
-          <w:rFonts w:ascii="Arial" w:hAnsi="Arial" w:cs="Arial"/>
-          <w:color w:val="000000" w:themeColor="text1"/>
-        </w:rPr>
-        <w:t>. D</w:t>
-      </w:r>
-      <w:r>
-        <w:rPr>
-          <w:rFonts w:ascii="Arial" w:hAnsi="Arial" w:cs="Arial"/>
-          <w:color w:val="000000" w:themeColor="text1"/>
-        </w:rPr>
-        <w:t xml:space="preserve">e esta forma </w:t>
-      </w:r>
-      <w:r>
-        <w:rPr>
-          <w:rFonts w:ascii="Arial" w:hAnsi="Arial" w:cs="Arial"/>
-          <w:color w:val="000000" w:themeColor="text1"/>
-        </w:rPr>
-        <w:t xml:space="preserve">puede </w:t>
-      </w:r>
-      <w:r>
-        <w:rPr>
-          <w:rFonts w:ascii="Arial" w:hAnsi="Arial" w:cs="Arial"/>
-          <w:color w:val="000000" w:themeColor="text1"/>
-        </w:rPr>
-        <w:t>llega</w:t>
-      </w:r>
-      <w:r>
-        <w:rPr>
-          <w:rFonts w:ascii="Arial" w:hAnsi="Arial" w:cs="Arial"/>
-          <w:color w:val="000000" w:themeColor="text1"/>
-        </w:rPr>
-        <w:t>r</w:t>
-      </w:r>
-      <w:r>
-        <w:rPr>
-          <w:rFonts w:ascii="Arial" w:hAnsi="Arial" w:cs="Arial"/>
-          <w:color w:val="000000" w:themeColor="text1"/>
-        </w:rPr>
-        <w:t xml:space="preserve"> a</w:t>
-      </w:r>
-      <w:r>
-        <w:rPr>
-          <w:rFonts w:ascii="Arial" w:hAnsi="Arial" w:cs="Arial"/>
-          <w:color w:val="000000" w:themeColor="text1"/>
-        </w:rPr>
-        <w:t xml:space="preserve"> </w:t>
-      </w:r>
-      <w:r>
-        <w:rPr>
-          <w:rFonts w:ascii="Arial" w:hAnsi="Arial" w:cs="Arial"/>
-          <w:color w:val="000000" w:themeColor="text1"/>
-        </w:rPr>
-        <w:t xml:space="preserve">que </w:t>
-      </w:r>
-      <w:r>
-        <w:rPr>
-          <w:rFonts w:ascii="Arial" w:hAnsi="Arial" w:cs="Arial"/>
-          <w:color w:val="000000" w:themeColor="text1"/>
-        </w:rPr>
-        <w:t>los números racionales se pueden representar como número</w:t>
-      </w:r>
-      <w:r>
-        <w:rPr>
-          <w:rFonts w:ascii="Arial" w:hAnsi="Arial" w:cs="Arial"/>
-          <w:color w:val="000000" w:themeColor="text1"/>
-        </w:rPr>
-        <w:t xml:space="preserve"> </w:t>
-      </w:r>
-      <w:r>
-        <w:rPr>
-          <w:rFonts w:ascii="Arial" w:hAnsi="Arial" w:cs="Arial"/>
-          <w:color w:val="000000" w:themeColor="text1"/>
-        </w:rPr>
-        <w:t>decimal</w:t>
-      </w:r>
-      <w:r>
-        <w:rPr>
-          <w:rFonts w:ascii="Arial" w:hAnsi="Arial" w:cs="Arial"/>
-          <w:color w:val="000000" w:themeColor="text1"/>
-        </w:rPr>
-        <w:t>,</w:t>
-      </w:r>
-      <w:r>
-        <w:rPr>
-          <w:rFonts w:ascii="Arial" w:hAnsi="Arial" w:cs="Arial"/>
-          <w:color w:val="000000" w:themeColor="text1"/>
-        </w:rPr>
-        <w:t xml:space="preserve"> es decir</w:t>
-      </w:r>
-      <w:r>
-        <w:rPr>
-          <w:rFonts w:ascii="Arial" w:hAnsi="Arial" w:cs="Arial"/>
-          <w:color w:val="000000" w:themeColor="text1"/>
-        </w:rPr>
-        <w:t>,</w:t>
-      </w:r>
-      <w:r>
-        <w:rPr>
-          <w:rFonts w:ascii="Arial" w:hAnsi="Arial" w:cs="Arial"/>
-          <w:color w:val="000000" w:themeColor="text1"/>
-        </w:rPr>
-        <w:t xml:space="preserve"> </w:t>
-      </w:r>
-      <w:r>
-        <w:rPr>
-          <w:rFonts w:ascii="Arial" w:hAnsi="Arial" w:cs="Arial"/>
-          <w:color w:val="000000" w:themeColor="text1"/>
-        </w:rPr>
-        <w:t>todo n</w:t>
-      </w:r>
-      <w:r>
-        <w:rPr>
-          <w:rFonts w:ascii="Arial" w:hAnsi="Arial" w:cs="Arial"/>
-          <w:color w:val="000000" w:themeColor="text1"/>
-        </w:rPr>
-        <w:t>ú</w:t>
-      </w:r>
-      <w:r>
-        <w:rPr>
-          <w:rFonts w:ascii="Arial" w:hAnsi="Arial" w:cs="Arial"/>
-          <w:color w:val="000000" w:themeColor="text1"/>
-        </w:rPr>
-        <w:t>mero racional se puede ex</w:t>
-      </w:r>
-      <w:r>
-        <w:rPr>
-          <w:rFonts w:ascii="Arial" w:hAnsi="Arial" w:cs="Arial"/>
-          <w:color w:val="000000" w:themeColor="text1"/>
-        </w:rPr>
-        <w:t xml:space="preserve">presar como una fracción o </w:t>
-      </w:r>
-      <w:r>
-        <w:rPr>
-          <w:rFonts w:ascii="Arial" w:hAnsi="Arial" w:cs="Arial"/>
-          <w:color w:val="000000" w:themeColor="text1"/>
-        </w:rPr>
-        <w:t>como número</w:t>
-      </w:r>
-      <w:r>
-        <w:rPr>
-          <w:rFonts w:ascii="Arial" w:hAnsi="Arial" w:cs="Arial"/>
-          <w:color w:val="000000" w:themeColor="text1"/>
-        </w:rPr>
-        <w:t xml:space="preserve"> decimal</w:t>
-      </w:r>
-      <w:r>
-        <w:rPr>
-          <w:rFonts w:ascii="Arial" w:hAnsi="Arial" w:cs="Arial"/>
-          <w:color w:val="000000" w:themeColor="text1"/>
-        </w:rPr>
-        <w:t>. E</w:t>
-      </w:r>
-      <w:r>
-        <w:rPr>
-          <w:rFonts w:ascii="Arial" w:hAnsi="Arial" w:cs="Arial"/>
-          <w:color w:val="000000" w:themeColor="text1"/>
-        </w:rPr>
-        <w:t xml:space="preserve">sta </w:t>
-      </w:r>
-      <w:r>
-        <w:rPr>
-          <w:rFonts w:ascii="Arial" w:hAnsi="Arial" w:cs="Arial"/>
-          <w:color w:val="000000" w:themeColor="text1"/>
-        </w:rPr>
-        <w:t xml:space="preserve">representación decimal de los números racionales se diferencia de la de </w:t>
-      </w:r>
-      <w:r>
-        <w:rPr>
-          <w:rFonts w:ascii="Arial" w:hAnsi="Arial" w:cs="Arial"/>
-          <w:color w:val="000000" w:themeColor="text1"/>
-        </w:rPr>
-        <w:t xml:space="preserve">los decimales irracionales cuando se trabaja </w:t>
-      </w:r>
-      <w:r>
-        <w:rPr>
-          <w:rFonts w:ascii="Arial" w:hAnsi="Arial" w:cs="Arial"/>
-          <w:color w:val="000000" w:themeColor="text1"/>
-        </w:rPr>
-        <w:t>la conversión</w:t>
-      </w:r>
-      <w:r>
-        <w:rPr>
-          <w:rFonts w:ascii="Arial" w:hAnsi="Arial" w:cs="Arial"/>
-          <w:color w:val="000000" w:themeColor="text1"/>
-        </w:rPr>
-        <w:t xml:space="preserve"> </w:t>
-      </w:r>
-      <w:r>
-        <w:rPr>
-          <w:rFonts w:ascii="Arial" w:hAnsi="Arial" w:cs="Arial"/>
-          <w:color w:val="000000" w:themeColor="text1"/>
-        </w:rPr>
-        <w:t>de una fracción a número decimal</w:t>
-      </w:r>
-      <w:r>
-        <w:rPr>
-          <w:rFonts w:ascii="Arial" w:hAnsi="Arial" w:cs="Arial"/>
-          <w:color w:val="000000" w:themeColor="text1"/>
-        </w:rPr>
-        <w:t>,</w:t>
-      </w:r>
-      <w:r>
-        <w:rPr>
-          <w:rFonts w:ascii="Arial" w:hAnsi="Arial" w:cs="Arial"/>
-          <w:color w:val="000000" w:themeColor="text1"/>
-        </w:rPr>
-        <w:t xml:space="preserve"> ya</w:t>
-      </w:r>
-      <w:r>
-        <w:rPr>
-          <w:rFonts w:ascii="Arial" w:hAnsi="Arial" w:cs="Arial"/>
-          <w:color w:val="000000" w:themeColor="text1"/>
-        </w:rPr>
-        <w:t xml:space="preserve"> que</w:t>
-      </w:r>
-      <w:r>
-        <w:rPr>
-          <w:rFonts w:ascii="Arial" w:hAnsi="Arial" w:cs="Arial"/>
-          <w:color w:val="000000" w:themeColor="text1"/>
-        </w:rPr>
-        <w:t xml:space="preserve"> en los números racionales</w:t>
-      </w:r>
-      <w:r>
-        <w:rPr>
-          <w:rFonts w:ascii="Arial" w:hAnsi="Arial" w:cs="Arial"/>
-          <w:color w:val="000000" w:themeColor="text1"/>
-        </w:rPr>
-        <w:t xml:space="preserve"> </w:t>
-      </w:r>
-      <w:r>
-        <w:rPr>
-          <w:rFonts w:ascii="Arial" w:hAnsi="Arial" w:cs="Arial"/>
-          <w:color w:val="000000" w:themeColor="text1"/>
-        </w:rPr>
-        <w:t xml:space="preserve">se </w:t>
-      </w:r>
-      <w:r>
-        <w:rPr>
-          <w:rFonts w:ascii="Arial" w:hAnsi="Arial" w:cs="Arial"/>
-          <w:color w:val="000000" w:themeColor="text1"/>
-        </w:rPr>
-        <w:t xml:space="preserve">obtienen decimales </w:t>
-      </w:r>
-      <w:r>
-        <w:rPr>
-          <w:rFonts w:ascii="Arial" w:hAnsi="Arial" w:cs="Arial"/>
-          <w:color w:val="000000" w:themeColor="text1"/>
-        </w:rPr>
-        <w:t xml:space="preserve">finitos e infinitos periódicos. Lo mismo sucede cuando se convierte un número decimal a fracción. </w:t>
-      </w:r>
-      <w:r>
-        <w:rPr>
-          <w:rFonts w:ascii="Arial" w:hAnsi="Arial" w:cs="Arial"/>
-          <w:color w:val="000000" w:themeColor="text1"/>
-        </w:rPr>
-        <w:t>En el caso de los números irraciona</w:t>
-      </w:r>
-      <w:r>
-        <w:rPr>
-          <w:rFonts w:ascii="Arial" w:hAnsi="Arial" w:cs="Arial"/>
-          <w:color w:val="000000" w:themeColor="text1"/>
-        </w:rPr>
-        <w:t>les</w:t>
-      </w:r>
-      <w:r>
-        <w:rPr>
-          <w:rFonts w:ascii="Arial" w:hAnsi="Arial" w:cs="Arial"/>
-          <w:color w:val="000000" w:themeColor="text1"/>
-        </w:rPr>
-        <w:t>,</w:t>
-      </w:r>
-      <w:r>
-        <w:rPr>
-          <w:rFonts w:ascii="Arial" w:hAnsi="Arial" w:cs="Arial"/>
-          <w:color w:val="000000" w:themeColor="text1"/>
-        </w:rPr>
-        <w:t xml:space="preserve"> son infinitos no periódicos</w:t>
-      </w:r>
-      <w:r>
-        <w:rPr>
-          <w:rFonts w:ascii="Arial" w:hAnsi="Arial" w:cs="Arial"/>
-          <w:color w:val="000000" w:themeColor="text1"/>
-        </w:rPr>
-        <w:t>.</w:t>
+        <w:t xml:space="preserve"> expresar</w:t>
+      </w:r>
+      <w:r>
+        <w:rPr>
+          <w:rFonts w:ascii="Arial" w:hAnsi="Arial" w:cs="Arial"/>
+          <w:color w:val="000000" w:themeColor="text1"/>
+        </w:rPr>
+        <w:t>se</w:t>
+      </w:r>
+      <w:r>
+        <w:rPr>
+          <w:rFonts w:ascii="Arial" w:hAnsi="Arial" w:cs="Arial"/>
+          <w:color w:val="000000" w:themeColor="text1"/>
+        </w:rPr>
+        <w:t xml:space="preserve"> de la forma </w:t>
+      </w:r>
+      <w:r>
+        <w:rPr>
+          <w:rFonts w:ascii="Arial" w:hAnsi="Arial" w:cs="Arial"/>
+          <w:color w:val="000000" w:themeColor="text1"/>
+        </w:rPr>
+        <w:t>racional fraccionaria.</w:t>
       </w:r>
     </w:p>
     <w:p>
@@ -2248,14 +1732,72 @@
           <w:rFonts w:ascii="Arial" w:hAnsi="Arial" w:cs="Arial"/>
           <w:color w:val="000000" w:themeColor="text1"/>
         </w:rPr>
-        <w:t>Cuando los estudiantes tienen buen conocimiento y manejo de los números racionales se puede comenzar a trabajar con un nuevo conjunto</w:t>
-      </w:r>
-      <w:r>
-        <w:rPr>
-          <w:rFonts w:ascii="Arial" w:hAnsi="Arial" w:cs="Arial"/>
-          <w:color w:val="000000" w:themeColor="text1"/>
-        </w:rPr>
-        <w:t>:</w:t>
+        <w:t xml:space="preserve">Resalte la importancia de </w:t>
+      </w:r>
+      <w:r>
+        <w:rPr>
+          <w:rFonts w:ascii="Arial" w:hAnsi="Arial" w:cs="Arial"/>
+          <w:color w:val="000000" w:themeColor="text1"/>
+        </w:rPr>
+        <w:t>definir</w:t>
+      </w:r>
+      <w:r>
+        <w:rPr>
+          <w:rFonts w:ascii="Arial" w:hAnsi="Arial" w:cs="Arial"/>
+          <w:color w:val="000000" w:themeColor="text1"/>
+        </w:rPr>
+        <w:t xml:space="preserve"> lo</w:t>
+      </w:r>
+      <w:r>
+        <w:rPr>
+          <w:rFonts w:ascii="Arial" w:hAnsi="Arial" w:cs="Arial"/>
+          <w:color w:val="000000" w:themeColor="text1"/>
+        </w:rPr>
+        <w:t xml:space="preserve">s números racionales </w:t>
+      </w:r>
+      <w:r>
+        <w:rPr>
+          <w:rFonts w:ascii="Arial" w:hAnsi="Arial" w:cs="Arial"/>
+          <w:color w:val="000000" w:themeColor="text1"/>
+        </w:rPr>
+        <w:t xml:space="preserve">como los números que se expresan de </w:t>
+      </w:r>
+      <w:r>
+        <w:rPr>
+          <w:rFonts w:ascii="Arial" w:hAnsi="Arial" w:cs="Arial"/>
+          <w:color w:val="000000" w:themeColor="text1"/>
+        </w:rPr>
+        <w:t>la for</w:t>
+      </w:r>
+      <w:r>
+        <w:rPr>
+          <w:rFonts w:ascii="Arial" w:hAnsi="Arial" w:cs="Arial"/>
+          <w:color w:val="000000" w:themeColor="text1"/>
+        </w:rPr>
+        <w:t xml:space="preserve">ma </w:t>
+      </w:r>
+      <w:r>
+        <w:rPr>
+          <w:rFonts w:ascii="Arial" w:hAnsi="Arial" w:cs="Arial"/>
+          <w:i/>
+          <w:color w:val="000000" w:themeColor="text1"/>
+        </w:rPr>
+        <w:t>a</w:t>
+      </w:r>
+      <w:r>
+        <w:rPr>
+          <w:rFonts w:ascii="Arial" w:hAnsi="Arial" w:cs="Arial"/>
+          <w:color w:val="000000" w:themeColor="text1"/>
+        </w:rPr>
+        <w:t>/</w:t>
+      </w:r>
+      <w:r>
+        <w:rPr>
+          <w:rFonts w:ascii="Arial" w:hAnsi="Arial" w:cs="Arial"/>
+          <w:i/>
+          <w:color w:val="000000" w:themeColor="text1"/>
+        </w:rPr>
+        <w:t>b</w:t>
       </w:r>
       <w:r>
         <w:rPr>
@@ -2269,56 +1811,478 @@
           <w:rFonts w:ascii="Arial" w:hAnsi="Arial" w:cs="Arial"/>
           <w:color w:val="000000" w:themeColor="text1"/>
         </w:rPr>
-        <w:t>el de los</w:t>
-      </w:r>
-      <w:r>
-        <w:rPr>
-          <w:rFonts w:ascii="Arial" w:hAnsi="Arial" w:cs="Arial"/>
-          <w:color w:val="000000" w:themeColor="text1"/>
-        </w:rPr>
-        <w:t xml:space="preserve"> irracionales</w:t>
-      </w:r>
-      <w:r>
-        <w:rPr>
-          <w:rFonts w:ascii="Arial" w:hAnsi="Arial" w:cs="Arial"/>
-          <w:color w:val="000000" w:themeColor="text1"/>
-        </w:rPr>
-        <w:t xml:space="preserve">. Durante el desarrollo del tema se presenta un </w:t>
-      </w:r>
-      <w:r>
-        <w:rPr>
-          <w:rFonts w:ascii="Arial" w:hAnsi="Arial" w:cs="Arial"/>
-          <w:color w:val="000000" w:themeColor="text1"/>
-        </w:rPr>
-        <w:t>interactivo</w:t>
-      </w:r>
-      <w:r>
-        <w:rPr>
-          <w:rFonts w:ascii="Arial" w:hAnsi="Arial" w:cs="Arial"/>
-          <w:color w:val="000000" w:themeColor="text1"/>
-        </w:rPr>
-        <w:t xml:space="preserve"> relacionado con la</w:t>
-      </w:r>
-      <w:r>
-        <w:rPr>
-          <w:rFonts w:ascii="Arial" w:hAnsi="Arial" w:cs="Arial"/>
-          <w:color w:val="000000" w:themeColor="text1"/>
-        </w:rPr>
-        <w:t xml:space="preserve"> noción de número irracional y </w:t>
-      </w:r>
-      <w:r>
-        <w:rPr>
-          <w:rFonts w:ascii="Arial" w:hAnsi="Arial" w:cs="Arial"/>
-          <w:color w:val="000000" w:themeColor="text1"/>
-        </w:rPr>
-        <w:t xml:space="preserve">una </w:t>
-      </w:r>
-      <w:r>
-        <w:rPr>
-          <w:rFonts w:ascii="Arial" w:hAnsi="Arial" w:cs="Arial"/>
-          <w:color w:val="000000" w:themeColor="text1"/>
-        </w:rPr>
-        <w:t>breve historia</w:t>
+        <w:t xml:space="preserve">con </w:t>
+      </w:r>
+      <w:r>
+        <w:rPr>
+          <w:rFonts w:ascii="Arial" w:hAnsi="Arial" w:cs="Arial"/>
+          <w:i/>
+          <w:color w:val="000000" w:themeColor="text1"/>
+        </w:rPr>
+        <w:t>a</w:t>
+      </w:r>
+      <w:r>
+        <w:rPr>
+          <w:rFonts w:ascii="Arial" w:hAnsi="Arial" w:cs="Arial"/>
+          <w:color w:val="000000" w:themeColor="text1"/>
+        </w:rPr>
+        <w:t xml:space="preserve">, </w:t>
+      </w:r>
+      <w:r>
+        <w:rPr>
+          <w:rFonts w:ascii="Arial" w:hAnsi="Arial" w:cs="Arial"/>
+          <w:i/>
+          <w:color w:val="000000" w:themeColor="text1"/>
+        </w:rPr>
+        <w:t>b</w:t>
+      </w:r>
+      <w:r>
+        <w:rPr>
+          <w:rFonts w:ascii="Arial" w:hAnsi="Arial" w:cs="Arial"/>
+          <w:color w:val="000000" w:themeColor="text1"/>
+        </w:rPr>
+        <w:t xml:space="preserve"> números entero</w:t>
+      </w:r>
+      <w:bookmarkStart w:id="0" w:name="_GoBack"/>
+      <w:bookmarkEnd w:id="0"/>
+      <w:r>
+        <w:rPr>
+          <w:rFonts w:ascii="Arial" w:hAnsi="Arial" w:cs="Arial"/>
+          <w:color w:val="000000" w:themeColor="text1"/>
+        </w:rPr>
+        <w:t xml:space="preserve">s y </w:t>
+      </w:r>
+      <w:r>
+        <w:rPr>
+          <w:rFonts w:ascii="Arial" w:hAnsi="Arial" w:cs="Arial"/>
+          <w:i/>
+          <w:color w:val="000000" w:themeColor="text1"/>
+        </w:rPr>
+        <w:t>b</w:t>
+      </w:r>
+      <w:r>
+        <w:rPr>
+          <w:rFonts w:ascii="Arial" w:hAnsi="Arial" w:cs="Arial"/>
+          <w:color w:val="000000" w:themeColor="text1"/>
+        </w:rPr>
+        <w:t xml:space="preserve"> ≠ 0. </w:t>
+      </w:r>
+      <w:proofErr w:type="gramStart"/>
+      <w:r>
+        <w:rPr>
+          <w:rFonts w:ascii="Arial" w:hAnsi="Arial" w:cs="Arial"/>
+          <w:color w:val="000000" w:themeColor="text1"/>
+        </w:rPr>
+        <w:t>sin</w:t>
+      </w:r>
+      <w:proofErr w:type="gramEnd"/>
+      <w:r>
+        <w:rPr>
+          <w:rFonts w:ascii="Arial" w:hAnsi="Arial" w:cs="Arial"/>
+          <w:color w:val="000000" w:themeColor="text1"/>
+        </w:rPr>
+        <w:t xml:space="preserve"> que </w:t>
+      </w:r>
+      <w:r>
+        <w:rPr>
+          <w:rFonts w:ascii="Arial" w:hAnsi="Arial" w:cs="Arial"/>
+          <w:i/>
+          <w:color w:val="000000" w:themeColor="text1"/>
+        </w:rPr>
+        <w:t>a</w:t>
+      </w:r>
+      <w:r>
+        <w:rPr>
+          <w:rFonts w:ascii="Arial" w:hAnsi="Arial" w:cs="Arial"/>
+          <w:color w:val="000000" w:themeColor="text1"/>
+        </w:rPr>
+        <w:t xml:space="preserve"> y</w:t>
+      </w:r>
+      <w:r>
+        <w:rPr>
+          <w:rFonts w:ascii="Arial" w:hAnsi="Arial" w:cs="Arial"/>
+          <w:i/>
+          <w:color w:val="000000" w:themeColor="text1"/>
+        </w:rPr>
+        <w:t xml:space="preserve"> b</w:t>
+      </w:r>
+      <w:r>
+        <w:rPr>
+          <w:rFonts w:ascii="Arial" w:hAnsi="Arial" w:cs="Arial"/>
+          <w:color w:val="000000" w:themeColor="text1"/>
+        </w:rPr>
+        <w:t xml:space="preserve"> tengan divisor común</w:t>
+      </w:r>
+      <w:r>
+        <w:rPr>
+          <w:rFonts w:ascii="Arial" w:hAnsi="Arial" w:cs="Arial"/>
+          <w:color w:val="000000" w:themeColor="text1"/>
+        </w:rPr>
+        <w:t>.</w:t>
+      </w:r>
+      <w:r>
+        <w:rPr>
+          <w:rFonts w:ascii="Arial" w:hAnsi="Arial" w:cs="Arial"/>
+          <w:color w:val="000000" w:themeColor="text1"/>
+        </w:rPr>
+        <w:t xml:space="preserve"> </w:t>
+      </w:r>
+      <w:r>
+        <w:rPr>
+          <w:rFonts w:ascii="Arial" w:hAnsi="Arial" w:cs="Arial"/>
+          <w:color w:val="000000" w:themeColor="text1"/>
+        </w:rPr>
+        <w:t>T</w:t>
+      </w:r>
+      <w:r>
+        <w:rPr>
+          <w:rFonts w:ascii="Arial" w:hAnsi="Arial" w:cs="Arial"/>
+          <w:color w:val="000000" w:themeColor="text1"/>
+        </w:rPr>
+        <w:t xml:space="preserve">ambién, </w:t>
+      </w:r>
+      <w:r>
+        <w:rPr>
+          <w:rFonts w:ascii="Arial" w:hAnsi="Arial" w:cs="Arial"/>
+          <w:color w:val="000000" w:themeColor="text1"/>
+        </w:rPr>
+        <w:t>que es</w:t>
+      </w:r>
+      <w:r>
+        <w:rPr>
+          <w:rFonts w:ascii="Arial" w:hAnsi="Arial" w:cs="Arial"/>
+          <w:color w:val="000000" w:themeColor="text1"/>
+        </w:rPr>
+        <w:t>t</w:t>
+      </w:r>
+      <w:r>
+        <w:rPr>
+          <w:rFonts w:ascii="Arial" w:hAnsi="Arial" w:cs="Arial"/>
+          <w:color w:val="000000" w:themeColor="text1"/>
+        </w:rPr>
+        <w:t>os números se</w:t>
+      </w:r>
+      <w:r>
+        <w:rPr>
+          <w:rFonts w:ascii="Arial" w:hAnsi="Arial" w:cs="Arial"/>
+          <w:color w:val="000000" w:themeColor="text1"/>
+        </w:rPr>
+        <w:t xml:space="preserve"> puede</w:t>
+      </w:r>
+      <w:r>
+        <w:rPr>
+          <w:rFonts w:ascii="Arial" w:hAnsi="Arial" w:cs="Arial"/>
+          <w:color w:val="000000" w:themeColor="text1"/>
+        </w:rPr>
+        <w:t xml:space="preserve">n </w:t>
+      </w:r>
+      <w:r>
+        <w:rPr>
+          <w:rFonts w:ascii="Arial" w:hAnsi="Arial" w:cs="Arial"/>
+          <w:color w:val="000000" w:themeColor="text1"/>
+        </w:rPr>
+        <w:t>representar</w:t>
+      </w:r>
+      <w:r>
+        <w:rPr>
+          <w:rFonts w:ascii="Arial" w:hAnsi="Arial" w:cs="Arial"/>
+          <w:color w:val="000000" w:themeColor="text1"/>
+        </w:rPr>
+        <w:t xml:space="preserve"> de otras formas. </w:t>
+      </w:r>
+      <w:r>
+        <w:rPr>
+          <w:rFonts w:ascii="Arial" w:hAnsi="Arial" w:cs="Arial"/>
+          <w:color w:val="000000" w:themeColor="text1"/>
+        </w:rPr>
+        <w:t>P</w:t>
+      </w:r>
+      <w:r>
+        <w:rPr>
+          <w:rFonts w:ascii="Arial" w:hAnsi="Arial" w:cs="Arial"/>
+          <w:color w:val="000000" w:themeColor="text1"/>
+        </w:rPr>
+        <w:t>uede preguntar a los estudiantes si conocen otras formas de expresar los números racionale</w:t>
+      </w:r>
+      <w:r>
+        <w:rPr>
+          <w:rFonts w:ascii="Arial" w:hAnsi="Arial" w:cs="Arial"/>
+          <w:color w:val="000000" w:themeColor="text1"/>
+        </w:rPr>
+        <w:t>s o fraccionario</w:t>
+      </w:r>
+      <w:r>
+        <w:rPr>
+          <w:rFonts w:ascii="Arial" w:hAnsi="Arial" w:cs="Arial"/>
+          <w:color w:val="000000" w:themeColor="text1"/>
+        </w:rPr>
+        <w:t>s</w:t>
+      </w:r>
+      <w:r>
+        <w:rPr>
+          <w:rFonts w:ascii="Arial" w:hAnsi="Arial" w:cs="Arial"/>
+          <w:color w:val="000000" w:themeColor="text1"/>
+        </w:rPr>
+        <w:t>,</w:t>
+      </w:r>
+      <w:r>
+        <w:rPr>
+          <w:rFonts w:ascii="Arial" w:hAnsi="Arial" w:cs="Arial"/>
+          <w:color w:val="000000" w:themeColor="text1"/>
+        </w:rPr>
+        <w:t xml:space="preserve"> ya que </w:t>
+      </w:r>
+      <w:r>
+        <w:rPr>
+          <w:rFonts w:ascii="Arial" w:hAnsi="Arial" w:cs="Arial"/>
+          <w:color w:val="000000" w:themeColor="text1"/>
+        </w:rPr>
+        <w:t>el</w:t>
+      </w:r>
+      <w:r>
+        <w:rPr>
+          <w:rFonts w:ascii="Arial" w:hAnsi="Arial" w:cs="Arial"/>
+          <w:color w:val="000000" w:themeColor="text1"/>
+        </w:rPr>
+        <w:t>los tiene</w:t>
+      </w:r>
+      <w:r>
+        <w:rPr>
+          <w:rFonts w:ascii="Arial" w:hAnsi="Arial" w:cs="Arial"/>
+          <w:color w:val="000000" w:themeColor="text1"/>
+        </w:rPr>
+        <w:t>n</w:t>
+      </w:r>
+      <w:r>
+        <w:rPr>
+          <w:rFonts w:ascii="Arial" w:hAnsi="Arial" w:cs="Arial"/>
+          <w:color w:val="000000" w:themeColor="text1"/>
+        </w:rPr>
+        <w:t xml:space="preserve"> muy aferrada la idea </w:t>
+      </w:r>
+      <w:r>
+        <w:rPr>
+          <w:rFonts w:ascii="Arial" w:hAnsi="Arial" w:cs="Arial"/>
+          <w:color w:val="000000" w:themeColor="text1"/>
+        </w:rPr>
+        <w:t xml:space="preserve">de </w:t>
+      </w:r>
+      <w:r>
+        <w:rPr>
+          <w:rFonts w:ascii="Arial" w:hAnsi="Arial" w:cs="Arial"/>
+          <w:color w:val="000000" w:themeColor="text1"/>
+        </w:rPr>
+        <w:t>que las fracciones son los números racionales</w:t>
+      </w:r>
+      <w:r>
+        <w:rPr>
+          <w:rFonts w:ascii="Arial" w:hAnsi="Arial" w:cs="Arial"/>
+          <w:color w:val="000000" w:themeColor="text1"/>
+        </w:rPr>
+        <w:t>. D</w:t>
+      </w:r>
+      <w:r>
+        <w:rPr>
+          <w:rFonts w:ascii="Arial" w:hAnsi="Arial" w:cs="Arial"/>
+          <w:color w:val="000000" w:themeColor="text1"/>
+        </w:rPr>
+        <w:t xml:space="preserve">e esta forma </w:t>
+      </w:r>
+      <w:r>
+        <w:rPr>
+          <w:rFonts w:ascii="Arial" w:hAnsi="Arial" w:cs="Arial"/>
+          <w:color w:val="000000" w:themeColor="text1"/>
+        </w:rPr>
+        <w:t xml:space="preserve">puede </w:t>
+      </w:r>
+      <w:r>
+        <w:rPr>
+          <w:rFonts w:ascii="Arial" w:hAnsi="Arial" w:cs="Arial"/>
+          <w:color w:val="000000" w:themeColor="text1"/>
+        </w:rPr>
+        <w:t>llega</w:t>
+      </w:r>
+      <w:r>
+        <w:rPr>
+          <w:rFonts w:ascii="Arial" w:hAnsi="Arial" w:cs="Arial"/>
+          <w:color w:val="000000" w:themeColor="text1"/>
+        </w:rPr>
+        <w:t>r</w:t>
+      </w:r>
+      <w:r>
+        <w:rPr>
+          <w:rFonts w:ascii="Arial" w:hAnsi="Arial" w:cs="Arial"/>
+          <w:color w:val="000000" w:themeColor="text1"/>
+        </w:rPr>
+        <w:t xml:space="preserve"> a</w:t>
+      </w:r>
+      <w:r>
+        <w:rPr>
+          <w:rFonts w:ascii="Arial" w:hAnsi="Arial" w:cs="Arial"/>
+          <w:color w:val="000000" w:themeColor="text1"/>
+        </w:rPr>
+        <w:t xml:space="preserve"> </w:t>
+      </w:r>
+      <w:r>
+        <w:rPr>
+          <w:rFonts w:ascii="Arial" w:hAnsi="Arial" w:cs="Arial"/>
+          <w:color w:val="000000" w:themeColor="text1"/>
+        </w:rPr>
+        <w:t xml:space="preserve">que </w:t>
+      </w:r>
+      <w:r>
+        <w:rPr>
+          <w:rFonts w:ascii="Arial" w:hAnsi="Arial" w:cs="Arial"/>
+          <w:color w:val="000000" w:themeColor="text1"/>
+        </w:rPr>
+        <w:t>los números racionales se pueden representar como número</w:t>
+      </w:r>
+      <w:r>
+        <w:rPr>
+          <w:rFonts w:ascii="Arial" w:hAnsi="Arial" w:cs="Arial"/>
+          <w:color w:val="000000" w:themeColor="text1"/>
+        </w:rPr>
+        <w:t xml:space="preserve"> </w:t>
+      </w:r>
+      <w:r>
+        <w:rPr>
+          <w:rFonts w:ascii="Arial" w:hAnsi="Arial" w:cs="Arial"/>
+          <w:color w:val="000000" w:themeColor="text1"/>
+        </w:rPr>
+        <w:t>decimal</w:t>
+      </w:r>
+      <w:r>
+        <w:rPr>
+          <w:rFonts w:ascii="Arial" w:hAnsi="Arial" w:cs="Arial"/>
+          <w:color w:val="000000" w:themeColor="text1"/>
+        </w:rPr>
+        <w:t>,</w:t>
+      </w:r>
+      <w:r>
+        <w:rPr>
+          <w:rFonts w:ascii="Arial" w:hAnsi="Arial" w:cs="Arial"/>
+          <w:color w:val="000000" w:themeColor="text1"/>
+        </w:rPr>
+        <w:t xml:space="preserve"> es decir</w:t>
+      </w:r>
+      <w:r>
+        <w:rPr>
+          <w:rFonts w:ascii="Arial" w:hAnsi="Arial" w:cs="Arial"/>
+          <w:color w:val="000000" w:themeColor="text1"/>
+        </w:rPr>
+        <w:t>,</w:t>
+      </w:r>
+      <w:r>
+        <w:rPr>
+          <w:rFonts w:ascii="Arial" w:hAnsi="Arial" w:cs="Arial"/>
+          <w:color w:val="000000" w:themeColor="text1"/>
+        </w:rPr>
+        <w:t xml:space="preserve"> </w:t>
+      </w:r>
+      <w:r>
+        <w:rPr>
+          <w:rFonts w:ascii="Arial" w:hAnsi="Arial" w:cs="Arial"/>
+          <w:color w:val="000000" w:themeColor="text1"/>
+        </w:rPr>
+        <w:t>todo n</w:t>
+      </w:r>
+      <w:r>
+        <w:rPr>
+          <w:rFonts w:ascii="Arial" w:hAnsi="Arial" w:cs="Arial"/>
+          <w:color w:val="000000" w:themeColor="text1"/>
+        </w:rPr>
+        <w:t>ú</w:t>
+      </w:r>
+      <w:r>
+        <w:rPr>
+          <w:rFonts w:ascii="Arial" w:hAnsi="Arial" w:cs="Arial"/>
+          <w:color w:val="000000" w:themeColor="text1"/>
+        </w:rPr>
+        <w:t>mero racional se puede ex</w:t>
+      </w:r>
+      <w:r>
+        <w:rPr>
+          <w:rFonts w:ascii="Arial" w:hAnsi="Arial" w:cs="Arial"/>
+          <w:color w:val="000000" w:themeColor="text1"/>
+        </w:rPr>
+        <w:t xml:space="preserve">presar como una fracción o </w:t>
+      </w:r>
+      <w:r>
+        <w:rPr>
+          <w:rFonts w:ascii="Arial" w:hAnsi="Arial" w:cs="Arial"/>
+          <w:color w:val="000000" w:themeColor="text1"/>
+        </w:rPr>
+        <w:t>como número</w:t>
+      </w:r>
+      <w:r>
+        <w:rPr>
+          <w:rFonts w:ascii="Arial" w:hAnsi="Arial" w:cs="Arial"/>
+          <w:color w:val="000000" w:themeColor="text1"/>
+        </w:rPr>
+        <w:t xml:space="preserve"> decimal</w:t>
+      </w:r>
+      <w:r>
+        <w:rPr>
+          <w:rFonts w:ascii="Arial" w:hAnsi="Arial" w:cs="Arial"/>
+          <w:color w:val="000000" w:themeColor="text1"/>
+        </w:rPr>
+        <w:t>. E</w:t>
+      </w:r>
+      <w:r>
+        <w:rPr>
+          <w:rFonts w:ascii="Arial" w:hAnsi="Arial" w:cs="Arial"/>
+          <w:color w:val="000000" w:themeColor="text1"/>
+        </w:rPr>
+        <w:t xml:space="preserve">sta </w:t>
+      </w:r>
+      <w:r>
+        <w:rPr>
+          <w:rFonts w:ascii="Arial" w:hAnsi="Arial" w:cs="Arial"/>
+          <w:color w:val="000000" w:themeColor="text1"/>
+        </w:rPr>
+        <w:t xml:space="preserve">representación decimal de los números racionales se diferencia de la de </w:t>
+      </w:r>
+      <w:r>
+        <w:rPr>
+          <w:rFonts w:ascii="Arial" w:hAnsi="Arial" w:cs="Arial"/>
+          <w:color w:val="000000" w:themeColor="text1"/>
+        </w:rPr>
+        <w:t xml:space="preserve">los decimales irracionales cuando se trabaja </w:t>
+      </w:r>
+      <w:r>
+        <w:rPr>
+          <w:rFonts w:ascii="Arial" w:hAnsi="Arial" w:cs="Arial"/>
+          <w:color w:val="000000" w:themeColor="text1"/>
+        </w:rPr>
+        <w:t>la conversión</w:t>
+      </w:r>
+      <w:r>
+        <w:rPr>
+          <w:rFonts w:ascii="Arial" w:hAnsi="Arial" w:cs="Arial"/>
+          <w:color w:val="000000" w:themeColor="text1"/>
+        </w:rPr>
+        <w:t xml:space="preserve"> </w:t>
+      </w:r>
+      <w:r>
+        <w:rPr>
+          <w:rFonts w:ascii="Arial" w:hAnsi="Arial" w:cs="Arial"/>
+          <w:color w:val="000000" w:themeColor="text1"/>
+        </w:rPr>
+        <w:t>de una fracción a número decimal</w:t>
+      </w:r>
+      <w:r>
+        <w:rPr>
+          <w:rFonts w:ascii="Arial" w:hAnsi="Arial" w:cs="Arial"/>
+          <w:color w:val="000000" w:themeColor="text1"/>
+        </w:rPr>
+        <w:t>,</w:t>
+      </w:r>
+      <w:r>
+        <w:rPr>
+          <w:rFonts w:ascii="Arial" w:hAnsi="Arial" w:cs="Arial"/>
+          <w:color w:val="000000" w:themeColor="text1"/>
+        </w:rPr>
+        <w:t xml:space="preserve"> ya</w:t>
       </w:r>
       <w:r>
         <w:rPr>
@@ -2332,6 +2296,13 @@
           <w:rFonts w:ascii="Arial" w:hAnsi="Arial" w:cs="Arial"/>
           <w:color w:val="000000" w:themeColor="text1"/>
         </w:rPr>
+        <w:t xml:space="preserve"> en los números racionales</w:t>
+      </w:r>
+      <w:r>
+        <w:rPr>
+          <w:rFonts w:ascii="Arial" w:hAnsi="Arial" w:cs="Arial"/>
+          <w:color w:val="000000" w:themeColor="text1"/>
+        </w:rPr>
         <w:t xml:space="preserve"> </w:t>
       </w:r>
       <w:r>
@@ -2339,70 +2310,56 @@
           <w:rFonts w:ascii="Arial" w:hAnsi="Arial" w:cs="Arial"/>
           <w:color w:val="000000" w:themeColor="text1"/>
         </w:rPr>
-        <w:t xml:space="preserve">ayuda </w:t>
-      </w:r>
-      <w:r>
-        <w:rPr>
-          <w:rFonts w:ascii="Arial" w:hAnsi="Arial" w:cs="Arial"/>
-          <w:color w:val="000000" w:themeColor="text1"/>
-        </w:rPr>
-        <w:t>a que el estudiante enti</w:t>
-      </w:r>
-      <w:r>
-        <w:rPr>
-          <w:rFonts w:ascii="Arial" w:hAnsi="Arial" w:cs="Arial"/>
-          <w:color w:val="000000" w:themeColor="text1"/>
-        </w:rPr>
-        <w:t>enda cu</w:t>
-      </w:r>
-      <w:r>
-        <w:rPr>
-          <w:rFonts w:ascii="Arial" w:hAnsi="Arial" w:cs="Arial"/>
-          <w:color w:val="000000" w:themeColor="text1"/>
-        </w:rPr>
-        <w:t>á</w:t>
-      </w:r>
-      <w:r>
-        <w:rPr>
-          <w:rFonts w:ascii="Arial" w:hAnsi="Arial" w:cs="Arial"/>
-          <w:color w:val="000000" w:themeColor="text1"/>
-        </w:rPr>
-        <w:t xml:space="preserve">l fue la necesidad para </w:t>
-      </w:r>
-      <w:r>
-        <w:rPr>
-          <w:rFonts w:ascii="Arial" w:hAnsi="Arial" w:cs="Arial"/>
-          <w:color w:val="000000" w:themeColor="text1"/>
-        </w:rPr>
-        <w:t xml:space="preserve">que </w:t>
-      </w:r>
-      <w:r>
-        <w:rPr>
-          <w:rFonts w:ascii="Arial" w:hAnsi="Arial" w:cs="Arial"/>
-          <w:color w:val="000000" w:themeColor="text1"/>
-        </w:rPr>
-        <w:t>surgi</w:t>
-      </w:r>
-      <w:r>
-        <w:rPr>
-          <w:rFonts w:ascii="Arial" w:hAnsi="Arial" w:cs="Arial"/>
-          <w:color w:val="000000" w:themeColor="text1"/>
-        </w:rPr>
-        <w:t>era</w:t>
-      </w:r>
-      <w:r>
-        <w:rPr>
-          <w:rFonts w:ascii="Arial" w:hAnsi="Arial" w:cs="Arial"/>
-          <w:color w:val="000000" w:themeColor="text1"/>
-        </w:rPr>
-        <w:t xml:space="preserve"> este nuevo conjunto numérico.</w:t>
-      </w:r>
-      <w:r>
-        <w:rPr>
-          <w:rFonts w:ascii="Arial" w:hAnsi="Arial" w:cs="Arial"/>
-          <w:color w:val="000000" w:themeColor="text1"/>
-        </w:rPr>
-        <w:t xml:space="preserve"> </w:t>
+        <w:t xml:space="preserve">se </w:t>
+      </w:r>
+      <w:r>
+        <w:rPr>
+          <w:rFonts w:ascii="Arial" w:hAnsi="Arial" w:cs="Arial"/>
+          <w:color w:val="000000" w:themeColor="text1"/>
+        </w:rPr>
+        <w:t xml:space="preserve">obtienen decimales </w:t>
+      </w:r>
+      <w:r>
+        <w:rPr>
+          <w:rFonts w:ascii="Arial" w:hAnsi="Arial" w:cs="Arial"/>
+          <w:color w:val="000000" w:themeColor="text1"/>
+        </w:rPr>
+        <w:t xml:space="preserve">finitos e infinitos periódicos. Lo mismo sucede cuando se convierte un número decimal a fracción. </w:t>
+      </w:r>
+      <w:r>
+        <w:rPr>
+          <w:rFonts w:ascii="Arial" w:hAnsi="Arial" w:cs="Arial"/>
+          <w:color w:val="000000" w:themeColor="text1"/>
+        </w:rPr>
+        <w:t>En el caso de los números irraciona</w:t>
+      </w:r>
+      <w:r>
+        <w:rPr>
+          <w:rFonts w:ascii="Arial" w:hAnsi="Arial" w:cs="Arial"/>
+          <w:color w:val="000000" w:themeColor="text1"/>
+        </w:rPr>
+        <w:t>les</w:t>
+      </w:r>
+      <w:r>
+        <w:rPr>
+          <w:rFonts w:ascii="Arial" w:hAnsi="Arial" w:cs="Arial"/>
+          <w:color w:val="000000" w:themeColor="text1"/>
+        </w:rPr>
+        <w:t>,</w:t>
+      </w:r>
+      <w:r>
+        <w:rPr>
+          <w:rFonts w:ascii="Arial" w:hAnsi="Arial" w:cs="Arial"/>
+          <w:color w:val="000000" w:themeColor="text1"/>
+        </w:rPr>
+        <w:t xml:space="preserve"> son infinitos no periódicos</w:t>
+      </w:r>
+      <w:r>
+        <w:rPr>
+          <w:rFonts w:ascii="Arial" w:hAnsi="Arial" w:cs="Arial"/>
+          <w:color w:val="000000" w:themeColor="text1"/>
+        </w:rPr>
+        <w:t>.</w:t>
       </w:r>
     </w:p>
     <w:p>
@@ -2427,112 +2384,126 @@
           <w:rFonts w:ascii="Arial" w:hAnsi="Arial" w:cs="Arial"/>
           <w:color w:val="000000" w:themeColor="text1"/>
         </w:rPr>
-        <w:t xml:space="preserve">A partir de la unión del conjunto de los números racionales </w:t>
-      </w:r>
-      <w:r>
-        <w:rPr>
-          <w:rFonts w:ascii="Arial" w:hAnsi="Arial" w:cs="Arial"/>
-          <w:color w:val="000000" w:themeColor="text1"/>
-        </w:rPr>
-        <w:t xml:space="preserve">con </w:t>
-      </w:r>
-      <w:r>
-        <w:rPr>
-          <w:rFonts w:ascii="Arial" w:hAnsi="Arial" w:cs="Arial"/>
-          <w:color w:val="000000" w:themeColor="text1"/>
-        </w:rPr>
-        <w:t>el conjunto de los números irracionales se forma</w:t>
-      </w:r>
-      <w:r>
-        <w:rPr>
-          <w:rFonts w:ascii="Arial" w:hAnsi="Arial" w:cs="Arial"/>
-          <w:color w:val="000000" w:themeColor="text1"/>
-        </w:rPr>
-        <w:t xml:space="preserve"> el conjunto de los</w:t>
-      </w:r>
-      <w:r>
-        <w:rPr>
-          <w:rFonts w:ascii="Arial" w:hAnsi="Arial" w:cs="Arial"/>
-          <w:color w:val="000000" w:themeColor="text1"/>
-        </w:rPr>
-        <w:t xml:space="preserve"> nú</w:t>
-      </w:r>
-      <w:r>
-        <w:rPr>
-          <w:rFonts w:ascii="Arial" w:hAnsi="Arial" w:cs="Arial"/>
-          <w:color w:val="000000" w:themeColor="text1"/>
-        </w:rPr>
-        <w:t>mero</w:t>
-      </w:r>
-      <w:r>
-        <w:rPr>
-          <w:rFonts w:ascii="Arial" w:hAnsi="Arial" w:cs="Arial"/>
-          <w:color w:val="000000" w:themeColor="text1"/>
-        </w:rPr>
-        <w:t>s</w:t>
-      </w:r>
-      <w:r>
-        <w:rPr>
-          <w:rFonts w:ascii="Arial" w:hAnsi="Arial" w:cs="Arial"/>
-          <w:color w:val="000000" w:themeColor="text1"/>
-        </w:rPr>
-        <w:t xml:space="preserve"> reales</w:t>
-      </w:r>
-      <w:r>
-        <w:rPr>
-          <w:rFonts w:ascii="Arial" w:hAnsi="Arial" w:cs="Arial"/>
-          <w:color w:val="000000" w:themeColor="text1"/>
-        </w:rPr>
-        <w:t>. Es</w:t>
-      </w:r>
-      <w:r>
-        <w:rPr>
-          <w:rFonts w:ascii="Arial" w:hAnsi="Arial" w:cs="Arial"/>
-          <w:color w:val="000000" w:themeColor="text1"/>
-        </w:rPr>
-        <w:t xml:space="preserve"> necesario que el estudiante tenga claro </w:t>
-      </w:r>
-      <w:r>
-        <w:rPr>
-          <w:rFonts w:ascii="Arial" w:hAnsi="Arial" w:cs="Arial"/>
-          <w:color w:val="000000" w:themeColor="text1"/>
-        </w:rPr>
-        <w:t xml:space="preserve">que la intersección del conjunto de los números racionales </w:t>
-      </w:r>
-      <w:r>
-        <w:rPr>
-          <w:rFonts w:ascii="Arial" w:hAnsi="Arial" w:cs="Arial"/>
-          <w:color w:val="000000" w:themeColor="text1"/>
-        </w:rPr>
-        <w:t xml:space="preserve">con </w:t>
-      </w:r>
-      <w:r>
-        <w:rPr>
-          <w:rFonts w:ascii="Arial" w:hAnsi="Arial" w:cs="Arial"/>
-          <w:color w:val="000000" w:themeColor="text1"/>
-        </w:rPr>
-        <w:t>el conjunto de los irracionales es disjunt</w:t>
-      </w:r>
-      <w:r>
-        <w:rPr>
-          <w:rFonts w:ascii="Arial" w:hAnsi="Arial" w:cs="Arial"/>
-          <w:color w:val="000000" w:themeColor="text1"/>
-        </w:rPr>
-        <w:t>a</w:t>
-      </w:r>
-      <w:r>
-        <w:rPr>
-          <w:rFonts w:ascii="Arial" w:hAnsi="Arial" w:cs="Arial"/>
-          <w:color w:val="000000" w:themeColor="text1"/>
-        </w:rPr>
-        <w:t>, e</w:t>
-      </w:r>
-      <w:r>
-        <w:rPr>
-          <w:rFonts w:ascii="Arial" w:hAnsi="Arial" w:cs="Arial"/>
-          <w:color w:val="000000" w:themeColor="text1"/>
-        </w:rPr>
-        <w:t xml:space="preserve">s decir </w:t>
+        <w:t>Cuando los estudiantes tienen buen conocimiento y manejo de los números racionales se puede comenzar a trabajar con un nuevo conjunto</w:t>
+      </w:r>
+      <w:r>
+        <w:rPr>
+          <w:rFonts w:ascii="Arial" w:hAnsi="Arial" w:cs="Arial"/>
+          <w:color w:val="000000" w:themeColor="text1"/>
+        </w:rPr>
+        <w:t>:</w:t>
+      </w:r>
+      <w:r>
+        <w:rPr>
+          <w:rFonts w:ascii="Arial" w:hAnsi="Arial" w:cs="Arial"/>
+          <w:color w:val="000000" w:themeColor="text1"/>
+        </w:rPr>
+        <w:t xml:space="preserve"> </w:t>
+      </w:r>
+      <w:r>
+        <w:rPr>
+          <w:rFonts w:ascii="Arial" w:hAnsi="Arial" w:cs="Arial"/>
+          <w:color w:val="000000" w:themeColor="text1"/>
+        </w:rPr>
+        <w:t>el de los</w:t>
+      </w:r>
+      <w:r>
+        <w:rPr>
+          <w:rFonts w:ascii="Arial" w:hAnsi="Arial" w:cs="Arial"/>
+          <w:color w:val="000000" w:themeColor="text1"/>
+        </w:rPr>
+        <w:t xml:space="preserve"> irracionales</w:t>
+      </w:r>
+      <w:r>
+        <w:rPr>
+          <w:rFonts w:ascii="Arial" w:hAnsi="Arial" w:cs="Arial"/>
+          <w:color w:val="000000" w:themeColor="text1"/>
+        </w:rPr>
+        <w:t xml:space="preserve">. Durante el desarrollo del tema se presenta un </w:t>
+      </w:r>
+      <w:r>
+        <w:rPr>
+          <w:rFonts w:ascii="Arial" w:hAnsi="Arial" w:cs="Arial"/>
+          <w:color w:val="000000" w:themeColor="text1"/>
+        </w:rPr>
+        <w:t>interactivo</w:t>
+      </w:r>
+      <w:r>
+        <w:rPr>
+          <w:rFonts w:ascii="Arial" w:hAnsi="Arial" w:cs="Arial"/>
+          <w:color w:val="000000" w:themeColor="text1"/>
+        </w:rPr>
+        <w:t xml:space="preserve"> relacionado con la</w:t>
+      </w:r>
+      <w:r>
+        <w:rPr>
+          <w:rFonts w:ascii="Arial" w:hAnsi="Arial" w:cs="Arial"/>
+          <w:color w:val="000000" w:themeColor="text1"/>
+        </w:rPr>
+        <w:t xml:space="preserve"> noción de número irracional y </w:t>
+      </w:r>
+      <w:r>
+        <w:rPr>
+          <w:rFonts w:ascii="Arial" w:hAnsi="Arial" w:cs="Arial"/>
+          <w:color w:val="000000" w:themeColor="text1"/>
+        </w:rPr>
+        <w:t xml:space="preserve">una </w:t>
+      </w:r>
+      <w:r>
+        <w:rPr>
+          <w:rFonts w:ascii="Arial" w:hAnsi="Arial" w:cs="Arial"/>
+          <w:color w:val="000000" w:themeColor="text1"/>
+        </w:rPr>
+        <w:t>breve historia</w:t>
+      </w:r>
+      <w:r>
+        <w:rPr>
+          <w:rFonts w:ascii="Arial" w:hAnsi="Arial" w:cs="Arial"/>
+          <w:color w:val="000000" w:themeColor="text1"/>
+        </w:rPr>
+        <w:t xml:space="preserve"> que</w:t>
+      </w:r>
+      <w:r>
+        <w:rPr>
+          <w:rFonts w:ascii="Arial" w:hAnsi="Arial" w:cs="Arial"/>
+          <w:color w:val="000000" w:themeColor="text1"/>
+        </w:rPr>
+        <w:t xml:space="preserve"> </w:t>
+      </w:r>
+      <w:r>
+        <w:rPr>
+          <w:rFonts w:ascii="Arial" w:hAnsi="Arial" w:cs="Arial"/>
+          <w:color w:val="000000" w:themeColor="text1"/>
+        </w:rPr>
+        <w:t xml:space="preserve">ayuda </w:t>
+      </w:r>
+      <w:r>
+        <w:rPr>
+          <w:rFonts w:ascii="Arial" w:hAnsi="Arial" w:cs="Arial"/>
+          <w:color w:val="000000" w:themeColor="text1"/>
+        </w:rPr>
+        <w:t>a que el estudiante enti</w:t>
+      </w:r>
+      <w:r>
+        <w:rPr>
+          <w:rFonts w:ascii="Arial" w:hAnsi="Arial" w:cs="Arial"/>
+          <w:color w:val="000000" w:themeColor="text1"/>
+        </w:rPr>
+        <w:t>enda cu</w:t>
+      </w:r>
+      <w:r>
+        <w:rPr>
+          <w:rFonts w:ascii="Arial" w:hAnsi="Arial" w:cs="Arial"/>
+          <w:color w:val="000000" w:themeColor="text1"/>
+        </w:rPr>
+        <w:t>á</w:t>
+      </w:r>
+      <w:r>
+        <w:rPr>
+          <w:rFonts w:ascii="Arial" w:hAnsi="Arial" w:cs="Arial"/>
+          <w:color w:val="000000" w:themeColor="text1"/>
+        </w:rPr>
+        <w:t xml:space="preserve">l fue la necesidad para </w:t>
       </w:r>
       <w:r>
         <w:rPr>
@@ -2546,77 +2517,21 @@
           <w:rFonts w:ascii="Arial" w:hAnsi="Arial" w:cs="Arial"/>
           <w:color w:val="000000" w:themeColor="text1"/>
         </w:rPr>
-        <w:t>no tiene elementos comunes</w:t>
-      </w:r>
-      <w:r>
-        <w:rPr>
-          <w:rFonts w:ascii="Arial" w:hAnsi="Arial" w:cs="Arial"/>
-          <w:color w:val="000000" w:themeColor="text1"/>
-        </w:rPr>
-        <w:t>;</w:t>
-      </w:r>
-      <w:r>
-        <w:rPr>
-          <w:rFonts w:ascii="Arial" w:hAnsi="Arial" w:cs="Arial"/>
-          <w:color w:val="000000" w:themeColor="text1"/>
-        </w:rPr>
-        <w:t xml:space="preserve"> y si un número no es racional</w:t>
-      </w:r>
-      <w:r>
-        <w:rPr>
-          <w:rFonts w:ascii="Arial" w:hAnsi="Arial" w:cs="Arial"/>
-          <w:color w:val="000000" w:themeColor="text1"/>
-        </w:rPr>
-        <w:t>,</w:t>
-      </w:r>
-      <w:r>
-        <w:rPr>
-          <w:rFonts w:ascii="Arial" w:hAnsi="Arial" w:cs="Arial"/>
-          <w:color w:val="000000" w:themeColor="text1"/>
-        </w:rPr>
-        <w:t xml:space="preserve"> entonces  será irracional</w:t>
-      </w:r>
-      <w:r>
-        <w:rPr>
-          <w:rFonts w:ascii="Arial" w:hAnsi="Arial" w:cs="Arial"/>
-          <w:color w:val="000000" w:themeColor="text1"/>
-        </w:rPr>
-        <w:t xml:space="preserve">. Para esto se presenta un recurso </w:t>
-      </w:r>
-      <w:r>
-        <w:rPr>
-          <w:rFonts w:ascii="Arial" w:hAnsi="Arial" w:cs="Arial"/>
-          <w:color w:val="000000" w:themeColor="text1"/>
-        </w:rPr>
-        <w:t xml:space="preserve">sobre la </w:t>
-      </w:r>
-      <w:r>
-        <w:rPr>
-          <w:rFonts w:ascii="Arial" w:hAnsi="Arial" w:cs="Arial"/>
-          <w:color w:val="000000" w:themeColor="text1"/>
-        </w:rPr>
-        <w:t>c</w:t>
-      </w:r>
-      <w:r>
-        <w:rPr>
-          <w:rFonts w:ascii="Arial" w:hAnsi="Arial" w:cs="Arial"/>
-          <w:color w:val="000000" w:themeColor="text1"/>
-        </w:rPr>
-        <w:t>omprensión d</w:t>
-      </w:r>
-      <w:r>
-        <w:rPr>
-          <w:rFonts w:ascii="Arial" w:hAnsi="Arial" w:cs="Arial"/>
-          <w:color w:val="000000" w:themeColor="text1"/>
-        </w:rPr>
-        <w:t>el conjunto de los números reales</w:t>
-      </w:r>
-      <w:r>
-        <w:rPr>
-          <w:rFonts w:ascii="Arial" w:hAnsi="Arial" w:cs="Arial"/>
-          <w:color w:val="000000" w:themeColor="text1"/>
-        </w:rPr>
-        <w:t xml:space="preserve"> que</w:t>
+        <w:t>surgi</w:t>
+      </w:r>
+      <w:r>
+        <w:rPr>
+          <w:rFonts w:ascii="Arial" w:hAnsi="Arial" w:cs="Arial"/>
+          <w:color w:val="000000" w:themeColor="text1"/>
+        </w:rPr>
+        <w:t>era</w:t>
+      </w:r>
+      <w:r>
+        <w:rPr>
+          <w:rFonts w:ascii="Arial" w:hAnsi="Arial" w:cs="Arial"/>
+          <w:color w:val="000000" w:themeColor="text1"/>
+        </w:rPr>
+        <w:t xml:space="preserve"> este nuevo conjunto numérico.</w:t>
       </w:r>
       <w:r>
         <w:rPr>
@@ -2624,48 +2539,6 @@
           <w:color w:val="000000" w:themeColor="text1"/>
         </w:rPr>
         <w:t xml:space="preserve"> </w:t>
-      </w:r>
-      <w:r>
-        <w:rPr>
-          <w:rFonts w:ascii="Arial" w:hAnsi="Arial" w:cs="Arial"/>
-          <w:color w:val="000000" w:themeColor="text1"/>
-        </w:rPr>
-        <w:t xml:space="preserve">constituye </w:t>
-      </w:r>
-      <w:r>
-        <w:rPr>
-          <w:rFonts w:ascii="Arial" w:hAnsi="Arial" w:cs="Arial"/>
-          <w:color w:val="000000" w:themeColor="text1"/>
-        </w:rPr>
-        <w:t>un apoyo fundamental par</w:t>
-      </w:r>
-      <w:r>
-        <w:rPr>
-          <w:rFonts w:ascii="Arial" w:hAnsi="Arial" w:cs="Arial"/>
-          <w:color w:val="000000" w:themeColor="text1"/>
-        </w:rPr>
-        <w:t>a que los estudiantes comprendan</w:t>
-      </w:r>
-      <w:r>
-        <w:rPr>
-          <w:rFonts w:ascii="Arial" w:hAnsi="Arial" w:cs="Arial"/>
-          <w:color w:val="000000" w:themeColor="text1"/>
-        </w:rPr>
-        <w:t xml:space="preserve"> </w:t>
-      </w:r>
-      <w:r>
-        <w:rPr>
-          <w:rFonts w:ascii="Arial" w:hAnsi="Arial" w:cs="Arial"/>
-          <w:color w:val="000000" w:themeColor="text1"/>
-        </w:rPr>
-        <w:t xml:space="preserve">las </w:t>
-      </w:r>
-      <w:r>
-        <w:rPr>
-          <w:rFonts w:ascii="Arial" w:hAnsi="Arial" w:cs="Arial"/>
-          <w:color w:val="000000" w:themeColor="text1"/>
-        </w:rPr>
-        <w:t>características y diferencias de los subconjuntos de los números reales.</w:t>
       </w:r>
     </w:p>
     <w:p>
@@ -2690,21 +2563,140 @@
           <w:rFonts w:ascii="Arial" w:hAnsi="Arial" w:cs="Arial"/>
           <w:color w:val="000000" w:themeColor="text1"/>
         </w:rPr>
-        <w:t>Es necesario</w:t>
-      </w:r>
-      <w:r>
-        <w:rPr>
-          <w:rFonts w:ascii="Arial" w:hAnsi="Arial" w:cs="Arial"/>
-          <w:color w:val="000000" w:themeColor="text1"/>
-        </w:rPr>
-        <w:t xml:space="preserve"> resaltar la importancia de los </w:t>
-      </w:r>
-      <w:r>
-        <w:rPr>
-          <w:rFonts w:ascii="Arial" w:hAnsi="Arial" w:cs="Arial"/>
-          <w:color w:val="000000" w:themeColor="text1"/>
-        </w:rPr>
-        <w:t>números irracionales</w:t>
+        <w:t xml:space="preserve">A partir de la unión del conjunto de los números racionales </w:t>
+      </w:r>
+      <w:r>
+        <w:rPr>
+          <w:rFonts w:ascii="Arial" w:hAnsi="Arial" w:cs="Arial"/>
+          <w:color w:val="000000" w:themeColor="text1"/>
+        </w:rPr>
+        <w:t xml:space="preserve">con </w:t>
+      </w:r>
+      <w:r>
+        <w:rPr>
+          <w:rFonts w:ascii="Arial" w:hAnsi="Arial" w:cs="Arial"/>
+          <w:color w:val="000000" w:themeColor="text1"/>
+        </w:rPr>
+        <w:t>el conjunto de los números irracionales se forma</w:t>
+      </w:r>
+      <w:r>
+        <w:rPr>
+          <w:rFonts w:ascii="Arial" w:hAnsi="Arial" w:cs="Arial"/>
+          <w:color w:val="000000" w:themeColor="text1"/>
+        </w:rPr>
+        <w:t xml:space="preserve"> el conjunto de los</w:t>
+      </w:r>
+      <w:r>
+        <w:rPr>
+          <w:rFonts w:ascii="Arial" w:hAnsi="Arial" w:cs="Arial"/>
+          <w:color w:val="000000" w:themeColor="text1"/>
+        </w:rPr>
+        <w:t xml:space="preserve"> nú</w:t>
+      </w:r>
+      <w:r>
+        <w:rPr>
+          <w:rFonts w:ascii="Arial" w:hAnsi="Arial" w:cs="Arial"/>
+          <w:color w:val="000000" w:themeColor="text1"/>
+        </w:rPr>
+        <w:t>mero</w:t>
+      </w:r>
+      <w:r>
+        <w:rPr>
+          <w:rFonts w:ascii="Arial" w:hAnsi="Arial" w:cs="Arial"/>
+          <w:color w:val="000000" w:themeColor="text1"/>
+        </w:rPr>
+        <w:t>s</w:t>
+      </w:r>
+      <w:r>
+        <w:rPr>
+          <w:rFonts w:ascii="Arial" w:hAnsi="Arial" w:cs="Arial"/>
+          <w:color w:val="000000" w:themeColor="text1"/>
+        </w:rPr>
+        <w:t xml:space="preserve"> reales</w:t>
+      </w:r>
+      <w:r>
+        <w:rPr>
+          <w:rFonts w:ascii="Arial" w:hAnsi="Arial" w:cs="Arial"/>
+          <w:color w:val="000000" w:themeColor="text1"/>
+        </w:rPr>
+        <w:t>. Es</w:t>
+      </w:r>
+      <w:r>
+        <w:rPr>
+          <w:rFonts w:ascii="Arial" w:hAnsi="Arial" w:cs="Arial"/>
+          <w:color w:val="000000" w:themeColor="text1"/>
+        </w:rPr>
+        <w:t xml:space="preserve"> necesario que el estudiante tenga claro </w:t>
+      </w:r>
+      <w:r>
+        <w:rPr>
+          <w:rFonts w:ascii="Arial" w:hAnsi="Arial" w:cs="Arial"/>
+          <w:color w:val="000000" w:themeColor="text1"/>
+        </w:rPr>
+        <w:t xml:space="preserve">que la intersección del conjunto de los números racionales </w:t>
+      </w:r>
+      <w:r>
+        <w:rPr>
+          <w:rFonts w:ascii="Arial" w:hAnsi="Arial" w:cs="Arial"/>
+          <w:color w:val="000000" w:themeColor="text1"/>
+        </w:rPr>
+        <w:t xml:space="preserve">con </w:t>
+      </w:r>
+      <w:r>
+        <w:rPr>
+          <w:rFonts w:ascii="Arial" w:hAnsi="Arial" w:cs="Arial"/>
+          <w:color w:val="000000" w:themeColor="text1"/>
+        </w:rPr>
+        <w:t>el conjunto de los irracionales es disjunt</w:t>
+      </w:r>
+      <w:r>
+        <w:rPr>
+          <w:rFonts w:ascii="Arial" w:hAnsi="Arial" w:cs="Arial"/>
+          <w:color w:val="000000" w:themeColor="text1"/>
+        </w:rPr>
+        <w:t>a</w:t>
+      </w:r>
+      <w:r>
+        <w:rPr>
+          <w:rFonts w:ascii="Arial" w:hAnsi="Arial" w:cs="Arial"/>
+          <w:color w:val="000000" w:themeColor="text1"/>
+        </w:rPr>
+        <w:t>, e</w:t>
+      </w:r>
+      <w:r>
+        <w:rPr>
+          <w:rFonts w:ascii="Arial" w:hAnsi="Arial" w:cs="Arial"/>
+          <w:color w:val="000000" w:themeColor="text1"/>
+        </w:rPr>
+        <w:t xml:space="preserve">s decir </w:t>
+      </w:r>
+      <w:r>
+        <w:rPr>
+          <w:rFonts w:ascii="Arial" w:hAnsi="Arial" w:cs="Arial"/>
+          <w:color w:val="000000" w:themeColor="text1"/>
+        </w:rPr>
+        <w:t xml:space="preserve">que </w:t>
+      </w:r>
+      <w:r>
+        <w:rPr>
+          <w:rFonts w:ascii="Arial" w:hAnsi="Arial" w:cs="Arial"/>
+          <w:color w:val="000000" w:themeColor="text1"/>
+        </w:rPr>
+        <w:t>no tiene elementos comunes</w:t>
+      </w:r>
+      <w:r>
+        <w:rPr>
+          <w:rFonts w:ascii="Arial" w:hAnsi="Arial" w:cs="Arial"/>
+          <w:color w:val="000000" w:themeColor="text1"/>
+        </w:rPr>
+        <w:t>;</w:t>
+      </w:r>
+      <w:r>
+        <w:rPr>
+          <w:rFonts w:ascii="Arial" w:hAnsi="Arial" w:cs="Arial"/>
+          <w:color w:val="000000" w:themeColor="text1"/>
+        </w:rPr>
+        <w:t xml:space="preserve"> y si un número no es racional</w:t>
       </w:r>
       <w:r>
         <w:rPr>
@@ -2718,175 +2710,49 @@
           <w:rFonts w:ascii="Arial" w:hAnsi="Arial" w:cs="Arial"/>
           <w:color w:val="000000" w:themeColor="text1"/>
         </w:rPr>
-        <w:t xml:space="preserve"> ya que </w:t>
-      </w:r>
-      <w:r>
-        <w:rPr>
-          <w:rFonts w:ascii="Arial" w:hAnsi="Arial" w:cs="Arial"/>
-          <w:color w:val="000000" w:themeColor="text1"/>
-        </w:rPr>
-        <w:t xml:space="preserve">en algunas ocasiones se trabaja solamente uno, el valor de la constante pi. </w:t>
-      </w:r>
-      <w:r>
-        <w:rPr>
-          <w:rFonts w:ascii="Arial" w:hAnsi="Arial" w:cs="Arial"/>
-          <w:color w:val="000000" w:themeColor="text1"/>
-        </w:rPr>
-        <w:t>D</w:t>
-      </w:r>
-      <w:r>
-        <w:rPr>
-          <w:rFonts w:ascii="Arial" w:hAnsi="Arial" w:cs="Arial"/>
-          <w:color w:val="000000" w:themeColor="text1"/>
-        </w:rPr>
-        <w:t>ebe dejar</w:t>
-      </w:r>
-      <w:r>
-        <w:rPr>
-          <w:rFonts w:ascii="Arial" w:hAnsi="Arial" w:cs="Arial"/>
-          <w:color w:val="000000" w:themeColor="text1"/>
-        </w:rPr>
-        <w:t xml:space="preserve"> claro que una característica fundamental de los n</w:t>
-      </w:r>
-      <w:r>
-        <w:rPr>
-          <w:rFonts w:ascii="Arial" w:hAnsi="Arial" w:cs="Arial"/>
-          <w:color w:val="000000" w:themeColor="text1"/>
-        </w:rPr>
-        <w:t>ú</w:t>
-      </w:r>
-      <w:r>
-        <w:rPr>
-          <w:rFonts w:ascii="Arial" w:hAnsi="Arial" w:cs="Arial"/>
-          <w:color w:val="000000" w:themeColor="text1"/>
-        </w:rPr>
-        <w:t>mero</w:t>
-      </w:r>
-      <w:r>
-        <w:rPr>
-          <w:rFonts w:ascii="Arial" w:hAnsi="Arial" w:cs="Arial"/>
-          <w:color w:val="000000" w:themeColor="text1"/>
-        </w:rPr>
-        <w:t xml:space="preserve">s </w:t>
-      </w:r>
-      <w:r>
-        <w:rPr>
-          <w:rFonts w:ascii="Arial" w:hAnsi="Arial" w:cs="Arial"/>
-          <w:color w:val="000000" w:themeColor="text1"/>
-        </w:rPr>
-        <w:t xml:space="preserve"> irracionales es </w:t>
-      </w:r>
-      <w:r>
-        <w:rPr>
-          <w:rFonts w:ascii="Arial" w:hAnsi="Arial" w:cs="Arial"/>
-          <w:color w:val="000000" w:themeColor="text1"/>
-        </w:rPr>
-        <w:t>que s</w:t>
-      </w:r>
-      <w:r>
-        <w:rPr>
-          <w:rFonts w:ascii="Arial" w:hAnsi="Arial" w:cs="Arial"/>
-          <w:color w:val="000000" w:themeColor="text1"/>
-        </w:rPr>
-        <w:t xml:space="preserve">u parte decimal </w:t>
-      </w:r>
-      <w:r>
-        <w:rPr>
-          <w:rFonts w:ascii="Arial" w:hAnsi="Arial" w:cs="Arial"/>
-          <w:color w:val="000000" w:themeColor="text1"/>
-        </w:rPr>
-        <w:t xml:space="preserve">es </w:t>
-      </w:r>
-      <w:r>
-        <w:rPr>
-          <w:rFonts w:ascii="Arial" w:hAnsi="Arial" w:cs="Arial"/>
-          <w:color w:val="000000" w:themeColor="text1"/>
-        </w:rPr>
-        <w:t xml:space="preserve">infinita no periódica. </w:t>
-      </w:r>
-      <w:r>
-        <w:rPr>
-          <w:rFonts w:ascii="Arial" w:hAnsi="Arial" w:cs="Arial"/>
-          <w:color w:val="000000" w:themeColor="text1"/>
-        </w:rPr>
-        <w:t xml:space="preserve">También, </w:t>
-      </w:r>
-      <w:r>
-        <w:rPr>
-          <w:rFonts w:ascii="Arial" w:hAnsi="Arial" w:cs="Arial"/>
-          <w:color w:val="000000" w:themeColor="text1"/>
-        </w:rPr>
-        <w:t>indagar qu</w:t>
-      </w:r>
-      <w:r>
-        <w:rPr>
-          <w:rFonts w:ascii="Arial" w:hAnsi="Arial" w:cs="Arial"/>
-          <w:color w:val="000000" w:themeColor="text1"/>
-        </w:rPr>
-        <w:t>é</w:t>
-      </w:r>
-      <w:r>
-        <w:rPr>
-          <w:rFonts w:ascii="Arial" w:hAnsi="Arial" w:cs="Arial"/>
-          <w:color w:val="000000" w:themeColor="text1"/>
-        </w:rPr>
-        <w:t xml:space="preserve"> conocen </w:t>
-      </w:r>
-      <w:r>
-        <w:rPr>
-          <w:rFonts w:ascii="Arial" w:hAnsi="Arial" w:cs="Arial"/>
-          <w:color w:val="000000" w:themeColor="text1"/>
-        </w:rPr>
-        <w:t xml:space="preserve">los estudiantes </w:t>
-      </w:r>
-      <w:r>
-        <w:rPr>
-          <w:rFonts w:ascii="Arial" w:hAnsi="Arial" w:cs="Arial"/>
-          <w:color w:val="000000" w:themeColor="text1"/>
-        </w:rPr>
-        <w:t>de este conjunto</w:t>
-      </w:r>
-      <w:r>
-        <w:rPr>
-          <w:rFonts w:ascii="Arial" w:hAnsi="Arial" w:cs="Arial"/>
-          <w:color w:val="000000" w:themeColor="text1"/>
-        </w:rPr>
-        <w:t>,</w:t>
-      </w:r>
-      <w:r>
-        <w:rPr>
-          <w:rFonts w:ascii="Arial" w:hAnsi="Arial" w:cs="Arial"/>
-          <w:color w:val="000000" w:themeColor="text1"/>
-        </w:rPr>
-        <w:t xml:space="preserve"> ya que en la mayoría de los casos tienen la </w:t>
-      </w:r>
-      <w:r>
-        <w:rPr>
-          <w:rFonts w:ascii="Arial" w:hAnsi="Arial" w:cs="Arial"/>
-          <w:color w:val="000000" w:themeColor="text1"/>
-        </w:rPr>
-        <w:t xml:space="preserve">idea </w:t>
-      </w:r>
-      <w:r>
-        <w:rPr>
-          <w:rFonts w:ascii="Arial" w:hAnsi="Arial" w:cs="Arial"/>
-          <w:color w:val="000000" w:themeColor="text1"/>
-        </w:rPr>
-        <w:t xml:space="preserve">de </w:t>
-      </w:r>
-      <w:r>
-        <w:rPr>
-          <w:rFonts w:ascii="Arial" w:hAnsi="Arial" w:cs="Arial"/>
-          <w:color w:val="000000" w:themeColor="text1"/>
-        </w:rPr>
-        <w:t>que los</w:t>
-      </w:r>
-      <w:r>
-        <w:rPr>
-          <w:rFonts w:ascii="Arial" w:hAnsi="Arial" w:cs="Arial"/>
-          <w:color w:val="000000" w:themeColor="text1"/>
-        </w:rPr>
-        <w:t xml:space="preserve"> números</w:t>
+        <w:t xml:space="preserve"> entonces  será irracional</w:t>
+      </w:r>
+      <w:r>
+        <w:rPr>
+          <w:rFonts w:ascii="Arial" w:hAnsi="Arial" w:cs="Arial"/>
+          <w:color w:val="000000" w:themeColor="text1"/>
+        </w:rPr>
+        <w:t xml:space="preserve">. Para esto se presenta un recurso </w:t>
+      </w:r>
+      <w:r>
+        <w:rPr>
+          <w:rFonts w:ascii="Arial" w:hAnsi="Arial" w:cs="Arial"/>
+          <w:color w:val="000000" w:themeColor="text1"/>
+        </w:rPr>
+        <w:t xml:space="preserve">sobre la </w:t>
+      </w:r>
+      <w:r>
+        <w:rPr>
+          <w:rFonts w:ascii="Arial" w:hAnsi="Arial" w:cs="Arial"/>
+          <w:color w:val="000000" w:themeColor="text1"/>
+        </w:rPr>
+        <w:t>c</w:t>
+      </w:r>
+      <w:r>
+        <w:rPr>
+          <w:rFonts w:ascii="Arial" w:hAnsi="Arial" w:cs="Arial"/>
+          <w:color w:val="000000" w:themeColor="text1"/>
+        </w:rPr>
+        <w:t>omprensión d</w:t>
+      </w:r>
+      <w:r>
+        <w:rPr>
+          <w:rFonts w:ascii="Arial" w:hAnsi="Arial" w:cs="Arial"/>
+          <w:color w:val="000000" w:themeColor="text1"/>
+        </w:rPr>
+        <w:t>el conjunto de los números reales</w:t>
+      </w:r>
+      <w:r>
+        <w:rPr>
+          <w:rFonts w:ascii="Arial" w:hAnsi="Arial" w:cs="Arial"/>
+          <w:color w:val="000000" w:themeColor="text1"/>
+        </w:rPr>
+        <w:t xml:space="preserve"> que</w:t>
       </w:r>
       <w:r>
         <w:rPr>
@@ -2900,70 +2766,42 @@
           <w:rFonts w:ascii="Arial" w:hAnsi="Arial" w:cs="Arial"/>
           <w:color w:val="000000" w:themeColor="text1"/>
         </w:rPr>
-        <w:t>ir</w:t>
-      </w:r>
-      <w:r>
-        <w:rPr>
-          <w:rFonts w:ascii="Arial" w:hAnsi="Arial" w:cs="Arial"/>
-          <w:color w:val="000000" w:themeColor="text1"/>
-        </w:rPr>
-        <w:t>racionales son solo las raíces inexactas</w:t>
-      </w:r>
-      <w:r>
-        <w:rPr>
-          <w:rFonts w:ascii="Arial" w:hAnsi="Arial" w:cs="Arial"/>
-          <w:color w:val="000000" w:themeColor="text1"/>
-        </w:rPr>
-        <w:t>. Pres</w:t>
-      </w:r>
-      <w:r>
-        <w:rPr>
-          <w:rFonts w:ascii="Arial" w:hAnsi="Arial" w:cs="Arial"/>
-          <w:color w:val="000000" w:themeColor="text1"/>
-        </w:rPr>
-        <w:t>é</w:t>
-      </w:r>
-      <w:r>
-        <w:rPr>
-          <w:rFonts w:ascii="Arial" w:hAnsi="Arial" w:cs="Arial"/>
-          <w:color w:val="000000" w:themeColor="text1"/>
-        </w:rPr>
-        <w:t>nte</w:t>
-      </w:r>
-      <w:r>
-        <w:rPr>
-          <w:rFonts w:ascii="Arial" w:hAnsi="Arial" w:cs="Arial"/>
-          <w:color w:val="000000" w:themeColor="text1"/>
-        </w:rPr>
-        <w:t>les</w:t>
-      </w:r>
-      <w:r>
-        <w:rPr>
-          <w:rFonts w:ascii="Arial" w:hAnsi="Arial" w:cs="Arial"/>
-          <w:color w:val="000000" w:themeColor="text1"/>
-        </w:rPr>
-        <w:t xml:space="preserve"> otros </w:t>
-      </w:r>
-      <w:r>
-        <w:rPr>
-          <w:rFonts w:ascii="Arial" w:hAnsi="Arial" w:cs="Arial"/>
-          <w:color w:val="000000" w:themeColor="text1"/>
-        </w:rPr>
-        <w:t xml:space="preserve">números irracionales, como los </w:t>
-      </w:r>
-      <w:r>
-        <w:rPr>
-          <w:rFonts w:ascii="Arial" w:hAnsi="Arial" w:cs="Arial"/>
-          <w:color w:val="000000" w:themeColor="text1"/>
-        </w:rPr>
-        <w:t xml:space="preserve">números </w:t>
-      </w:r>
-      <w:r>
-        <w:rPr>
-          <w:rFonts w:ascii="Arial" w:hAnsi="Arial" w:cs="Arial"/>
-          <w:color w:val="000000" w:themeColor="text1"/>
-        </w:rPr>
-        <w:t xml:space="preserve">trascendentes.   </w:t>
+        <w:t xml:space="preserve">constituye </w:t>
+      </w:r>
+      <w:r>
+        <w:rPr>
+          <w:rFonts w:ascii="Arial" w:hAnsi="Arial" w:cs="Arial"/>
+          <w:color w:val="000000" w:themeColor="text1"/>
+        </w:rPr>
+        <w:t>un apoyo fundamental par</w:t>
+      </w:r>
+      <w:r>
+        <w:rPr>
+          <w:rFonts w:ascii="Arial" w:hAnsi="Arial" w:cs="Arial"/>
+          <w:color w:val="000000" w:themeColor="text1"/>
+        </w:rPr>
+        <w:t>a que los estudiantes comprendan</w:t>
+      </w:r>
+      <w:r>
+        <w:rPr>
+          <w:rFonts w:ascii="Arial" w:hAnsi="Arial" w:cs="Arial"/>
+          <w:color w:val="000000" w:themeColor="text1"/>
+        </w:rPr>
+        <w:t xml:space="preserve"> </w:t>
+      </w:r>
+      <w:r>
+        <w:rPr>
+          <w:rFonts w:ascii="Arial" w:hAnsi="Arial" w:cs="Arial"/>
+          <w:color w:val="000000" w:themeColor="text1"/>
+        </w:rPr>
+        <w:t xml:space="preserve">las </w:t>
+      </w:r>
+      <w:r>
+        <w:rPr>
+          <w:rFonts w:ascii="Arial" w:hAnsi="Arial" w:cs="Arial"/>
+          <w:color w:val="000000" w:themeColor="text1"/>
+        </w:rPr>
+        <w:t>características y diferencias de los subconjuntos de los números reales.</w:t>
       </w:r>
     </w:p>
     <w:p>
@@ -2989,6 +2827,304 @@
           <w:color w:val="000000" w:themeColor="text1"/>
         </w:rPr>
         <w:lastRenderedPageBreak/>
+        <w:t>Es necesario</w:t>
+      </w:r>
+      <w:r>
+        <w:rPr>
+          <w:rFonts w:ascii="Arial" w:hAnsi="Arial" w:cs="Arial"/>
+          <w:color w:val="000000" w:themeColor="text1"/>
+        </w:rPr>
+        <w:t xml:space="preserve"> resaltar la importancia de los </w:t>
+      </w:r>
+      <w:r>
+        <w:rPr>
+          <w:rFonts w:ascii="Arial" w:hAnsi="Arial" w:cs="Arial"/>
+          <w:color w:val="000000" w:themeColor="text1"/>
+        </w:rPr>
+        <w:t>números irracionales</w:t>
+      </w:r>
+      <w:r>
+        <w:rPr>
+          <w:rFonts w:ascii="Arial" w:hAnsi="Arial" w:cs="Arial"/>
+          <w:color w:val="000000" w:themeColor="text1"/>
+        </w:rPr>
+        <w:t>,</w:t>
+      </w:r>
+      <w:r>
+        <w:rPr>
+          <w:rFonts w:ascii="Arial" w:hAnsi="Arial" w:cs="Arial"/>
+          <w:color w:val="000000" w:themeColor="text1"/>
+        </w:rPr>
+        <w:t xml:space="preserve"> ya que </w:t>
+      </w:r>
+      <w:r>
+        <w:rPr>
+          <w:rFonts w:ascii="Arial" w:hAnsi="Arial" w:cs="Arial"/>
+          <w:color w:val="000000" w:themeColor="text1"/>
+        </w:rPr>
+        <w:t xml:space="preserve">en algunas ocasiones se trabaja solamente uno, el valor de la constante pi. </w:t>
+      </w:r>
+      <w:r>
+        <w:rPr>
+          <w:rFonts w:ascii="Arial" w:hAnsi="Arial" w:cs="Arial"/>
+          <w:color w:val="000000" w:themeColor="text1"/>
+        </w:rPr>
+        <w:t>D</w:t>
+      </w:r>
+      <w:r>
+        <w:rPr>
+          <w:rFonts w:ascii="Arial" w:hAnsi="Arial" w:cs="Arial"/>
+          <w:color w:val="000000" w:themeColor="text1"/>
+        </w:rPr>
+        <w:t>ebe dejar</w:t>
+      </w:r>
+      <w:r>
+        <w:rPr>
+          <w:rFonts w:ascii="Arial" w:hAnsi="Arial" w:cs="Arial"/>
+          <w:color w:val="000000" w:themeColor="text1"/>
+        </w:rPr>
+        <w:t xml:space="preserve"> claro que una característica fundamental de los n</w:t>
+      </w:r>
+      <w:r>
+        <w:rPr>
+          <w:rFonts w:ascii="Arial" w:hAnsi="Arial" w:cs="Arial"/>
+          <w:color w:val="000000" w:themeColor="text1"/>
+        </w:rPr>
+        <w:t>ú</w:t>
+      </w:r>
+      <w:r>
+        <w:rPr>
+          <w:rFonts w:ascii="Arial" w:hAnsi="Arial" w:cs="Arial"/>
+          <w:color w:val="000000" w:themeColor="text1"/>
+        </w:rPr>
+        <w:t>mero</w:t>
+      </w:r>
+      <w:r>
+        <w:rPr>
+          <w:rFonts w:ascii="Arial" w:hAnsi="Arial" w:cs="Arial"/>
+          <w:color w:val="000000" w:themeColor="text1"/>
+        </w:rPr>
+        <w:t xml:space="preserve">s </w:t>
+      </w:r>
+      <w:r>
+        <w:rPr>
+          <w:rFonts w:ascii="Arial" w:hAnsi="Arial" w:cs="Arial"/>
+          <w:color w:val="000000" w:themeColor="text1"/>
+        </w:rPr>
+        <w:t xml:space="preserve"> irracionales es </w:t>
+      </w:r>
+      <w:r>
+        <w:rPr>
+          <w:rFonts w:ascii="Arial" w:hAnsi="Arial" w:cs="Arial"/>
+          <w:color w:val="000000" w:themeColor="text1"/>
+        </w:rPr>
+        <w:t>que s</w:t>
+      </w:r>
+      <w:r>
+        <w:rPr>
+          <w:rFonts w:ascii="Arial" w:hAnsi="Arial" w:cs="Arial"/>
+          <w:color w:val="000000" w:themeColor="text1"/>
+        </w:rPr>
+        <w:t xml:space="preserve">u parte decimal </w:t>
+      </w:r>
+      <w:r>
+        <w:rPr>
+          <w:rFonts w:ascii="Arial" w:hAnsi="Arial" w:cs="Arial"/>
+          <w:color w:val="000000" w:themeColor="text1"/>
+        </w:rPr>
+        <w:t xml:space="preserve">es </w:t>
+      </w:r>
+      <w:r>
+        <w:rPr>
+          <w:rFonts w:ascii="Arial" w:hAnsi="Arial" w:cs="Arial"/>
+          <w:color w:val="000000" w:themeColor="text1"/>
+        </w:rPr>
+        <w:t xml:space="preserve">infinita no periódica. </w:t>
+      </w:r>
+      <w:r>
+        <w:rPr>
+          <w:rFonts w:ascii="Arial" w:hAnsi="Arial" w:cs="Arial"/>
+          <w:color w:val="000000" w:themeColor="text1"/>
+        </w:rPr>
+        <w:t xml:space="preserve">También, </w:t>
+      </w:r>
+      <w:r>
+        <w:rPr>
+          <w:rFonts w:ascii="Arial" w:hAnsi="Arial" w:cs="Arial"/>
+          <w:color w:val="000000" w:themeColor="text1"/>
+        </w:rPr>
+        <w:t>indagar qu</w:t>
+      </w:r>
+      <w:r>
+        <w:rPr>
+          <w:rFonts w:ascii="Arial" w:hAnsi="Arial" w:cs="Arial"/>
+          <w:color w:val="000000" w:themeColor="text1"/>
+        </w:rPr>
+        <w:t>é</w:t>
+      </w:r>
+      <w:r>
+        <w:rPr>
+          <w:rFonts w:ascii="Arial" w:hAnsi="Arial" w:cs="Arial"/>
+          <w:color w:val="000000" w:themeColor="text1"/>
+        </w:rPr>
+        <w:t xml:space="preserve"> conocen </w:t>
+      </w:r>
+      <w:r>
+        <w:rPr>
+          <w:rFonts w:ascii="Arial" w:hAnsi="Arial" w:cs="Arial"/>
+          <w:color w:val="000000" w:themeColor="text1"/>
+        </w:rPr>
+        <w:t xml:space="preserve">los estudiantes </w:t>
+      </w:r>
+      <w:r>
+        <w:rPr>
+          <w:rFonts w:ascii="Arial" w:hAnsi="Arial" w:cs="Arial"/>
+          <w:color w:val="000000" w:themeColor="text1"/>
+        </w:rPr>
+        <w:t>de este conjunto</w:t>
+      </w:r>
+      <w:r>
+        <w:rPr>
+          <w:rFonts w:ascii="Arial" w:hAnsi="Arial" w:cs="Arial"/>
+          <w:color w:val="000000" w:themeColor="text1"/>
+        </w:rPr>
+        <w:t>,</w:t>
+      </w:r>
+      <w:r>
+        <w:rPr>
+          <w:rFonts w:ascii="Arial" w:hAnsi="Arial" w:cs="Arial"/>
+          <w:color w:val="000000" w:themeColor="text1"/>
+        </w:rPr>
+        <w:t xml:space="preserve"> ya que en la mayoría de los casos tienen la </w:t>
+      </w:r>
+      <w:r>
+        <w:rPr>
+          <w:rFonts w:ascii="Arial" w:hAnsi="Arial" w:cs="Arial"/>
+          <w:color w:val="000000" w:themeColor="text1"/>
+        </w:rPr>
+        <w:t xml:space="preserve">idea </w:t>
+      </w:r>
+      <w:r>
+        <w:rPr>
+          <w:rFonts w:ascii="Arial" w:hAnsi="Arial" w:cs="Arial"/>
+          <w:color w:val="000000" w:themeColor="text1"/>
+        </w:rPr>
+        <w:t xml:space="preserve">de </w:t>
+      </w:r>
+      <w:r>
+        <w:rPr>
+          <w:rFonts w:ascii="Arial" w:hAnsi="Arial" w:cs="Arial"/>
+          <w:color w:val="000000" w:themeColor="text1"/>
+        </w:rPr>
+        <w:t>que los</w:t>
+      </w:r>
+      <w:r>
+        <w:rPr>
+          <w:rFonts w:ascii="Arial" w:hAnsi="Arial" w:cs="Arial"/>
+          <w:color w:val="000000" w:themeColor="text1"/>
+        </w:rPr>
+        <w:t xml:space="preserve"> números</w:t>
+      </w:r>
+      <w:r>
+        <w:rPr>
+          <w:rFonts w:ascii="Arial" w:hAnsi="Arial" w:cs="Arial"/>
+          <w:color w:val="000000" w:themeColor="text1"/>
+        </w:rPr>
+        <w:t xml:space="preserve"> </w:t>
+      </w:r>
+      <w:r>
+        <w:rPr>
+          <w:rFonts w:ascii="Arial" w:hAnsi="Arial" w:cs="Arial"/>
+          <w:color w:val="000000" w:themeColor="text1"/>
+        </w:rPr>
+        <w:t>ir</w:t>
+      </w:r>
+      <w:r>
+        <w:rPr>
+          <w:rFonts w:ascii="Arial" w:hAnsi="Arial" w:cs="Arial"/>
+          <w:color w:val="000000" w:themeColor="text1"/>
+        </w:rPr>
+        <w:t>racionales son solo las raíces inexactas</w:t>
+      </w:r>
+      <w:r>
+        <w:rPr>
+          <w:rFonts w:ascii="Arial" w:hAnsi="Arial" w:cs="Arial"/>
+          <w:color w:val="000000" w:themeColor="text1"/>
+        </w:rPr>
+        <w:t>. Pres</w:t>
+      </w:r>
+      <w:r>
+        <w:rPr>
+          <w:rFonts w:ascii="Arial" w:hAnsi="Arial" w:cs="Arial"/>
+          <w:color w:val="000000" w:themeColor="text1"/>
+        </w:rPr>
+        <w:t>é</w:t>
+      </w:r>
+      <w:r>
+        <w:rPr>
+          <w:rFonts w:ascii="Arial" w:hAnsi="Arial" w:cs="Arial"/>
+          <w:color w:val="000000" w:themeColor="text1"/>
+        </w:rPr>
+        <w:t>nte</w:t>
+      </w:r>
+      <w:r>
+        <w:rPr>
+          <w:rFonts w:ascii="Arial" w:hAnsi="Arial" w:cs="Arial"/>
+          <w:color w:val="000000" w:themeColor="text1"/>
+        </w:rPr>
+        <w:t>les</w:t>
+      </w:r>
+      <w:r>
+        <w:rPr>
+          <w:rFonts w:ascii="Arial" w:hAnsi="Arial" w:cs="Arial"/>
+          <w:color w:val="000000" w:themeColor="text1"/>
+        </w:rPr>
+        <w:t xml:space="preserve"> otros </w:t>
+      </w:r>
+      <w:r>
+        <w:rPr>
+          <w:rFonts w:ascii="Arial" w:hAnsi="Arial" w:cs="Arial"/>
+          <w:color w:val="000000" w:themeColor="text1"/>
+        </w:rPr>
+        <w:t xml:space="preserve">números irracionales, como los </w:t>
+      </w:r>
+      <w:r>
+        <w:rPr>
+          <w:rFonts w:ascii="Arial" w:hAnsi="Arial" w:cs="Arial"/>
+          <w:color w:val="000000" w:themeColor="text1"/>
+        </w:rPr>
+        <w:t xml:space="preserve">números </w:t>
+      </w:r>
+      <w:r>
+        <w:rPr>
+          <w:rFonts w:ascii="Arial" w:hAnsi="Arial" w:cs="Arial"/>
+          <w:color w:val="000000" w:themeColor="text1"/>
+        </w:rPr>
+        <w:t xml:space="preserve">trascendentes.   </w:t>
+      </w:r>
+    </w:p>
+    <w:p>
+      <w:pPr>
+        <w:jc w:val="both"/>
+        <w:rPr>
+          <w:rFonts w:ascii="Arial" w:hAnsi="Arial" w:cs="Arial"/>
+          <w:color w:val="000000" w:themeColor="text1"/>
+        </w:rPr>
+      </w:pPr>
+    </w:p>
+    <w:p>
+      <w:pPr>
+        <w:jc w:val="both"/>
+        <w:rPr>
+          <w:rFonts w:ascii="Arial" w:hAnsi="Arial" w:cs="Arial"/>
+          <w:color w:val="000000" w:themeColor="text1"/>
+        </w:rPr>
+      </w:pPr>
+      <w:r>
+        <w:rPr>
+          <w:rFonts w:ascii="Arial" w:hAnsi="Arial" w:cs="Arial"/>
+          <w:color w:val="000000" w:themeColor="text1"/>
+        </w:rPr>
         <w:t xml:space="preserve">Cuando </w:t>
       </w:r>
       <w:r>
@@ -4005,7 +4141,6 @@
         </w:rPr>
         <w:t>se está desarrollando la </w:t>
       </w:r>
-      <w:bookmarkStart w:id="0" w:name="_GoBack"/>
       <w:r>
         <w:rPr>
           <w:rFonts w:ascii="Arial" w:hAnsi="Arial" w:cs="Arial"/>
@@ -4022,7 +4157,6 @@
         </w:rPr>
         <w:t xml:space="preserve">ompetencia lingüística </w:t>
       </w:r>
-      <w:bookmarkEnd w:id="0"/>
       <w:r>
         <w:rPr>
           <w:rFonts w:ascii="Arial" w:hAnsi="Arial" w:cs="Arial"/>
@@ -4056,7 +4190,15 @@
           <w:rFonts w:ascii="Arial" w:hAnsi="Arial" w:cs="Arial"/>
           <w:color w:val="000000" w:themeColor="text1"/>
         </w:rPr>
-        <w:t xml:space="preserve"> la base semántica de los estudiantes. Por medio de actividades de expresión oral y escrita tienen la posibilidad de intercambiar opiniones y ejercitarse en la utilización del lenguaje matemático apropiado que está asociado </w:t>
+        <w:t xml:space="preserve"> la base semántica de los estudiantes. Por medio de actividades de expresión oral y escrita tienen la posibilidad de intercambiar opiniones y </w:t>
+      </w:r>
+      <w:r>
+        <w:rPr>
+          <w:rFonts w:ascii="Arial" w:hAnsi="Arial" w:cs="Arial"/>
+          <w:color w:val="000000" w:themeColor="text1"/>
+        </w:rPr>
+        <w:lastRenderedPageBreak/>
+        <w:t xml:space="preserve">ejercitarse en la utilización del lenguaje matemático apropiado que está asociado </w:t>
       </w:r>
       <w:r>
         <w:rPr>
@@ -4179,7 +4321,6 @@
           <w:rFonts w:ascii="Arial" w:hAnsi="Arial" w:cs="Arial"/>
           <w:color w:val="000000" w:themeColor="text1"/>
         </w:rPr>
-        <w:lastRenderedPageBreak/>
         <w:t>Asimismo, la </w:t>
       </w:r>
       <w:r>
@@ -7387,6 +7528,7 @@
       <w:spacing w:after="0"/>
     </w:pPr>
     <w:tblPr>
+      <w:tblInd w:w="0" w:type="dxa"/>
       <w:tblBorders>
         <w:top w:val="single" w:sz="4" w:space="0" w:color="auto"/>
         <w:left w:val="single" w:sz="4" w:space="0" w:color="auto"/>
@@ -7395,6 +7537,12 @@
         <w:insideH w:val="single" w:sz="4" w:space="0" w:color="auto"/>
         <w:insideV w:val="single" w:sz="4" w:space="0" w:color="auto"/>
       </w:tblBorders>
+      <w:tblCellMar>
+        <w:top w:w="0" w:type="dxa"/>
+        <w:left w:w="108" w:type="dxa"/>
+        <w:bottom w:w="0" w:type="dxa"/>
+        <w:right w:w="108" w:type="dxa"/>
+      </w:tblCellMar>
     </w:tblPr>
   </w:style>
   <w:style w:type="paragraph" w:styleId="Textodeglobo">
@@ -7803,7 +7951,7 @@
 </file>
 
 <file path=customXml/itemProps1.xml><?xml version="1.0" encoding="utf-8"?>
-<ds:datastoreItem xmlns:ds="http://schemas.openxmlformats.org/officeDocument/2006/customXml" ds:itemID="{C4BD0BDD-1075-405D-BCE7-E000575C100C}">
+<ds:datastoreItem xmlns:ds="http://schemas.openxmlformats.org/officeDocument/2006/customXml" ds:itemID="{EF51F24A-695F-4EBC-B7AE-3D3A100DD637}">
   <ds:schemaRefs>
     <ds:schemaRef ds:uri="http://schemas.openxmlformats.org/officeDocument/2006/bibliography"/>
   </ds:schemaRefs>

</xml_diff>